<commit_message>
Update CLUB VIDEO 2 Dictionnaire des données.docx
</commit_message>
<xml_diff>
--- a/103_BaseDeDonnees/Exercices/204_ClubVideo/CLUB VIDEO 2 Dictionnaire des données.docx
+++ b/103_BaseDeDonnees/Exercices/204_ClubVideo/CLUB VIDEO 2 Dictionnaire des données.docx
@@ -38,7 +38,7 @@
         <w:tc>
           <w:tcPr>
             <w:cnfStyle w:val="001000000000" w:firstRow="0" w:lastRow="0" w:firstColumn="1" w:lastColumn="0" w:oddVBand="0" w:evenVBand="0" w:oddHBand="0" w:evenHBand="0" w:firstRowFirstColumn="0" w:firstRowLastColumn="0" w:lastRowFirstColumn="0" w:lastRowLastColumn="0"/>
-            <w:tcW w:w="1266" w:type="dxa"/>
+            <w:tcW w:w="1264" w:type="dxa"/>
           </w:tcPr>
           <w:p>
             <w:r>
@@ -61,7 +61,7 @@
         </w:tc>
         <w:tc>
           <w:tcPr>
-            <w:tcW w:w="3175" w:type="dxa"/>
+            <w:tcW w:w="3004" w:type="dxa"/>
           </w:tcPr>
           <w:p>
             <w:pPr>
@@ -74,7 +74,7 @@
         </w:tc>
         <w:tc>
           <w:tcPr>
-            <w:tcW w:w="1418" w:type="dxa"/>
+            <w:tcW w:w="1615" w:type="dxa"/>
           </w:tcPr>
           <w:p>
             <w:pPr>
@@ -87,7 +87,7 @@
         </w:tc>
         <w:tc>
           <w:tcPr>
-            <w:tcW w:w="1530" w:type="dxa"/>
+            <w:tcW w:w="1506" w:type="dxa"/>
           </w:tcPr>
           <w:p>
             <w:pPr>
@@ -106,7 +106,7 @@
         <w:tc>
           <w:tcPr>
             <w:cnfStyle w:val="001000000000" w:firstRow="0" w:lastRow="0" w:firstColumn="1" w:lastColumn="0" w:oddVBand="0" w:evenVBand="0" w:oddHBand="0" w:evenHBand="0" w:firstRowFirstColumn="0" w:firstRowLastColumn="0" w:lastRowFirstColumn="0" w:lastRowLastColumn="0"/>
-            <w:tcW w:w="1266" w:type="dxa"/>
+            <w:tcW w:w="1264" w:type="dxa"/>
           </w:tcPr>
           <w:p>
             <w:r>
@@ -129,48 +129,68 @@
               <w:cnfStyle w:val="000000100000" w:firstRow="0" w:lastRow="0" w:firstColumn="0" w:lastColumn="0" w:oddVBand="0" w:evenVBand="0" w:oddHBand="1" w:evenHBand="0" w:firstRowFirstColumn="0" w:firstRowLastColumn="0" w:lastRowFirstColumn="0" w:lastRowLastColumn="0"/>
             </w:pPr>
             <w:proofErr w:type="spellStart"/>
-            <w:r>
-              <w:t>client_id</w:t>
+            <w:proofErr w:type="gramStart"/>
+            <w:r>
+              <w:t>client</w:t>
+            </w:r>
+            <w:proofErr w:type="gramEnd"/>
+            <w:r>
+              <w:t>_id</w:t>
             </w:r>
             <w:proofErr w:type="spellEnd"/>
           </w:p>
         </w:tc>
         <w:tc>
           <w:tcPr>
-            <w:tcW w:w="3175" w:type="dxa"/>
-          </w:tcPr>
-          <w:p>
-            <w:pPr>
-              <w:cnfStyle w:val="000000100000" w:firstRow="0" w:lastRow="0" w:firstColumn="0" w:lastColumn="0" w:oddVBand="0" w:evenVBand="0" w:oddHBand="1" w:evenHBand="0" w:firstRowFirstColumn="0" w:firstRowLastColumn="0" w:lastRowFirstColumn="0" w:lastRowLastColumn="0"/>
-            </w:pPr>
-            <w:r>
-              <w:t>identifiant du client</w:t>
-            </w:r>
-          </w:p>
-        </w:tc>
-        <w:tc>
-          <w:tcPr>
-            <w:tcW w:w="1418" w:type="dxa"/>
-          </w:tcPr>
-          <w:p>
-            <w:pPr>
-              <w:cnfStyle w:val="000000100000" w:firstRow="0" w:lastRow="0" w:firstColumn="0" w:lastColumn="0" w:oddVBand="0" w:evenVBand="0" w:oddHBand="1" w:evenHBand="0" w:firstRowFirstColumn="0" w:firstRowLastColumn="0" w:lastRowFirstColumn="0" w:lastRowLastColumn="0"/>
-            </w:pPr>
-            <w:r>
-              <w:t>INT(11)</w:t>
-            </w:r>
-          </w:p>
-        </w:tc>
-        <w:tc>
-          <w:tcPr>
-            <w:tcW w:w="1530" w:type="dxa"/>
-          </w:tcPr>
-          <w:p>
-            <w:pPr>
-              <w:cnfStyle w:val="000000100000" w:firstRow="0" w:lastRow="0" w:firstColumn="0" w:lastColumn="0" w:oddVBand="0" w:evenVBand="0" w:oddHBand="1" w:evenHBand="0" w:firstRowFirstColumn="0" w:firstRowLastColumn="0" w:lastRowFirstColumn="0" w:lastRowLastColumn="0"/>
-            </w:pPr>
-            <w:r>
-              <w:t>identifiant, ai</w:t>
+            <w:tcW w:w="3004" w:type="dxa"/>
+          </w:tcPr>
+          <w:p>
+            <w:pPr>
+              <w:cnfStyle w:val="000000100000" w:firstRow="0" w:lastRow="0" w:firstColumn="0" w:lastColumn="0" w:oddVBand="0" w:evenVBand="0" w:oddHBand="1" w:evenHBand="0" w:firstRowFirstColumn="0" w:firstRowLastColumn="0" w:lastRowFirstColumn="0" w:lastRowLastColumn="0"/>
+            </w:pPr>
+            <w:proofErr w:type="gramStart"/>
+            <w:r>
+              <w:t>identifiant</w:t>
+            </w:r>
+            <w:proofErr w:type="gramEnd"/>
+            <w:r>
+              <w:t xml:space="preserve"> du client</w:t>
+            </w:r>
+          </w:p>
+        </w:tc>
+        <w:tc>
+          <w:tcPr>
+            <w:tcW w:w="1615" w:type="dxa"/>
+          </w:tcPr>
+          <w:p>
+            <w:pPr>
+              <w:cnfStyle w:val="000000100000" w:firstRow="0" w:lastRow="0" w:firstColumn="0" w:lastColumn="0" w:oddVBand="0" w:evenVBand="0" w:oddHBand="1" w:evenHBand="0" w:firstRowFirstColumn="0" w:firstRowLastColumn="0" w:lastRowFirstColumn="0" w:lastRowLastColumn="0"/>
+            </w:pPr>
+            <w:proofErr w:type="gramStart"/>
+            <w:r>
+              <w:t>INT(</w:t>
+            </w:r>
+            <w:proofErr w:type="gramEnd"/>
+            <w:r>
+              <w:t>11)</w:t>
+            </w:r>
+          </w:p>
+        </w:tc>
+        <w:tc>
+          <w:tcPr>
+            <w:tcW w:w="1506" w:type="dxa"/>
+          </w:tcPr>
+          <w:p>
+            <w:pPr>
+              <w:cnfStyle w:val="000000100000" w:firstRow="0" w:lastRow="0" w:firstColumn="0" w:lastColumn="0" w:oddVBand="0" w:evenVBand="0" w:oddHBand="1" w:evenHBand="0" w:firstRowFirstColumn="0" w:firstRowLastColumn="0" w:lastRowFirstColumn="0" w:lastRowLastColumn="0"/>
+            </w:pPr>
+            <w:proofErr w:type="gramStart"/>
+            <w:r>
+              <w:t>identifiant</w:t>
+            </w:r>
+            <w:proofErr w:type="gramEnd"/>
+            <w:r>
+              <w:t>, ai</w:t>
             </w:r>
           </w:p>
         </w:tc>
@@ -179,7 +199,7 @@
         <w:tc>
           <w:tcPr>
             <w:cnfStyle w:val="001000000000" w:firstRow="0" w:lastRow="0" w:firstColumn="1" w:lastColumn="0" w:oddVBand="0" w:evenVBand="0" w:oddHBand="0" w:evenHBand="0" w:firstRowFirstColumn="0" w:firstRowLastColumn="0" w:lastRowFirstColumn="0" w:lastRowLastColumn="0"/>
-            <w:tcW w:w="1266" w:type="dxa"/>
+            <w:tcW w:w="1264" w:type="dxa"/>
           </w:tcPr>
           <w:p/>
         </w:tc>
@@ -192,49 +212,66 @@
               <w:cnfStyle w:val="000000000000" w:firstRow="0" w:lastRow="0" w:firstColumn="0" w:lastColumn="0" w:oddVBand="0" w:evenVBand="0" w:oddHBand="0" w:evenHBand="0" w:firstRowFirstColumn="0" w:firstRowLastColumn="0" w:lastRowFirstColumn="0" w:lastRowLastColumn="0"/>
             </w:pPr>
             <w:proofErr w:type="spellStart"/>
-            <w:r>
-              <w:t>client_caution</w:t>
+            <w:proofErr w:type="gramStart"/>
+            <w:r>
+              <w:t>client</w:t>
+            </w:r>
+            <w:proofErr w:type="gramEnd"/>
+            <w:r>
+              <w:t>_caution</w:t>
             </w:r>
             <w:proofErr w:type="spellEnd"/>
           </w:p>
         </w:tc>
         <w:tc>
           <w:tcPr>
-            <w:tcW w:w="3175" w:type="dxa"/>
-          </w:tcPr>
-          <w:p>
-            <w:pPr>
-              <w:cnfStyle w:val="000000000000" w:firstRow="0" w:lastRow="0" w:firstColumn="0" w:lastColumn="0" w:oddVBand="0" w:evenVBand="0" w:oddHBand="0" w:evenHBand="0" w:firstRowFirstColumn="0" w:firstRowLastColumn="0" w:lastRowFirstColumn="0" w:lastRowLastColumn="0"/>
-            </w:pPr>
-            <w:r>
-              <w:t>caution versée par le client lors de son inscription</w:t>
-            </w:r>
-          </w:p>
-        </w:tc>
-        <w:tc>
-          <w:tcPr>
-            <w:tcW w:w="1418" w:type="dxa"/>
-          </w:tcPr>
-          <w:p>
-            <w:pPr>
-              <w:cnfStyle w:val="000000000000" w:firstRow="0" w:lastRow="0" w:firstColumn="0" w:lastColumn="0" w:oddVBand="0" w:evenVBand="0" w:oddHBand="0" w:evenHBand="0" w:firstRowFirstColumn="0" w:firstRowLastColumn="0" w:lastRowFirstColumn="0" w:lastRowLastColumn="0"/>
-            </w:pPr>
-            <w:r>
-              <w:t>INT(3)</w:t>
-            </w:r>
-          </w:p>
-        </w:tc>
-        <w:tc>
-          <w:tcPr>
-            <w:tcW w:w="1530" w:type="dxa"/>
-          </w:tcPr>
-          <w:p>
-            <w:pPr>
-              <w:cnfStyle w:val="000000000000" w:firstRow="0" w:lastRow="0" w:firstColumn="0" w:lastColumn="0" w:oddVBand="0" w:evenVBand="0" w:oddHBand="0" w:evenHBand="0" w:firstRowFirstColumn="0" w:firstRowLastColumn="0" w:lastRowFirstColumn="0" w:lastRowLastColumn="0"/>
-            </w:pPr>
+            <w:tcW w:w="3004" w:type="dxa"/>
+          </w:tcPr>
+          <w:p>
+            <w:pPr>
+              <w:cnfStyle w:val="000000000000" w:firstRow="0" w:lastRow="0" w:firstColumn="0" w:lastColumn="0" w:oddVBand="0" w:evenVBand="0" w:oddHBand="0" w:evenHBand="0" w:firstRowFirstColumn="0" w:firstRowLastColumn="0" w:lastRowFirstColumn="0" w:lastRowLastColumn="0"/>
+            </w:pPr>
+            <w:proofErr w:type="gramStart"/>
+            <w:r>
+              <w:t>caution</w:t>
+            </w:r>
+            <w:proofErr w:type="gramEnd"/>
+            <w:r>
+              <w:t xml:space="preserve"> versée par le client lors de son inscription</w:t>
+            </w:r>
+          </w:p>
+        </w:tc>
+        <w:tc>
+          <w:tcPr>
+            <w:tcW w:w="1615" w:type="dxa"/>
+          </w:tcPr>
+          <w:p>
+            <w:pPr>
+              <w:cnfStyle w:val="000000000000" w:firstRow="0" w:lastRow="0" w:firstColumn="0" w:lastColumn="0" w:oddVBand="0" w:evenVBand="0" w:oddHBand="0" w:evenHBand="0" w:firstRowFirstColumn="0" w:firstRowLastColumn="0" w:lastRowFirstColumn="0" w:lastRowLastColumn="0"/>
+            </w:pPr>
+            <w:proofErr w:type="gramStart"/>
+            <w:r>
+              <w:t>INT(</w:t>
+            </w:r>
+            <w:proofErr w:type="gramEnd"/>
+            <w:r>
+              <w:t>3)</w:t>
+            </w:r>
+          </w:p>
+        </w:tc>
+        <w:tc>
+          <w:tcPr>
+            <w:tcW w:w="1506" w:type="dxa"/>
+          </w:tcPr>
+          <w:p>
+            <w:pPr>
+              <w:cnfStyle w:val="000000000000" w:firstRow="0" w:lastRow="0" w:firstColumn="0" w:lastColumn="0" w:oddVBand="0" w:evenVBand="0" w:oddHBand="0" w:evenHBand="0" w:firstRowFirstColumn="0" w:firstRowLastColumn="0" w:lastRowFirstColumn="0" w:lastRowLastColumn="0"/>
+            </w:pPr>
+            <w:proofErr w:type="gramStart"/>
             <w:r>
               <w:t>obligatoire</w:t>
             </w:r>
+            <w:proofErr w:type="gramEnd"/>
           </w:p>
         </w:tc>
       </w:tr>
@@ -245,7 +282,7 @@
         <w:tc>
           <w:tcPr>
             <w:cnfStyle w:val="001000000000" w:firstRow="0" w:lastRow="0" w:firstColumn="1" w:lastColumn="0" w:oddVBand="0" w:evenVBand="0" w:oddHBand="0" w:evenHBand="0" w:firstRowFirstColumn="0" w:firstRowLastColumn="0" w:lastRowFirstColumn="0" w:lastRowLastColumn="0"/>
-            <w:tcW w:w="1266" w:type="dxa"/>
+            <w:tcW w:w="1264" w:type="dxa"/>
           </w:tcPr>
           <w:p/>
         </w:tc>
@@ -258,49 +295,66 @@
               <w:cnfStyle w:val="000000100000" w:firstRow="0" w:lastRow="0" w:firstColumn="0" w:lastColumn="0" w:oddVBand="0" w:evenVBand="0" w:oddHBand="1" w:evenHBand="0" w:firstRowFirstColumn="0" w:firstRowLastColumn="0" w:lastRowFirstColumn="0" w:lastRowLastColumn="0"/>
             </w:pPr>
             <w:proofErr w:type="spellStart"/>
-            <w:r>
-              <w:t>client_nom</w:t>
+            <w:proofErr w:type="gramStart"/>
+            <w:r>
+              <w:t>client</w:t>
+            </w:r>
+            <w:proofErr w:type="gramEnd"/>
+            <w:r>
+              <w:t>_nom</w:t>
             </w:r>
             <w:proofErr w:type="spellEnd"/>
           </w:p>
         </w:tc>
         <w:tc>
           <w:tcPr>
-            <w:tcW w:w="3175" w:type="dxa"/>
-          </w:tcPr>
-          <w:p>
-            <w:pPr>
-              <w:cnfStyle w:val="000000100000" w:firstRow="0" w:lastRow="0" w:firstColumn="0" w:lastColumn="0" w:oddVBand="0" w:evenVBand="0" w:oddHBand="1" w:evenHBand="0" w:firstRowFirstColumn="0" w:firstRowLastColumn="0" w:lastRowFirstColumn="0" w:lastRowLastColumn="0"/>
-            </w:pPr>
-            <w:r>
-              <w:t>nom du client</w:t>
-            </w:r>
-          </w:p>
-        </w:tc>
-        <w:tc>
-          <w:tcPr>
-            <w:tcW w:w="1418" w:type="dxa"/>
-          </w:tcPr>
-          <w:p>
-            <w:pPr>
-              <w:cnfStyle w:val="000000100000" w:firstRow="0" w:lastRow="0" w:firstColumn="0" w:lastColumn="0" w:oddVBand="0" w:evenVBand="0" w:oddHBand="1" w:evenHBand="0" w:firstRowFirstColumn="0" w:firstRowLastColumn="0" w:lastRowFirstColumn="0" w:lastRowLastColumn="0"/>
-            </w:pPr>
-            <w:r>
-              <w:t>VARCHAR(50)</w:t>
-            </w:r>
-          </w:p>
-        </w:tc>
-        <w:tc>
-          <w:tcPr>
-            <w:tcW w:w="1530" w:type="dxa"/>
-          </w:tcPr>
-          <w:p>
-            <w:pPr>
-              <w:cnfStyle w:val="000000100000" w:firstRow="0" w:lastRow="0" w:firstColumn="0" w:lastColumn="0" w:oddVBand="0" w:evenVBand="0" w:oddHBand="1" w:evenHBand="0" w:firstRowFirstColumn="0" w:firstRowLastColumn="0" w:lastRowFirstColumn="0" w:lastRowLastColumn="0"/>
-            </w:pPr>
+            <w:tcW w:w="3004" w:type="dxa"/>
+          </w:tcPr>
+          <w:p>
+            <w:pPr>
+              <w:cnfStyle w:val="000000100000" w:firstRow="0" w:lastRow="0" w:firstColumn="0" w:lastColumn="0" w:oddVBand="0" w:evenVBand="0" w:oddHBand="1" w:evenHBand="0" w:firstRowFirstColumn="0" w:firstRowLastColumn="0" w:lastRowFirstColumn="0" w:lastRowLastColumn="0"/>
+            </w:pPr>
+            <w:proofErr w:type="gramStart"/>
+            <w:r>
+              <w:t>nom</w:t>
+            </w:r>
+            <w:proofErr w:type="gramEnd"/>
+            <w:r>
+              <w:t xml:space="preserve"> du client</w:t>
+            </w:r>
+          </w:p>
+        </w:tc>
+        <w:tc>
+          <w:tcPr>
+            <w:tcW w:w="1615" w:type="dxa"/>
+          </w:tcPr>
+          <w:p>
+            <w:pPr>
+              <w:cnfStyle w:val="000000100000" w:firstRow="0" w:lastRow="0" w:firstColumn="0" w:lastColumn="0" w:oddVBand="0" w:evenVBand="0" w:oddHBand="1" w:evenHBand="0" w:firstRowFirstColumn="0" w:firstRowLastColumn="0" w:lastRowFirstColumn="0" w:lastRowLastColumn="0"/>
+            </w:pPr>
+            <w:proofErr w:type="gramStart"/>
+            <w:r>
+              <w:t>VARCHAR(</w:t>
+            </w:r>
+            <w:proofErr w:type="gramEnd"/>
+            <w:r>
+              <w:t>50)</w:t>
+            </w:r>
+          </w:p>
+        </w:tc>
+        <w:tc>
+          <w:tcPr>
+            <w:tcW w:w="1506" w:type="dxa"/>
+          </w:tcPr>
+          <w:p>
+            <w:pPr>
+              <w:cnfStyle w:val="000000100000" w:firstRow="0" w:lastRow="0" w:firstColumn="0" w:lastColumn="0" w:oddVBand="0" w:evenVBand="0" w:oddHBand="1" w:evenHBand="0" w:firstRowFirstColumn="0" w:firstRowLastColumn="0" w:lastRowFirstColumn="0" w:lastRowLastColumn="0"/>
+            </w:pPr>
+            <w:proofErr w:type="gramStart"/>
             <w:r>
               <w:t>obligatoire</w:t>
             </w:r>
+            <w:proofErr w:type="gramEnd"/>
           </w:p>
         </w:tc>
       </w:tr>
@@ -308,7 +362,7 @@
         <w:tc>
           <w:tcPr>
             <w:cnfStyle w:val="001000000000" w:firstRow="0" w:lastRow="0" w:firstColumn="1" w:lastColumn="0" w:oddVBand="0" w:evenVBand="0" w:oddHBand="0" w:evenHBand="0" w:firstRowFirstColumn="0" w:firstRowLastColumn="0" w:lastRowFirstColumn="0" w:lastRowLastColumn="0"/>
-            <w:tcW w:w="1266" w:type="dxa"/>
+            <w:tcW w:w="1264" w:type="dxa"/>
           </w:tcPr>
           <w:p/>
         </w:tc>
@@ -321,49 +375,66 @@
               <w:cnfStyle w:val="000000000000" w:firstRow="0" w:lastRow="0" w:firstColumn="0" w:lastColumn="0" w:oddVBand="0" w:evenVBand="0" w:oddHBand="0" w:evenHBand="0" w:firstRowFirstColumn="0" w:firstRowLastColumn="0" w:lastRowFirstColumn="0" w:lastRowLastColumn="0"/>
             </w:pPr>
             <w:proofErr w:type="spellStart"/>
-            <w:r>
-              <w:t>client_prenom</w:t>
+            <w:proofErr w:type="gramStart"/>
+            <w:r>
+              <w:t>client</w:t>
+            </w:r>
+            <w:proofErr w:type="gramEnd"/>
+            <w:r>
+              <w:t>_prenom</w:t>
             </w:r>
             <w:proofErr w:type="spellEnd"/>
           </w:p>
         </w:tc>
         <w:tc>
           <w:tcPr>
-            <w:tcW w:w="3175" w:type="dxa"/>
-          </w:tcPr>
-          <w:p>
-            <w:pPr>
-              <w:cnfStyle w:val="000000000000" w:firstRow="0" w:lastRow="0" w:firstColumn="0" w:lastColumn="0" w:oddVBand="0" w:evenVBand="0" w:oddHBand="0" w:evenHBand="0" w:firstRowFirstColumn="0" w:firstRowLastColumn="0" w:lastRowFirstColumn="0" w:lastRowLastColumn="0"/>
-            </w:pPr>
-            <w:r>
-              <w:t>prénom du client</w:t>
-            </w:r>
-          </w:p>
-        </w:tc>
-        <w:tc>
-          <w:tcPr>
-            <w:tcW w:w="1418" w:type="dxa"/>
-          </w:tcPr>
-          <w:p>
-            <w:pPr>
-              <w:cnfStyle w:val="000000000000" w:firstRow="0" w:lastRow="0" w:firstColumn="0" w:lastColumn="0" w:oddVBand="0" w:evenVBand="0" w:oddHBand="0" w:evenHBand="0" w:firstRowFirstColumn="0" w:firstRowLastColumn="0" w:lastRowFirstColumn="0" w:lastRowLastColumn="0"/>
-            </w:pPr>
-            <w:r>
-              <w:t>VARCHAR(50)</w:t>
-            </w:r>
-          </w:p>
-        </w:tc>
-        <w:tc>
-          <w:tcPr>
-            <w:tcW w:w="1530" w:type="dxa"/>
-          </w:tcPr>
-          <w:p>
-            <w:pPr>
-              <w:cnfStyle w:val="000000000000" w:firstRow="0" w:lastRow="0" w:firstColumn="0" w:lastColumn="0" w:oddVBand="0" w:evenVBand="0" w:oddHBand="0" w:evenHBand="0" w:firstRowFirstColumn="0" w:firstRowLastColumn="0" w:lastRowFirstColumn="0" w:lastRowLastColumn="0"/>
-            </w:pPr>
+            <w:tcW w:w="3004" w:type="dxa"/>
+          </w:tcPr>
+          <w:p>
+            <w:pPr>
+              <w:cnfStyle w:val="000000000000" w:firstRow="0" w:lastRow="0" w:firstColumn="0" w:lastColumn="0" w:oddVBand="0" w:evenVBand="0" w:oddHBand="0" w:evenHBand="0" w:firstRowFirstColumn="0" w:firstRowLastColumn="0" w:lastRowFirstColumn="0" w:lastRowLastColumn="0"/>
+            </w:pPr>
+            <w:proofErr w:type="gramStart"/>
+            <w:r>
+              <w:t>prénom</w:t>
+            </w:r>
+            <w:proofErr w:type="gramEnd"/>
+            <w:r>
+              <w:t xml:space="preserve"> du client</w:t>
+            </w:r>
+          </w:p>
+        </w:tc>
+        <w:tc>
+          <w:tcPr>
+            <w:tcW w:w="1615" w:type="dxa"/>
+          </w:tcPr>
+          <w:p>
+            <w:pPr>
+              <w:cnfStyle w:val="000000000000" w:firstRow="0" w:lastRow="0" w:firstColumn="0" w:lastColumn="0" w:oddVBand="0" w:evenVBand="0" w:oddHBand="0" w:evenHBand="0" w:firstRowFirstColumn="0" w:firstRowLastColumn="0" w:lastRowFirstColumn="0" w:lastRowLastColumn="0"/>
+            </w:pPr>
+            <w:proofErr w:type="gramStart"/>
+            <w:r>
+              <w:t>VARCHAR(</w:t>
+            </w:r>
+            <w:proofErr w:type="gramEnd"/>
+            <w:r>
+              <w:t>50)</w:t>
+            </w:r>
+          </w:p>
+        </w:tc>
+        <w:tc>
+          <w:tcPr>
+            <w:tcW w:w="1506" w:type="dxa"/>
+          </w:tcPr>
+          <w:p>
+            <w:pPr>
+              <w:cnfStyle w:val="000000000000" w:firstRow="0" w:lastRow="0" w:firstColumn="0" w:lastColumn="0" w:oddVBand="0" w:evenVBand="0" w:oddHBand="0" w:evenHBand="0" w:firstRowFirstColumn="0" w:firstRowLastColumn="0" w:lastRowFirstColumn="0" w:lastRowLastColumn="0"/>
+            </w:pPr>
+            <w:proofErr w:type="gramStart"/>
             <w:r>
               <w:t>obligatoire</w:t>
             </w:r>
+            <w:proofErr w:type="gramEnd"/>
           </w:p>
         </w:tc>
       </w:tr>
@@ -374,7 +445,7 @@
         <w:tc>
           <w:tcPr>
             <w:cnfStyle w:val="001000000000" w:firstRow="0" w:lastRow="0" w:firstColumn="1" w:lastColumn="0" w:oddVBand="0" w:evenVBand="0" w:oddHBand="0" w:evenHBand="0" w:firstRowFirstColumn="0" w:firstRowLastColumn="0" w:lastRowFirstColumn="0" w:lastRowLastColumn="0"/>
-            <w:tcW w:w="1266" w:type="dxa"/>
+            <w:tcW w:w="1264" w:type="dxa"/>
           </w:tcPr>
           <w:p>
             <w:r>
@@ -394,36 +465,48 @@
               <w:cnfStyle w:val="000000100000" w:firstRow="0" w:lastRow="0" w:firstColumn="0" w:lastColumn="0" w:oddVBand="0" w:evenVBand="0" w:oddHBand="1" w:evenHBand="0" w:firstRowFirstColumn="0" w:firstRowLastColumn="0" w:lastRowFirstColumn="0" w:lastRowLastColumn="0"/>
             </w:pPr>
             <w:proofErr w:type="spellStart"/>
-            <w:r>
-              <w:t>genre_id</w:t>
+            <w:proofErr w:type="gramStart"/>
+            <w:r>
+              <w:t>genre</w:t>
+            </w:r>
+            <w:proofErr w:type="gramEnd"/>
+            <w:r>
+              <w:t>_id</w:t>
             </w:r>
             <w:proofErr w:type="spellEnd"/>
           </w:p>
         </w:tc>
         <w:tc>
           <w:tcPr>
-            <w:tcW w:w="3175" w:type="dxa"/>
-          </w:tcPr>
-          <w:p>
-            <w:pPr>
-              <w:cnfStyle w:val="000000100000" w:firstRow="0" w:lastRow="0" w:firstColumn="0" w:lastColumn="0" w:oddVBand="0" w:evenVBand="0" w:oddHBand="1" w:evenHBand="0" w:firstRowFirstColumn="0" w:firstRowLastColumn="0" w:lastRowFirstColumn="0" w:lastRowLastColumn="0"/>
-            </w:pPr>
-            <w:r>
-              <w:t>identifiant du genre</w:t>
-            </w:r>
-          </w:p>
-        </w:tc>
-        <w:tc>
-          <w:tcPr>
-            <w:tcW w:w="1418" w:type="dxa"/>
-          </w:tcPr>
-          <w:p>
-            <w:pPr>
-              <w:cnfStyle w:val="000000100000" w:firstRow="0" w:lastRow="0" w:firstColumn="0" w:lastColumn="0" w:oddVBand="0" w:evenVBand="0" w:oddHBand="1" w:evenHBand="0" w:firstRowFirstColumn="0" w:firstRowLastColumn="0" w:lastRowFirstColumn="0" w:lastRowLastColumn="0"/>
-            </w:pPr>
+            <w:tcW w:w="3004" w:type="dxa"/>
+          </w:tcPr>
+          <w:p>
+            <w:pPr>
+              <w:cnfStyle w:val="000000100000" w:firstRow="0" w:lastRow="0" w:firstColumn="0" w:lastColumn="0" w:oddVBand="0" w:evenVBand="0" w:oddHBand="1" w:evenHBand="0" w:firstRowFirstColumn="0" w:firstRowLastColumn="0" w:lastRowFirstColumn="0" w:lastRowLastColumn="0"/>
+            </w:pPr>
+            <w:proofErr w:type="gramStart"/>
+            <w:r>
+              <w:t>identifiant</w:t>
+            </w:r>
+            <w:proofErr w:type="gramEnd"/>
+            <w:r>
+              <w:t xml:space="preserve"> du genre</w:t>
+            </w:r>
+          </w:p>
+        </w:tc>
+        <w:tc>
+          <w:tcPr>
+            <w:tcW w:w="1615" w:type="dxa"/>
+          </w:tcPr>
+          <w:p>
+            <w:pPr>
+              <w:cnfStyle w:val="000000100000" w:firstRow="0" w:lastRow="0" w:firstColumn="0" w:lastColumn="0" w:oddVBand="0" w:evenVBand="0" w:oddHBand="1" w:evenHBand="0" w:firstRowFirstColumn="0" w:firstRowLastColumn="0" w:lastRowFirstColumn="0" w:lastRowLastColumn="0"/>
+            </w:pPr>
+            <w:proofErr w:type="gramStart"/>
             <w:r>
               <w:t>INT(</w:t>
             </w:r>
+            <w:proofErr w:type="gramEnd"/>
             <w:r>
               <w:t>11)</w:t>
             </w:r>
@@ -431,14 +514,19 @@
         </w:tc>
         <w:tc>
           <w:tcPr>
-            <w:tcW w:w="1530" w:type="dxa"/>
-          </w:tcPr>
-          <w:p>
-            <w:pPr>
-              <w:cnfStyle w:val="000000100000" w:firstRow="0" w:lastRow="0" w:firstColumn="0" w:lastColumn="0" w:oddVBand="0" w:evenVBand="0" w:oddHBand="1" w:evenHBand="0" w:firstRowFirstColumn="0" w:firstRowLastColumn="0" w:lastRowFirstColumn="0" w:lastRowLastColumn="0"/>
-            </w:pPr>
-            <w:r>
-              <w:t>identifiant, ai</w:t>
+            <w:tcW w:w="1506" w:type="dxa"/>
+          </w:tcPr>
+          <w:p>
+            <w:pPr>
+              <w:cnfStyle w:val="000000100000" w:firstRow="0" w:lastRow="0" w:firstColumn="0" w:lastColumn="0" w:oddVBand="0" w:evenVBand="0" w:oddHBand="1" w:evenHBand="0" w:firstRowFirstColumn="0" w:firstRowLastColumn="0" w:lastRowFirstColumn="0" w:lastRowLastColumn="0"/>
+            </w:pPr>
+            <w:proofErr w:type="gramStart"/>
+            <w:r>
+              <w:t>identifiant</w:t>
+            </w:r>
+            <w:proofErr w:type="gramEnd"/>
+            <w:r>
+              <w:t>, ai</w:t>
             </w:r>
           </w:p>
         </w:tc>
@@ -447,7 +535,7 @@
         <w:tc>
           <w:tcPr>
             <w:cnfStyle w:val="001000000000" w:firstRow="0" w:lastRow="0" w:firstColumn="1" w:lastColumn="0" w:oddVBand="0" w:evenVBand="0" w:oddHBand="0" w:evenHBand="0" w:firstRowFirstColumn="0" w:firstRowLastColumn="0" w:lastRowFirstColumn="0" w:lastRowLastColumn="0"/>
-            <w:tcW w:w="1266" w:type="dxa"/>
+            <w:tcW w:w="1264" w:type="dxa"/>
           </w:tcPr>
           <w:p/>
         </w:tc>
@@ -460,49 +548,66 @@
               <w:cnfStyle w:val="000000000000" w:firstRow="0" w:lastRow="0" w:firstColumn="0" w:lastColumn="0" w:oddVBand="0" w:evenVBand="0" w:oddHBand="0" w:evenHBand="0" w:firstRowFirstColumn="0" w:firstRowLastColumn="0" w:lastRowFirstColumn="0" w:lastRowLastColumn="0"/>
             </w:pPr>
             <w:proofErr w:type="spellStart"/>
-            <w:r>
-              <w:t>genre_libelle</w:t>
+            <w:proofErr w:type="gramStart"/>
+            <w:r>
+              <w:t>genre</w:t>
+            </w:r>
+            <w:proofErr w:type="gramEnd"/>
+            <w:r>
+              <w:t>_libelle</w:t>
             </w:r>
             <w:proofErr w:type="spellEnd"/>
           </w:p>
         </w:tc>
         <w:tc>
           <w:tcPr>
-            <w:tcW w:w="3175" w:type="dxa"/>
-          </w:tcPr>
-          <w:p>
-            <w:pPr>
-              <w:cnfStyle w:val="000000000000" w:firstRow="0" w:lastRow="0" w:firstColumn="0" w:lastColumn="0" w:oddVBand="0" w:evenVBand="0" w:oddHBand="0" w:evenHBand="0" w:firstRowFirstColumn="0" w:firstRowLastColumn="0" w:lastRowFirstColumn="0" w:lastRowLastColumn="0"/>
-            </w:pPr>
-            <w:r>
-              <w:t>libellé du genre du  film</w:t>
-            </w:r>
-          </w:p>
-        </w:tc>
-        <w:tc>
-          <w:tcPr>
-            <w:tcW w:w="1418" w:type="dxa"/>
-          </w:tcPr>
-          <w:p>
-            <w:pPr>
-              <w:cnfStyle w:val="000000000000" w:firstRow="0" w:lastRow="0" w:firstColumn="0" w:lastColumn="0" w:oddVBand="0" w:evenVBand="0" w:oddHBand="0" w:evenHBand="0" w:firstRowFirstColumn="0" w:firstRowLastColumn="0" w:lastRowFirstColumn="0" w:lastRowLastColumn="0"/>
-            </w:pPr>
-            <w:r>
-              <w:t>VARCHAR(50)</w:t>
-            </w:r>
-          </w:p>
-        </w:tc>
-        <w:tc>
-          <w:tcPr>
-            <w:tcW w:w="1530" w:type="dxa"/>
-          </w:tcPr>
-          <w:p>
-            <w:pPr>
-              <w:cnfStyle w:val="000000000000" w:firstRow="0" w:lastRow="0" w:firstColumn="0" w:lastColumn="0" w:oddVBand="0" w:evenVBand="0" w:oddHBand="0" w:evenHBand="0" w:firstRowFirstColumn="0" w:firstRowLastColumn="0" w:lastRowFirstColumn="0" w:lastRowLastColumn="0"/>
-            </w:pPr>
+            <w:tcW w:w="3004" w:type="dxa"/>
+          </w:tcPr>
+          <w:p>
+            <w:pPr>
+              <w:cnfStyle w:val="000000000000" w:firstRow="0" w:lastRow="0" w:firstColumn="0" w:lastColumn="0" w:oddVBand="0" w:evenVBand="0" w:oddHBand="0" w:evenHBand="0" w:firstRowFirstColumn="0" w:firstRowLastColumn="0" w:lastRowFirstColumn="0" w:lastRowLastColumn="0"/>
+            </w:pPr>
+            <w:proofErr w:type="gramStart"/>
+            <w:r>
+              <w:t>libellé</w:t>
+            </w:r>
+            <w:proofErr w:type="gramEnd"/>
+            <w:r>
+              <w:t xml:space="preserve"> du genre du  film</w:t>
+            </w:r>
+          </w:p>
+        </w:tc>
+        <w:tc>
+          <w:tcPr>
+            <w:tcW w:w="1615" w:type="dxa"/>
+          </w:tcPr>
+          <w:p>
+            <w:pPr>
+              <w:cnfStyle w:val="000000000000" w:firstRow="0" w:lastRow="0" w:firstColumn="0" w:lastColumn="0" w:oddVBand="0" w:evenVBand="0" w:oddHBand="0" w:evenHBand="0" w:firstRowFirstColumn="0" w:firstRowLastColumn="0" w:lastRowFirstColumn="0" w:lastRowLastColumn="0"/>
+            </w:pPr>
+            <w:proofErr w:type="gramStart"/>
+            <w:r>
+              <w:t>VARCHAR(</w:t>
+            </w:r>
+            <w:proofErr w:type="gramEnd"/>
+            <w:r>
+              <w:t>50)</w:t>
+            </w:r>
+          </w:p>
+        </w:tc>
+        <w:tc>
+          <w:tcPr>
+            <w:tcW w:w="1506" w:type="dxa"/>
+          </w:tcPr>
+          <w:p>
+            <w:pPr>
+              <w:cnfStyle w:val="000000000000" w:firstRow="0" w:lastRow="0" w:firstColumn="0" w:lastColumn="0" w:oddVBand="0" w:evenVBand="0" w:oddHBand="0" w:evenHBand="0" w:firstRowFirstColumn="0" w:firstRowLastColumn="0" w:lastRowFirstColumn="0" w:lastRowLastColumn="0"/>
+            </w:pPr>
+            <w:proofErr w:type="gramStart"/>
             <w:r>
               <w:t>obligatoire</w:t>
             </w:r>
+            <w:proofErr w:type="gramEnd"/>
           </w:p>
         </w:tc>
       </w:tr>
@@ -513,7 +618,7 @@
         <w:tc>
           <w:tcPr>
             <w:cnfStyle w:val="001000000000" w:firstRow="0" w:lastRow="0" w:firstColumn="1" w:lastColumn="0" w:oddVBand="0" w:evenVBand="0" w:oddHBand="0" w:evenHBand="0" w:firstRowFirstColumn="0" w:firstRowLastColumn="0" w:lastRowFirstColumn="0" w:lastRowLastColumn="0"/>
-            <w:tcW w:w="1266" w:type="dxa"/>
+            <w:tcW w:w="1264" w:type="dxa"/>
           </w:tcPr>
           <w:p>
             <w:r>
@@ -533,49 +638,66 @@
               <w:cnfStyle w:val="000000100000" w:firstRow="0" w:lastRow="0" w:firstColumn="0" w:lastColumn="0" w:oddVBand="0" w:evenVBand="0" w:oddHBand="1" w:evenHBand="0" w:firstRowFirstColumn="0" w:firstRowLastColumn="0" w:lastRowFirstColumn="0" w:lastRowLastColumn="0"/>
             </w:pPr>
             <w:proofErr w:type="spellStart"/>
-            <w:r>
-              <w:t>public_id</w:t>
+            <w:proofErr w:type="gramStart"/>
+            <w:r>
+              <w:t>public</w:t>
+            </w:r>
+            <w:proofErr w:type="gramEnd"/>
+            <w:r>
+              <w:t>_id</w:t>
             </w:r>
             <w:proofErr w:type="spellEnd"/>
           </w:p>
         </w:tc>
         <w:tc>
           <w:tcPr>
-            <w:tcW w:w="3175" w:type="dxa"/>
-          </w:tcPr>
-          <w:p>
-            <w:pPr>
-              <w:cnfStyle w:val="000000100000" w:firstRow="0" w:lastRow="0" w:firstColumn="0" w:lastColumn="0" w:oddVBand="0" w:evenVBand="0" w:oddHBand="1" w:evenHBand="0" w:firstRowFirstColumn="0" w:firstRowLastColumn="0" w:lastRowFirstColumn="0" w:lastRowLastColumn="0"/>
-            </w:pPr>
-            <w:r>
-              <w:t>identifiant du public auquel s’adresse le film</w:t>
-            </w:r>
-          </w:p>
-        </w:tc>
-        <w:tc>
-          <w:tcPr>
-            <w:tcW w:w="1418" w:type="dxa"/>
-          </w:tcPr>
-          <w:p>
-            <w:pPr>
-              <w:cnfStyle w:val="000000100000" w:firstRow="0" w:lastRow="0" w:firstColumn="0" w:lastColumn="0" w:oddVBand="0" w:evenVBand="0" w:oddHBand="1" w:evenHBand="0" w:firstRowFirstColumn="0" w:firstRowLastColumn="0" w:lastRowFirstColumn="0" w:lastRowLastColumn="0"/>
-            </w:pPr>
-            <w:r>
-              <w:t>INT(11)</w:t>
-            </w:r>
-          </w:p>
-        </w:tc>
-        <w:tc>
-          <w:tcPr>
-            <w:tcW w:w="1530" w:type="dxa"/>
-          </w:tcPr>
-          <w:p>
-            <w:pPr>
-              <w:cnfStyle w:val="000000100000" w:firstRow="0" w:lastRow="0" w:firstColumn="0" w:lastColumn="0" w:oddVBand="0" w:evenVBand="0" w:oddHBand="1" w:evenHBand="0" w:firstRowFirstColumn="0" w:firstRowLastColumn="0" w:lastRowFirstColumn="0" w:lastRowLastColumn="0"/>
-            </w:pPr>
+            <w:tcW w:w="3004" w:type="dxa"/>
+          </w:tcPr>
+          <w:p>
+            <w:pPr>
+              <w:cnfStyle w:val="000000100000" w:firstRow="0" w:lastRow="0" w:firstColumn="0" w:lastColumn="0" w:oddVBand="0" w:evenVBand="0" w:oddHBand="1" w:evenHBand="0" w:firstRowFirstColumn="0" w:firstRowLastColumn="0" w:lastRowFirstColumn="0" w:lastRowLastColumn="0"/>
+            </w:pPr>
+            <w:proofErr w:type="gramStart"/>
             <w:r>
               <w:t>identifiant</w:t>
             </w:r>
+            <w:proofErr w:type="gramEnd"/>
+            <w:r>
+              <w:t xml:space="preserve"> du public auquel s’adresse le film</w:t>
+            </w:r>
+          </w:p>
+        </w:tc>
+        <w:tc>
+          <w:tcPr>
+            <w:tcW w:w="1615" w:type="dxa"/>
+          </w:tcPr>
+          <w:p>
+            <w:pPr>
+              <w:cnfStyle w:val="000000100000" w:firstRow="0" w:lastRow="0" w:firstColumn="0" w:lastColumn="0" w:oddVBand="0" w:evenVBand="0" w:oddHBand="1" w:evenHBand="0" w:firstRowFirstColumn="0" w:firstRowLastColumn="0" w:lastRowFirstColumn="0" w:lastRowLastColumn="0"/>
+            </w:pPr>
+            <w:proofErr w:type="gramStart"/>
+            <w:r>
+              <w:t>INT(</w:t>
+            </w:r>
+            <w:proofErr w:type="gramEnd"/>
+            <w:r>
+              <w:t>11)</w:t>
+            </w:r>
+          </w:p>
+        </w:tc>
+        <w:tc>
+          <w:tcPr>
+            <w:tcW w:w="1506" w:type="dxa"/>
+          </w:tcPr>
+          <w:p>
+            <w:pPr>
+              <w:cnfStyle w:val="000000100000" w:firstRow="0" w:lastRow="0" w:firstColumn="0" w:lastColumn="0" w:oddVBand="0" w:evenVBand="0" w:oddHBand="1" w:evenHBand="0" w:firstRowFirstColumn="0" w:firstRowLastColumn="0" w:lastRowFirstColumn="0" w:lastRowLastColumn="0"/>
+            </w:pPr>
+            <w:proofErr w:type="gramStart"/>
+            <w:r>
+              <w:t>identifiant</w:t>
+            </w:r>
+            <w:proofErr w:type="gramEnd"/>
           </w:p>
         </w:tc>
       </w:tr>
@@ -583,7 +705,7 @@
         <w:tc>
           <w:tcPr>
             <w:cnfStyle w:val="001000000000" w:firstRow="0" w:lastRow="0" w:firstColumn="1" w:lastColumn="0" w:oddVBand="0" w:evenVBand="0" w:oddHBand="0" w:evenHBand="0" w:firstRowFirstColumn="0" w:firstRowLastColumn="0" w:lastRowFirstColumn="0" w:lastRowLastColumn="0"/>
-            <w:tcW w:w="1266" w:type="dxa"/>
+            <w:tcW w:w="1264" w:type="dxa"/>
           </w:tcPr>
           <w:p/>
         </w:tc>
@@ -596,49 +718,66 @@
               <w:cnfStyle w:val="000000000000" w:firstRow="0" w:lastRow="0" w:firstColumn="0" w:lastColumn="0" w:oddVBand="0" w:evenVBand="0" w:oddHBand="0" w:evenHBand="0" w:firstRowFirstColumn="0" w:firstRowLastColumn="0" w:lastRowFirstColumn="0" w:lastRowLastColumn="0"/>
             </w:pPr>
             <w:proofErr w:type="spellStart"/>
-            <w:r>
-              <w:t>public_libelle</w:t>
+            <w:proofErr w:type="gramStart"/>
+            <w:r>
+              <w:t>public</w:t>
+            </w:r>
+            <w:proofErr w:type="gramEnd"/>
+            <w:r>
+              <w:t>_libelle</w:t>
             </w:r>
             <w:proofErr w:type="spellEnd"/>
           </w:p>
         </w:tc>
         <w:tc>
           <w:tcPr>
-            <w:tcW w:w="3175" w:type="dxa"/>
-          </w:tcPr>
-          <w:p>
-            <w:pPr>
-              <w:cnfStyle w:val="000000000000" w:firstRow="0" w:lastRow="0" w:firstColumn="0" w:lastColumn="0" w:oddVBand="0" w:evenVBand="0" w:oddHBand="0" w:evenHBand="0" w:firstRowFirstColumn="0" w:firstRowLastColumn="0" w:lastRowFirstColumn="0" w:lastRowLastColumn="0"/>
-            </w:pPr>
-            <w:r>
-              <w:t>libellé du public auquel s’adresse le film</w:t>
-            </w:r>
-          </w:p>
-        </w:tc>
-        <w:tc>
-          <w:tcPr>
-            <w:tcW w:w="1418" w:type="dxa"/>
-          </w:tcPr>
-          <w:p>
-            <w:pPr>
-              <w:cnfStyle w:val="000000000000" w:firstRow="0" w:lastRow="0" w:firstColumn="0" w:lastColumn="0" w:oddVBand="0" w:evenVBand="0" w:oddHBand="0" w:evenHBand="0" w:firstRowFirstColumn="0" w:firstRowLastColumn="0" w:lastRowFirstColumn="0" w:lastRowLastColumn="0"/>
-            </w:pPr>
-            <w:r>
-              <w:t>VARCHAR(50)</w:t>
-            </w:r>
-          </w:p>
-        </w:tc>
-        <w:tc>
-          <w:tcPr>
-            <w:tcW w:w="1530" w:type="dxa"/>
-          </w:tcPr>
-          <w:p>
-            <w:pPr>
-              <w:cnfStyle w:val="000000000000" w:firstRow="0" w:lastRow="0" w:firstColumn="0" w:lastColumn="0" w:oddVBand="0" w:evenVBand="0" w:oddHBand="0" w:evenHBand="0" w:firstRowFirstColumn="0" w:firstRowLastColumn="0" w:lastRowFirstColumn="0" w:lastRowLastColumn="0"/>
-            </w:pPr>
+            <w:tcW w:w="3004" w:type="dxa"/>
+          </w:tcPr>
+          <w:p>
+            <w:pPr>
+              <w:cnfStyle w:val="000000000000" w:firstRow="0" w:lastRow="0" w:firstColumn="0" w:lastColumn="0" w:oddVBand="0" w:evenVBand="0" w:oddHBand="0" w:evenHBand="0" w:firstRowFirstColumn="0" w:firstRowLastColumn="0" w:lastRowFirstColumn="0" w:lastRowLastColumn="0"/>
+            </w:pPr>
+            <w:proofErr w:type="gramStart"/>
+            <w:r>
+              <w:t>libellé</w:t>
+            </w:r>
+            <w:proofErr w:type="gramEnd"/>
+            <w:r>
+              <w:t xml:space="preserve"> du public auquel s’adresse le film</w:t>
+            </w:r>
+          </w:p>
+        </w:tc>
+        <w:tc>
+          <w:tcPr>
+            <w:tcW w:w="1615" w:type="dxa"/>
+          </w:tcPr>
+          <w:p>
+            <w:pPr>
+              <w:cnfStyle w:val="000000000000" w:firstRow="0" w:lastRow="0" w:firstColumn="0" w:lastColumn="0" w:oddVBand="0" w:evenVBand="0" w:oddHBand="0" w:evenHBand="0" w:firstRowFirstColumn="0" w:firstRowLastColumn="0" w:lastRowFirstColumn="0" w:lastRowLastColumn="0"/>
+            </w:pPr>
+            <w:proofErr w:type="gramStart"/>
+            <w:r>
+              <w:t>VARCHAR(</w:t>
+            </w:r>
+            <w:proofErr w:type="gramEnd"/>
+            <w:r>
+              <w:t>50)</w:t>
+            </w:r>
+          </w:p>
+        </w:tc>
+        <w:tc>
+          <w:tcPr>
+            <w:tcW w:w="1506" w:type="dxa"/>
+          </w:tcPr>
+          <w:p>
+            <w:pPr>
+              <w:cnfStyle w:val="000000000000" w:firstRow="0" w:lastRow="0" w:firstColumn="0" w:lastColumn="0" w:oddVBand="0" w:evenVBand="0" w:oddHBand="0" w:evenHBand="0" w:firstRowFirstColumn="0" w:firstRowLastColumn="0" w:lastRowFirstColumn="0" w:lastRowLastColumn="0"/>
+            </w:pPr>
+            <w:proofErr w:type="gramStart"/>
             <w:r>
               <w:t>obligatoire</w:t>
             </w:r>
+            <w:proofErr w:type="gramEnd"/>
           </w:p>
         </w:tc>
       </w:tr>
@@ -649,7 +788,7 @@
         <w:tc>
           <w:tcPr>
             <w:cnfStyle w:val="001000000000" w:firstRow="0" w:lastRow="0" w:firstColumn="1" w:lastColumn="0" w:oddVBand="0" w:evenVBand="0" w:oddHBand="0" w:evenHBand="0" w:firstRowFirstColumn="0" w:firstRowLastColumn="0" w:lastRowFirstColumn="0" w:lastRowLastColumn="0"/>
-            <w:tcW w:w="1266" w:type="dxa"/>
+            <w:tcW w:w="1264" w:type="dxa"/>
           </w:tcPr>
           <w:p>
             <w:r>
@@ -672,6 +811,7 @@
               <w:cnfStyle w:val="000000100000" w:firstRow="0" w:lastRow="0" w:firstColumn="0" w:lastColumn="0" w:oddVBand="0" w:evenVBand="0" w:oddHBand="1" w:evenHBand="0" w:firstRowFirstColumn="0" w:firstRowLastColumn="0" w:lastRowFirstColumn="0" w:lastRowLastColumn="0"/>
             </w:pPr>
             <w:proofErr w:type="spellStart"/>
+            <w:proofErr w:type="gramStart"/>
             <w:r>
               <w:t>r</w:t>
             </w:r>
@@ -679,47 +819,66 @@
               <w:t>e</w:t>
             </w:r>
             <w:r>
-              <w:t>alisateur_id</w:t>
+              <w:t>alisateur</w:t>
+            </w:r>
+            <w:proofErr w:type="gramEnd"/>
+            <w:r>
+              <w:t>_id</w:t>
             </w:r>
             <w:proofErr w:type="spellEnd"/>
           </w:p>
         </w:tc>
         <w:tc>
           <w:tcPr>
-            <w:tcW w:w="3175" w:type="dxa"/>
-          </w:tcPr>
-          <w:p>
-            <w:pPr>
-              <w:cnfStyle w:val="000000100000" w:firstRow="0" w:lastRow="0" w:firstColumn="0" w:lastColumn="0" w:oddVBand="0" w:evenVBand="0" w:oddHBand="1" w:evenHBand="0" w:firstRowFirstColumn="0" w:firstRowLastColumn="0" w:lastRowFirstColumn="0" w:lastRowLastColumn="0"/>
-            </w:pPr>
-            <w:r>
-              <w:t>identifiant du réalisateur</w:t>
-            </w:r>
-          </w:p>
-        </w:tc>
-        <w:tc>
-          <w:tcPr>
-            <w:tcW w:w="1418" w:type="dxa"/>
-          </w:tcPr>
-          <w:p>
-            <w:pPr>
-              <w:cnfStyle w:val="000000100000" w:firstRow="0" w:lastRow="0" w:firstColumn="0" w:lastColumn="0" w:oddVBand="0" w:evenVBand="0" w:oddHBand="1" w:evenHBand="0" w:firstRowFirstColumn="0" w:firstRowLastColumn="0" w:lastRowFirstColumn="0" w:lastRowLastColumn="0"/>
-            </w:pPr>
-            <w:r>
-              <w:t>INT(11)</w:t>
-            </w:r>
-          </w:p>
-        </w:tc>
-        <w:tc>
-          <w:tcPr>
-            <w:tcW w:w="1530" w:type="dxa"/>
-          </w:tcPr>
-          <w:p>
-            <w:pPr>
-              <w:cnfStyle w:val="000000100000" w:firstRow="0" w:lastRow="0" w:firstColumn="0" w:lastColumn="0" w:oddVBand="0" w:evenVBand="0" w:oddHBand="1" w:evenHBand="0" w:firstRowFirstColumn="0" w:firstRowLastColumn="0" w:lastRowFirstColumn="0" w:lastRowLastColumn="0"/>
-            </w:pPr>
-            <w:r>
-              <w:t>identifiant, ai</w:t>
+            <w:tcW w:w="3004" w:type="dxa"/>
+          </w:tcPr>
+          <w:p>
+            <w:pPr>
+              <w:cnfStyle w:val="000000100000" w:firstRow="0" w:lastRow="0" w:firstColumn="0" w:lastColumn="0" w:oddVBand="0" w:evenVBand="0" w:oddHBand="1" w:evenHBand="0" w:firstRowFirstColumn="0" w:firstRowLastColumn="0" w:lastRowFirstColumn="0" w:lastRowLastColumn="0"/>
+            </w:pPr>
+            <w:proofErr w:type="gramStart"/>
+            <w:r>
+              <w:t>identifiant</w:t>
+            </w:r>
+            <w:proofErr w:type="gramEnd"/>
+            <w:r>
+              <w:t xml:space="preserve"> du réalisateur</w:t>
+            </w:r>
+          </w:p>
+        </w:tc>
+        <w:tc>
+          <w:tcPr>
+            <w:tcW w:w="1615" w:type="dxa"/>
+          </w:tcPr>
+          <w:p>
+            <w:pPr>
+              <w:cnfStyle w:val="000000100000" w:firstRow="0" w:lastRow="0" w:firstColumn="0" w:lastColumn="0" w:oddVBand="0" w:evenVBand="0" w:oddHBand="1" w:evenHBand="0" w:firstRowFirstColumn="0" w:firstRowLastColumn="0" w:lastRowFirstColumn="0" w:lastRowLastColumn="0"/>
+            </w:pPr>
+            <w:proofErr w:type="gramStart"/>
+            <w:r>
+              <w:t>INT(</w:t>
+            </w:r>
+            <w:proofErr w:type="gramEnd"/>
+            <w:r>
+              <w:t>11)</w:t>
+            </w:r>
+          </w:p>
+        </w:tc>
+        <w:tc>
+          <w:tcPr>
+            <w:tcW w:w="1506" w:type="dxa"/>
+          </w:tcPr>
+          <w:p>
+            <w:pPr>
+              <w:cnfStyle w:val="000000100000" w:firstRow="0" w:lastRow="0" w:firstColumn="0" w:lastColumn="0" w:oddVBand="0" w:evenVBand="0" w:oddHBand="1" w:evenHBand="0" w:firstRowFirstColumn="0" w:firstRowLastColumn="0" w:lastRowFirstColumn="0" w:lastRowLastColumn="0"/>
+            </w:pPr>
+            <w:proofErr w:type="gramStart"/>
+            <w:r>
+              <w:t>identifiant</w:t>
+            </w:r>
+            <w:proofErr w:type="gramEnd"/>
+            <w:r>
+              <w:t>, ai</w:t>
             </w:r>
           </w:p>
         </w:tc>
@@ -728,7 +887,7 @@
         <w:tc>
           <w:tcPr>
             <w:cnfStyle w:val="001000000000" w:firstRow="0" w:lastRow="0" w:firstColumn="1" w:lastColumn="0" w:oddVBand="0" w:evenVBand="0" w:oddHBand="0" w:evenHBand="0" w:firstRowFirstColumn="0" w:firstRowLastColumn="0" w:lastRowFirstColumn="0" w:lastRowLastColumn="0"/>
-            <w:tcW w:w="1266" w:type="dxa"/>
+            <w:tcW w:w="1264" w:type="dxa"/>
           </w:tcPr>
           <w:p/>
         </w:tc>
@@ -741,6 +900,7 @@
               <w:cnfStyle w:val="000000000000" w:firstRow="0" w:lastRow="0" w:firstColumn="0" w:lastColumn="0" w:oddVBand="0" w:evenVBand="0" w:oddHBand="0" w:evenHBand="0" w:firstRowFirstColumn="0" w:firstRowLastColumn="0" w:lastRowFirstColumn="0" w:lastRowLastColumn="0"/>
             </w:pPr>
             <w:proofErr w:type="spellStart"/>
+            <w:proofErr w:type="gramStart"/>
             <w:r>
               <w:t>r</w:t>
             </w:r>
@@ -748,48 +908,64 @@
               <w:t>e</w:t>
             </w:r>
             <w:r>
-              <w:t>alisateur_nom</w:t>
+              <w:t>alisateur</w:t>
+            </w:r>
+            <w:proofErr w:type="gramEnd"/>
+            <w:r>
+              <w:t>_nom</w:t>
             </w:r>
             <w:proofErr w:type="spellEnd"/>
           </w:p>
         </w:tc>
         <w:tc>
           <w:tcPr>
-            <w:tcW w:w="3175" w:type="dxa"/>
-          </w:tcPr>
-          <w:p>
-            <w:pPr>
-              <w:cnfStyle w:val="000000000000" w:firstRow="0" w:lastRow="0" w:firstColumn="0" w:lastColumn="0" w:oddVBand="0" w:evenVBand="0" w:oddHBand="0" w:evenHBand="0" w:firstRowFirstColumn="0" w:firstRowLastColumn="0" w:lastRowFirstColumn="0" w:lastRowLastColumn="0"/>
-            </w:pPr>
-            <w:r>
-              <w:t>nom du réalisateur</w:t>
-            </w:r>
-          </w:p>
-        </w:tc>
-        <w:tc>
-          <w:tcPr>
-            <w:tcW w:w="1418" w:type="dxa"/>
-          </w:tcPr>
-          <w:p>
-            <w:pPr>
-              <w:cnfStyle w:val="000000000000" w:firstRow="0" w:lastRow="0" w:firstColumn="0" w:lastColumn="0" w:oddVBand="0" w:evenVBand="0" w:oddHBand="0" w:evenHBand="0" w:firstRowFirstColumn="0" w:firstRowLastColumn="0" w:lastRowFirstColumn="0" w:lastRowLastColumn="0"/>
-            </w:pPr>
-            <w:r>
-              <w:t>VARCHAR(50)</w:t>
-            </w:r>
-          </w:p>
-        </w:tc>
-        <w:tc>
-          <w:tcPr>
-            <w:tcW w:w="1530" w:type="dxa"/>
-          </w:tcPr>
-          <w:p>
-            <w:pPr>
-              <w:cnfStyle w:val="000000000000" w:firstRow="0" w:lastRow="0" w:firstColumn="0" w:lastColumn="0" w:oddVBand="0" w:evenVBand="0" w:oddHBand="0" w:evenHBand="0" w:firstRowFirstColumn="0" w:firstRowLastColumn="0" w:lastRowFirstColumn="0" w:lastRowLastColumn="0"/>
-            </w:pPr>
+            <w:tcW w:w="3004" w:type="dxa"/>
+          </w:tcPr>
+          <w:p>
+            <w:pPr>
+              <w:cnfStyle w:val="000000000000" w:firstRow="0" w:lastRow="0" w:firstColumn="0" w:lastColumn="0" w:oddVBand="0" w:evenVBand="0" w:oddHBand="0" w:evenHBand="0" w:firstRowFirstColumn="0" w:firstRowLastColumn="0" w:lastRowFirstColumn="0" w:lastRowLastColumn="0"/>
+            </w:pPr>
+            <w:proofErr w:type="gramStart"/>
+            <w:r>
+              <w:t>nom</w:t>
+            </w:r>
+            <w:proofErr w:type="gramEnd"/>
+            <w:r>
+              <w:t xml:space="preserve"> du réalisateur</w:t>
+            </w:r>
+          </w:p>
+        </w:tc>
+        <w:tc>
+          <w:tcPr>
+            <w:tcW w:w="1615" w:type="dxa"/>
+          </w:tcPr>
+          <w:p>
+            <w:pPr>
+              <w:cnfStyle w:val="000000000000" w:firstRow="0" w:lastRow="0" w:firstColumn="0" w:lastColumn="0" w:oddVBand="0" w:evenVBand="0" w:oddHBand="0" w:evenHBand="0" w:firstRowFirstColumn="0" w:firstRowLastColumn="0" w:lastRowFirstColumn="0" w:lastRowLastColumn="0"/>
+            </w:pPr>
+            <w:proofErr w:type="gramStart"/>
+            <w:r>
+              <w:t>VARCHAR(</w:t>
+            </w:r>
+            <w:proofErr w:type="gramEnd"/>
+            <w:r>
+              <w:t>50)</w:t>
+            </w:r>
+          </w:p>
+        </w:tc>
+        <w:tc>
+          <w:tcPr>
+            <w:tcW w:w="1506" w:type="dxa"/>
+          </w:tcPr>
+          <w:p>
+            <w:pPr>
+              <w:cnfStyle w:val="000000000000" w:firstRow="0" w:lastRow="0" w:firstColumn="0" w:lastColumn="0" w:oddVBand="0" w:evenVBand="0" w:oddHBand="0" w:evenHBand="0" w:firstRowFirstColumn="0" w:firstRowLastColumn="0" w:lastRowFirstColumn="0" w:lastRowLastColumn="0"/>
+            </w:pPr>
+            <w:proofErr w:type="gramStart"/>
             <w:r>
               <w:t>obligatoire</w:t>
             </w:r>
+            <w:proofErr w:type="gramEnd"/>
           </w:p>
         </w:tc>
       </w:tr>
@@ -800,7 +976,7 @@
         <w:tc>
           <w:tcPr>
             <w:cnfStyle w:val="001000000000" w:firstRow="0" w:lastRow="0" w:firstColumn="1" w:lastColumn="0" w:oddVBand="0" w:evenVBand="0" w:oddHBand="0" w:evenHBand="0" w:firstRowFirstColumn="0" w:firstRowLastColumn="0" w:lastRowFirstColumn="0" w:lastRowLastColumn="0"/>
-            <w:tcW w:w="1266" w:type="dxa"/>
+            <w:tcW w:w="1264" w:type="dxa"/>
           </w:tcPr>
           <w:p/>
         </w:tc>
@@ -813,20 +989,26 @@
               <w:cnfStyle w:val="000000100000" w:firstRow="0" w:lastRow="0" w:firstColumn="0" w:lastColumn="0" w:oddVBand="0" w:evenVBand="0" w:oddHBand="1" w:evenHBand="0" w:firstRowFirstColumn="0" w:firstRowLastColumn="0" w:lastRowFirstColumn="0" w:lastRowLastColumn="0"/>
             </w:pPr>
             <w:proofErr w:type="spellStart"/>
-            <w:r>
-              <w:t>réalisateur_prenom</w:t>
+            <w:proofErr w:type="gramStart"/>
+            <w:r>
+              <w:t>réalisateur</w:t>
+            </w:r>
+            <w:proofErr w:type="gramEnd"/>
+            <w:r>
+              <w:t>_prenom</w:t>
             </w:r>
             <w:proofErr w:type="spellEnd"/>
           </w:p>
         </w:tc>
         <w:tc>
           <w:tcPr>
-            <w:tcW w:w="3175" w:type="dxa"/>
-          </w:tcPr>
-          <w:p>
-            <w:pPr>
-              <w:cnfStyle w:val="000000100000" w:firstRow="0" w:lastRow="0" w:firstColumn="0" w:lastColumn="0" w:oddVBand="0" w:evenVBand="0" w:oddHBand="1" w:evenHBand="0" w:firstRowFirstColumn="0" w:firstRowLastColumn="0" w:lastRowFirstColumn="0" w:lastRowLastColumn="0"/>
-            </w:pPr>
+            <w:tcW w:w="3004" w:type="dxa"/>
+          </w:tcPr>
+          <w:p>
+            <w:pPr>
+              <w:cnfStyle w:val="000000100000" w:firstRow="0" w:lastRow="0" w:firstColumn="0" w:lastColumn="0" w:oddVBand="0" w:evenVBand="0" w:oddHBand="1" w:evenHBand="0" w:firstRowFirstColumn="0" w:firstRowLastColumn="0" w:lastRowFirstColumn="0" w:lastRowLastColumn="0"/>
+            </w:pPr>
+            <w:proofErr w:type="gramStart"/>
             <w:r>
               <w:t>pr</w:t>
             </w:r>
@@ -834,34 +1016,45 @@
               <w:t>é</w:t>
             </w:r>
             <w:r>
-              <w:t>nom du réalisateur</w:t>
-            </w:r>
-          </w:p>
-        </w:tc>
-        <w:tc>
-          <w:tcPr>
-            <w:tcW w:w="1418" w:type="dxa"/>
-          </w:tcPr>
-          <w:p>
-            <w:pPr>
-              <w:cnfStyle w:val="000000100000" w:firstRow="0" w:lastRow="0" w:firstColumn="0" w:lastColumn="0" w:oddVBand="0" w:evenVBand="0" w:oddHBand="1" w:evenHBand="0" w:firstRowFirstColumn="0" w:firstRowLastColumn="0" w:lastRowFirstColumn="0" w:lastRowLastColumn="0"/>
-            </w:pPr>
-            <w:r>
-              <w:t>VARCHAR(50)</w:t>
-            </w:r>
-          </w:p>
-        </w:tc>
-        <w:tc>
-          <w:tcPr>
-            <w:tcW w:w="1530" w:type="dxa"/>
-          </w:tcPr>
-          <w:p>
-            <w:pPr>
-              <w:cnfStyle w:val="000000100000" w:firstRow="0" w:lastRow="0" w:firstColumn="0" w:lastColumn="0" w:oddVBand="0" w:evenVBand="0" w:oddHBand="1" w:evenHBand="0" w:firstRowFirstColumn="0" w:firstRowLastColumn="0" w:lastRowFirstColumn="0" w:lastRowLastColumn="0"/>
-            </w:pPr>
+              <w:t>nom</w:t>
+            </w:r>
+            <w:proofErr w:type="gramEnd"/>
+            <w:r>
+              <w:t xml:space="preserve"> du réalisateur</w:t>
+            </w:r>
+          </w:p>
+        </w:tc>
+        <w:tc>
+          <w:tcPr>
+            <w:tcW w:w="1615" w:type="dxa"/>
+          </w:tcPr>
+          <w:p>
+            <w:pPr>
+              <w:cnfStyle w:val="000000100000" w:firstRow="0" w:lastRow="0" w:firstColumn="0" w:lastColumn="0" w:oddVBand="0" w:evenVBand="0" w:oddHBand="1" w:evenHBand="0" w:firstRowFirstColumn="0" w:firstRowLastColumn="0" w:lastRowFirstColumn="0" w:lastRowLastColumn="0"/>
+            </w:pPr>
+            <w:proofErr w:type="gramStart"/>
+            <w:r>
+              <w:t>VARCHAR(</w:t>
+            </w:r>
+            <w:proofErr w:type="gramEnd"/>
+            <w:r>
+              <w:t>50)</w:t>
+            </w:r>
+          </w:p>
+        </w:tc>
+        <w:tc>
+          <w:tcPr>
+            <w:tcW w:w="1506" w:type="dxa"/>
+          </w:tcPr>
+          <w:p>
+            <w:pPr>
+              <w:cnfStyle w:val="000000100000" w:firstRow="0" w:lastRow="0" w:firstColumn="0" w:lastColumn="0" w:oddVBand="0" w:evenVBand="0" w:oddHBand="1" w:evenHBand="0" w:firstRowFirstColumn="0" w:firstRowLastColumn="0" w:lastRowFirstColumn="0" w:lastRowLastColumn="0"/>
+            </w:pPr>
+            <w:proofErr w:type="gramStart"/>
             <w:r>
               <w:t>obligatoire</w:t>
             </w:r>
+            <w:proofErr w:type="gramEnd"/>
           </w:p>
         </w:tc>
       </w:tr>
@@ -869,7 +1062,7 @@
         <w:tc>
           <w:tcPr>
             <w:cnfStyle w:val="001000000000" w:firstRow="0" w:lastRow="0" w:firstColumn="1" w:lastColumn="0" w:oddVBand="0" w:evenVBand="0" w:oddHBand="0" w:evenHBand="0" w:firstRowFirstColumn="0" w:firstRowLastColumn="0" w:lastRowFirstColumn="0" w:lastRowLastColumn="0"/>
-            <w:tcW w:w="1266" w:type="dxa"/>
+            <w:tcW w:w="1264" w:type="dxa"/>
           </w:tcPr>
           <w:p>
             <w:r>
@@ -889,23 +1082,30 @@
               <w:cnfStyle w:val="000000000000" w:firstRow="0" w:lastRow="0" w:firstColumn="0" w:lastColumn="0" w:oddVBand="0" w:evenVBand="0" w:oddHBand="0" w:evenHBand="0" w:firstRowFirstColumn="0" w:firstRowLastColumn="0" w:lastRowFirstColumn="0" w:lastRowLastColumn="0"/>
             </w:pPr>
             <w:proofErr w:type="spellStart"/>
-            <w:r>
-              <w:t>acteur_id</w:t>
+            <w:proofErr w:type="gramStart"/>
+            <w:r>
+              <w:t>acteur</w:t>
+            </w:r>
+            <w:proofErr w:type="gramEnd"/>
+            <w:r>
+              <w:t>_id</w:t>
             </w:r>
             <w:proofErr w:type="spellEnd"/>
           </w:p>
         </w:tc>
         <w:tc>
           <w:tcPr>
-            <w:tcW w:w="3175" w:type="dxa"/>
-          </w:tcPr>
-          <w:p>
-            <w:pPr>
-              <w:cnfStyle w:val="000000000000" w:firstRow="0" w:lastRow="0" w:firstColumn="0" w:lastColumn="0" w:oddVBand="0" w:evenVBand="0" w:oddHBand="0" w:evenHBand="0" w:firstRowFirstColumn="0" w:firstRowLastColumn="0" w:lastRowFirstColumn="0" w:lastRowLastColumn="0"/>
-            </w:pPr>
+            <w:tcW w:w="3004" w:type="dxa"/>
+          </w:tcPr>
+          <w:p>
+            <w:pPr>
+              <w:cnfStyle w:val="000000000000" w:firstRow="0" w:lastRow="0" w:firstColumn="0" w:lastColumn="0" w:oddVBand="0" w:evenVBand="0" w:oddHBand="0" w:evenHBand="0" w:firstRowFirstColumn="0" w:firstRowLastColumn="0" w:lastRowFirstColumn="0" w:lastRowLastColumn="0"/>
+            </w:pPr>
+            <w:proofErr w:type="gramStart"/>
             <w:r>
               <w:t>identifiant</w:t>
             </w:r>
+            <w:proofErr w:type="gramEnd"/>
             <w:r>
               <w:t xml:space="preserve"> de l’acteur</w:t>
             </w:r>
@@ -913,28 +1113,35 @@
         </w:tc>
         <w:tc>
           <w:tcPr>
-            <w:tcW w:w="1418" w:type="dxa"/>
-          </w:tcPr>
-          <w:p>
-            <w:pPr>
-              <w:cnfStyle w:val="000000000000" w:firstRow="0" w:lastRow="0" w:firstColumn="0" w:lastColumn="0" w:oddVBand="0" w:evenVBand="0" w:oddHBand="0" w:evenHBand="0" w:firstRowFirstColumn="0" w:firstRowLastColumn="0" w:lastRowFirstColumn="0" w:lastRowLastColumn="0"/>
-            </w:pPr>
-            <w:r>
-              <w:t>INT(11)</w:t>
-            </w:r>
-          </w:p>
-        </w:tc>
-        <w:tc>
-          <w:tcPr>
-            <w:tcW w:w="1530" w:type="dxa"/>
-          </w:tcPr>
-          <w:p>
-            <w:pPr>
-              <w:cnfStyle w:val="000000000000" w:firstRow="0" w:lastRow="0" w:firstColumn="0" w:lastColumn="0" w:oddVBand="0" w:evenVBand="0" w:oddHBand="0" w:evenHBand="0" w:firstRowFirstColumn="0" w:firstRowLastColumn="0" w:lastRowFirstColumn="0" w:lastRowLastColumn="0"/>
-            </w:pPr>
+            <w:tcW w:w="1615" w:type="dxa"/>
+          </w:tcPr>
+          <w:p>
+            <w:pPr>
+              <w:cnfStyle w:val="000000000000" w:firstRow="0" w:lastRow="0" w:firstColumn="0" w:lastColumn="0" w:oddVBand="0" w:evenVBand="0" w:oddHBand="0" w:evenHBand="0" w:firstRowFirstColumn="0" w:firstRowLastColumn="0" w:lastRowFirstColumn="0" w:lastRowLastColumn="0"/>
+            </w:pPr>
+            <w:proofErr w:type="gramStart"/>
+            <w:r>
+              <w:t>INT(</w:t>
+            </w:r>
+            <w:proofErr w:type="gramEnd"/>
+            <w:r>
+              <w:t>11)</w:t>
+            </w:r>
+          </w:p>
+        </w:tc>
+        <w:tc>
+          <w:tcPr>
+            <w:tcW w:w="1506" w:type="dxa"/>
+          </w:tcPr>
+          <w:p>
+            <w:pPr>
+              <w:cnfStyle w:val="000000000000" w:firstRow="0" w:lastRow="0" w:firstColumn="0" w:lastColumn="0" w:oddVBand="0" w:evenVBand="0" w:oddHBand="0" w:evenHBand="0" w:firstRowFirstColumn="0" w:firstRowLastColumn="0" w:lastRowFirstColumn="0" w:lastRowLastColumn="0"/>
+            </w:pPr>
+            <w:proofErr w:type="gramStart"/>
             <w:r>
               <w:t>identifiant</w:t>
             </w:r>
+            <w:proofErr w:type="gramEnd"/>
             <w:r>
               <w:t>, ai</w:t>
             </w:r>
@@ -948,7 +1155,7 @@
         <w:tc>
           <w:tcPr>
             <w:cnfStyle w:val="001000000000" w:firstRow="0" w:lastRow="0" w:firstColumn="1" w:lastColumn="0" w:oddVBand="0" w:evenVBand="0" w:oddHBand="0" w:evenHBand="0" w:firstRowFirstColumn="0" w:firstRowLastColumn="0" w:lastRowFirstColumn="0" w:lastRowLastColumn="0"/>
-            <w:tcW w:w="1266" w:type="dxa"/>
+            <w:tcW w:w="1264" w:type="dxa"/>
           </w:tcPr>
           <w:p/>
         </w:tc>
@@ -961,49 +1168,66 @@
               <w:cnfStyle w:val="000000100000" w:firstRow="0" w:lastRow="0" w:firstColumn="0" w:lastColumn="0" w:oddVBand="0" w:evenVBand="0" w:oddHBand="1" w:evenHBand="0" w:firstRowFirstColumn="0" w:firstRowLastColumn="0" w:lastRowFirstColumn="0" w:lastRowLastColumn="0"/>
             </w:pPr>
             <w:proofErr w:type="spellStart"/>
-            <w:r>
-              <w:t>acteur_nom</w:t>
+            <w:proofErr w:type="gramStart"/>
+            <w:r>
+              <w:t>acteur</w:t>
+            </w:r>
+            <w:proofErr w:type="gramEnd"/>
+            <w:r>
+              <w:t>_nom</w:t>
             </w:r>
             <w:proofErr w:type="spellEnd"/>
           </w:p>
         </w:tc>
         <w:tc>
           <w:tcPr>
-            <w:tcW w:w="3175" w:type="dxa"/>
-          </w:tcPr>
-          <w:p>
-            <w:pPr>
-              <w:cnfStyle w:val="000000100000" w:firstRow="0" w:lastRow="0" w:firstColumn="0" w:lastColumn="0" w:oddVBand="0" w:evenVBand="0" w:oddHBand="1" w:evenHBand="0" w:firstRowFirstColumn="0" w:firstRowLastColumn="0" w:lastRowFirstColumn="0" w:lastRowLastColumn="0"/>
-            </w:pPr>
-            <w:r>
-              <w:t>nom de l’acteur</w:t>
-            </w:r>
-          </w:p>
-        </w:tc>
-        <w:tc>
-          <w:tcPr>
-            <w:tcW w:w="1418" w:type="dxa"/>
-          </w:tcPr>
-          <w:p>
-            <w:pPr>
-              <w:cnfStyle w:val="000000100000" w:firstRow="0" w:lastRow="0" w:firstColumn="0" w:lastColumn="0" w:oddVBand="0" w:evenVBand="0" w:oddHBand="1" w:evenHBand="0" w:firstRowFirstColumn="0" w:firstRowLastColumn="0" w:lastRowFirstColumn="0" w:lastRowLastColumn="0"/>
-            </w:pPr>
-            <w:r>
-              <w:t>VARCHAR(50)</w:t>
-            </w:r>
-          </w:p>
-        </w:tc>
-        <w:tc>
-          <w:tcPr>
-            <w:tcW w:w="1530" w:type="dxa"/>
-          </w:tcPr>
-          <w:p>
-            <w:pPr>
-              <w:cnfStyle w:val="000000100000" w:firstRow="0" w:lastRow="0" w:firstColumn="0" w:lastColumn="0" w:oddVBand="0" w:evenVBand="0" w:oddHBand="1" w:evenHBand="0" w:firstRowFirstColumn="0" w:firstRowLastColumn="0" w:lastRowFirstColumn="0" w:lastRowLastColumn="0"/>
-            </w:pPr>
+            <w:tcW w:w="3004" w:type="dxa"/>
+          </w:tcPr>
+          <w:p>
+            <w:pPr>
+              <w:cnfStyle w:val="000000100000" w:firstRow="0" w:lastRow="0" w:firstColumn="0" w:lastColumn="0" w:oddVBand="0" w:evenVBand="0" w:oddHBand="1" w:evenHBand="0" w:firstRowFirstColumn="0" w:firstRowLastColumn="0" w:lastRowFirstColumn="0" w:lastRowLastColumn="0"/>
+            </w:pPr>
+            <w:proofErr w:type="gramStart"/>
+            <w:r>
+              <w:t>nom</w:t>
+            </w:r>
+            <w:proofErr w:type="gramEnd"/>
+            <w:r>
+              <w:t xml:space="preserve"> de l’acteur</w:t>
+            </w:r>
+          </w:p>
+        </w:tc>
+        <w:tc>
+          <w:tcPr>
+            <w:tcW w:w="1615" w:type="dxa"/>
+          </w:tcPr>
+          <w:p>
+            <w:pPr>
+              <w:cnfStyle w:val="000000100000" w:firstRow="0" w:lastRow="0" w:firstColumn="0" w:lastColumn="0" w:oddVBand="0" w:evenVBand="0" w:oddHBand="1" w:evenHBand="0" w:firstRowFirstColumn="0" w:firstRowLastColumn="0" w:lastRowFirstColumn="0" w:lastRowLastColumn="0"/>
+            </w:pPr>
+            <w:proofErr w:type="gramStart"/>
+            <w:r>
+              <w:t>VARCHAR(</w:t>
+            </w:r>
+            <w:proofErr w:type="gramEnd"/>
+            <w:r>
+              <w:t>50)</w:t>
+            </w:r>
+          </w:p>
+        </w:tc>
+        <w:tc>
+          <w:tcPr>
+            <w:tcW w:w="1506" w:type="dxa"/>
+          </w:tcPr>
+          <w:p>
+            <w:pPr>
+              <w:cnfStyle w:val="000000100000" w:firstRow="0" w:lastRow="0" w:firstColumn="0" w:lastColumn="0" w:oddVBand="0" w:evenVBand="0" w:oddHBand="1" w:evenHBand="0" w:firstRowFirstColumn="0" w:firstRowLastColumn="0" w:lastRowFirstColumn="0" w:lastRowLastColumn="0"/>
+            </w:pPr>
+            <w:proofErr w:type="gramStart"/>
             <w:r>
               <w:t>facultatif</w:t>
             </w:r>
+            <w:proofErr w:type="gramEnd"/>
           </w:p>
         </w:tc>
       </w:tr>
@@ -1011,7 +1235,7 @@
         <w:tc>
           <w:tcPr>
             <w:cnfStyle w:val="001000000000" w:firstRow="0" w:lastRow="0" w:firstColumn="1" w:lastColumn="0" w:oddVBand="0" w:evenVBand="0" w:oddHBand="0" w:evenHBand="0" w:firstRowFirstColumn="0" w:firstRowLastColumn="0" w:lastRowFirstColumn="0" w:lastRowLastColumn="0"/>
-            <w:tcW w:w="1266" w:type="dxa"/>
+            <w:tcW w:w="1264" w:type="dxa"/>
           </w:tcPr>
           <w:p/>
         </w:tc>
@@ -1024,49 +1248,66 @@
               <w:cnfStyle w:val="000000000000" w:firstRow="0" w:lastRow="0" w:firstColumn="0" w:lastColumn="0" w:oddVBand="0" w:evenVBand="0" w:oddHBand="0" w:evenHBand="0" w:firstRowFirstColumn="0" w:firstRowLastColumn="0" w:lastRowFirstColumn="0" w:lastRowLastColumn="0"/>
             </w:pPr>
             <w:proofErr w:type="spellStart"/>
-            <w:r>
-              <w:t>acteur_prenom</w:t>
+            <w:proofErr w:type="gramStart"/>
+            <w:r>
+              <w:t>acteur</w:t>
+            </w:r>
+            <w:proofErr w:type="gramEnd"/>
+            <w:r>
+              <w:t>_prenom</w:t>
             </w:r>
             <w:proofErr w:type="spellEnd"/>
           </w:p>
         </w:tc>
         <w:tc>
           <w:tcPr>
-            <w:tcW w:w="3175" w:type="dxa"/>
-          </w:tcPr>
-          <w:p>
-            <w:pPr>
-              <w:cnfStyle w:val="000000000000" w:firstRow="0" w:lastRow="0" w:firstColumn="0" w:lastColumn="0" w:oddVBand="0" w:evenVBand="0" w:oddHBand="0" w:evenHBand="0" w:firstRowFirstColumn="0" w:firstRowLastColumn="0" w:lastRowFirstColumn="0" w:lastRowLastColumn="0"/>
-            </w:pPr>
-            <w:r>
-              <w:t>prénom de l’acteur</w:t>
-            </w:r>
-          </w:p>
-        </w:tc>
-        <w:tc>
-          <w:tcPr>
-            <w:tcW w:w="1418" w:type="dxa"/>
-          </w:tcPr>
-          <w:p>
-            <w:pPr>
-              <w:cnfStyle w:val="000000000000" w:firstRow="0" w:lastRow="0" w:firstColumn="0" w:lastColumn="0" w:oddVBand="0" w:evenVBand="0" w:oddHBand="0" w:evenHBand="0" w:firstRowFirstColumn="0" w:firstRowLastColumn="0" w:lastRowFirstColumn="0" w:lastRowLastColumn="0"/>
-            </w:pPr>
-            <w:r>
-              <w:t>VARCHAR(50)</w:t>
-            </w:r>
-          </w:p>
-        </w:tc>
-        <w:tc>
-          <w:tcPr>
-            <w:tcW w:w="1530" w:type="dxa"/>
-          </w:tcPr>
-          <w:p>
-            <w:pPr>
-              <w:cnfStyle w:val="000000000000" w:firstRow="0" w:lastRow="0" w:firstColumn="0" w:lastColumn="0" w:oddVBand="0" w:evenVBand="0" w:oddHBand="0" w:evenHBand="0" w:firstRowFirstColumn="0" w:firstRowLastColumn="0" w:lastRowFirstColumn="0" w:lastRowLastColumn="0"/>
-            </w:pPr>
+            <w:tcW w:w="3004" w:type="dxa"/>
+          </w:tcPr>
+          <w:p>
+            <w:pPr>
+              <w:cnfStyle w:val="000000000000" w:firstRow="0" w:lastRow="0" w:firstColumn="0" w:lastColumn="0" w:oddVBand="0" w:evenVBand="0" w:oddHBand="0" w:evenHBand="0" w:firstRowFirstColumn="0" w:firstRowLastColumn="0" w:lastRowFirstColumn="0" w:lastRowLastColumn="0"/>
+            </w:pPr>
+            <w:proofErr w:type="gramStart"/>
+            <w:r>
+              <w:t>prénom</w:t>
+            </w:r>
+            <w:proofErr w:type="gramEnd"/>
+            <w:r>
+              <w:t xml:space="preserve"> de l’acteur</w:t>
+            </w:r>
+          </w:p>
+        </w:tc>
+        <w:tc>
+          <w:tcPr>
+            <w:tcW w:w="1615" w:type="dxa"/>
+          </w:tcPr>
+          <w:p>
+            <w:pPr>
+              <w:cnfStyle w:val="000000000000" w:firstRow="0" w:lastRow="0" w:firstColumn="0" w:lastColumn="0" w:oddVBand="0" w:evenVBand="0" w:oddHBand="0" w:evenHBand="0" w:firstRowFirstColumn="0" w:firstRowLastColumn="0" w:lastRowFirstColumn="0" w:lastRowLastColumn="0"/>
+            </w:pPr>
+            <w:proofErr w:type="gramStart"/>
+            <w:r>
+              <w:t>VARCHAR(</w:t>
+            </w:r>
+            <w:proofErr w:type="gramEnd"/>
+            <w:r>
+              <w:t>50)</w:t>
+            </w:r>
+          </w:p>
+        </w:tc>
+        <w:tc>
+          <w:tcPr>
+            <w:tcW w:w="1506" w:type="dxa"/>
+          </w:tcPr>
+          <w:p>
+            <w:pPr>
+              <w:cnfStyle w:val="000000000000" w:firstRow="0" w:lastRow="0" w:firstColumn="0" w:lastColumn="0" w:oddVBand="0" w:evenVBand="0" w:oddHBand="0" w:evenHBand="0" w:firstRowFirstColumn="0" w:firstRowLastColumn="0" w:lastRowFirstColumn="0" w:lastRowLastColumn="0"/>
+            </w:pPr>
+            <w:proofErr w:type="gramStart"/>
             <w:r>
               <w:t>facultatif</w:t>
             </w:r>
+            <w:proofErr w:type="gramEnd"/>
           </w:p>
         </w:tc>
       </w:tr>
@@ -1077,7 +1318,7 @@
         <w:tc>
           <w:tcPr>
             <w:cnfStyle w:val="001000000000" w:firstRow="0" w:lastRow="0" w:firstColumn="1" w:lastColumn="0" w:oddVBand="0" w:evenVBand="0" w:oddHBand="0" w:evenHBand="0" w:firstRowFirstColumn="0" w:firstRowLastColumn="0" w:lastRowFirstColumn="0" w:lastRowLastColumn="0"/>
-            <w:tcW w:w="1266" w:type="dxa"/>
+            <w:tcW w:w="1264" w:type="dxa"/>
           </w:tcPr>
           <w:p/>
         </w:tc>
@@ -1090,49 +1331,66 @@
               <w:cnfStyle w:val="000000100000" w:firstRow="0" w:lastRow="0" w:firstColumn="0" w:lastColumn="0" w:oddVBand="0" w:evenVBand="0" w:oddHBand="1" w:evenHBand="0" w:firstRowFirstColumn="0" w:firstRowLastColumn="0" w:lastRowFirstColumn="0" w:lastRowLastColumn="0"/>
             </w:pPr>
             <w:proofErr w:type="spellStart"/>
-            <w:r>
-              <w:t>acteur_pseudonyme</w:t>
+            <w:proofErr w:type="gramStart"/>
+            <w:r>
+              <w:t>acteur</w:t>
+            </w:r>
+            <w:proofErr w:type="gramEnd"/>
+            <w:r>
+              <w:t>_pseudonyme</w:t>
             </w:r>
             <w:proofErr w:type="spellEnd"/>
           </w:p>
         </w:tc>
         <w:tc>
           <w:tcPr>
-            <w:tcW w:w="3175" w:type="dxa"/>
-          </w:tcPr>
-          <w:p>
-            <w:pPr>
-              <w:cnfStyle w:val="000000100000" w:firstRow="0" w:lastRow="0" w:firstColumn="0" w:lastColumn="0" w:oddVBand="0" w:evenVBand="0" w:oddHBand="1" w:evenHBand="0" w:firstRowFirstColumn="0" w:firstRowLastColumn="0" w:lastRowFirstColumn="0" w:lastRowLastColumn="0"/>
-            </w:pPr>
-            <w:r>
-              <w:t>pseudonyme de l’acteur</w:t>
-            </w:r>
-          </w:p>
-        </w:tc>
-        <w:tc>
-          <w:tcPr>
-            <w:tcW w:w="1418" w:type="dxa"/>
-          </w:tcPr>
-          <w:p>
-            <w:pPr>
-              <w:cnfStyle w:val="000000100000" w:firstRow="0" w:lastRow="0" w:firstColumn="0" w:lastColumn="0" w:oddVBand="0" w:evenVBand="0" w:oddHBand="1" w:evenHBand="0" w:firstRowFirstColumn="0" w:firstRowLastColumn="0" w:lastRowFirstColumn="0" w:lastRowLastColumn="0"/>
-            </w:pPr>
-            <w:r>
-              <w:t>VARCHAR(100)</w:t>
-            </w:r>
-          </w:p>
-        </w:tc>
-        <w:tc>
-          <w:tcPr>
-            <w:tcW w:w="1530" w:type="dxa"/>
-          </w:tcPr>
-          <w:p>
-            <w:pPr>
-              <w:cnfStyle w:val="000000100000" w:firstRow="0" w:lastRow="0" w:firstColumn="0" w:lastColumn="0" w:oddVBand="0" w:evenVBand="0" w:oddHBand="1" w:evenHBand="0" w:firstRowFirstColumn="0" w:firstRowLastColumn="0" w:lastRowFirstColumn="0" w:lastRowLastColumn="0"/>
-            </w:pPr>
+            <w:tcW w:w="3004" w:type="dxa"/>
+          </w:tcPr>
+          <w:p>
+            <w:pPr>
+              <w:cnfStyle w:val="000000100000" w:firstRow="0" w:lastRow="0" w:firstColumn="0" w:lastColumn="0" w:oddVBand="0" w:evenVBand="0" w:oddHBand="1" w:evenHBand="0" w:firstRowFirstColumn="0" w:firstRowLastColumn="0" w:lastRowFirstColumn="0" w:lastRowLastColumn="0"/>
+            </w:pPr>
+            <w:proofErr w:type="gramStart"/>
+            <w:r>
+              <w:t>pseudonyme</w:t>
+            </w:r>
+            <w:proofErr w:type="gramEnd"/>
+            <w:r>
+              <w:t xml:space="preserve"> de l’acteur</w:t>
+            </w:r>
+          </w:p>
+        </w:tc>
+        <w:tc>
+          <w:tcPr>
+            <w:tcW w:w="1615" w:type="dxa"/>
+          </w:tcPr>
+          <w:p>
+            <w:pPr>
+              <w:cnfStyle w:val="000000100000" w:firstRow="0" w:lastRow="0" w:firstColumn="0" w:lastColumn="0" w:oddVBand="0" w:evenVBand="0" w:oddHBand="1" w:evenHBand="0" w:firstRowFirstColumn="0" w:firstRowLastColumn="0" w:lastRowFirstColumn="0" w:lastRowLastColumn="0"/>
+            </w:pPr>
+            <w:proofErr w:type="gramStart"/>
+            <w:r>
+              <w:t>VARCHAR(</w:t>
+            </w:r>
+            <w:proofErr w:type="gramEnd"/>
+            <w:r>
+              <w:t>100)</w:t>
+            </w:r>
+          </w:p>
+        </w:tc>
+        <w:tc>
+          <w:tcPr>
+            <w:tcW w:w="1506" w:type="dxa"/>
+          </w:tcPr>
+          <w:p>
+            <w:pPr>
+              <w:cnfStyle w:val="000000100000" w:firstRow="0" w:lastRow="0" w:firstColumn="0" w:lastColumn="0" w:oddVBand="0" w:evenVBand="0" w:oddHBand="1" w:evenHBand="0" w:firstRowFirstColumn="0" w:firstRowLastColumn="0" w:lastRowFirstColumn="0" w:lastRowLastColumn="0"/>
+            </w:pPr>
+            <w:proofErr w:type="gramStart"/>
             <w:r>
               <w:t>facultatif</w:t>
             </w:r>
+            <w:proofErr w:type="gramEnd"/>
           </w:p>
         </w:tc>
       </w:tr>
@@ -1140,7 +1398,7 @@
         <w:tc>
           <w:tcPr>
             <w:cnfStyle w:val="001000000000" w:firstRow="0" w:lastRow="0" w:firstColumn="1" w:lastColumn="0" w:oddVBand="0" w:evenVBand="0" w:oddHBand="0" w:evenHBand="0" w:firstRowFirstColumn="0" w:firstRowLastColumn="0" w:lastRowFirstColumn="0" w:lastRowLastColumn="0"/>
-            <w:tcW w:w="1266" w:type="dxa"/>
+            <w:tcW w:w="1264" w:type="dxa"/>
           </w:tcPr>
           <w:p>
             <w:r>
@@ -1160,20 +1418,26 @@
               <w:cnfStyle w:val="000000000000" w:firstRow="0" w:lastRow="0" w:firstColumn="0" w:lastColumn="0" w:oddVBand="0" w:evenVBand="0" w:oddHBand="0" w:evenHBand="0" w:firstRowFirstColumn="0" w:firstRowLastColumn="0" w:lastRowFirstColumn="0" w:lastRowLastColumn="0"/>
             </w:pPr>
             <w:proofErr w:type="spellStart"/>
-            <w:r>
-              <w:t>titre_id</w:t>
+            <w:proofErr w:type="gramStart"/>
+            <w:r>
+              <w:t>titre</w:t>
+            </w:r>
+            <w:proofErr w:type="gramEnd"/>
+            <w:r>
+              <w:t>_id</w:t>
             </w:r>
             <w:proofErr w:type="spellEnd"/>
           </w:p>
         </w:tc>
         <w:tc>
           <w:tcPr>
-            <w:tcW w:w="3175" w:type="dxa"/>
-          </w:tcPr>
-          <w:p>
-            <w:pPr>
-              <w:cnfStyle w:val="000000000000" w:firstRow="0" w:lastRow="0" w:firstColumn="0" w:lastColumn="0" w:oddVBand="0" w:evenVBand="0" w:oddHBand="0" w:evenHBand="0" w:firstRowFirstColumn="0" w:firstRowLastColumn="0" w:lastRowFirstColumn="0" w:lastRowLastColumn="0"/>
-            </w:pPr>
+            <w:tcW w:w="3004" w:type="dxa"/>
+          </w:tcPr>
+          <w:p>
+            <w:pPr>
+              <w:cnfStyle w:val="000000000000" w:firstRow="0" w:lastRow="0" w:firstColumn="0" w:lastColumn="0" w:oddVBand="0" w:evenVBand="0" w:oddHBand="0" w:evenHBand="0" w:firstRowFirstColumn="0" w:firstRowLastColumn="0" w:lastRowFirstColumn="0" w:lastRowLastColumn="0"/>
+            </w:pPr>
+            <w:proofErr w:type="gramStart"/>
             <w:r>
               <w:t>identif</w:t>
             </w:r>
@@ -1181,34 +1445,45 @@
               <w:t>i</w:t>
             </w:r>
             <w:r>
-              <w:t>ant du titre</w:t>
-            </w:r>
-          </w:p>
-        </w:tc>
-        <w:tc>
-          <w:tcPr>
-            <w:tcW w:w="1418" w:type="dxa"/>
-          </w:tcPr>
-          <w:p>
-            <w:pPr>
-              <w:cnfStyle w:val="000000000000" w:firstRow="0" w:lastRow="0" w:firstColumn="0" w:lastColumn="0" w:oddVBand="0" w:evenVBand="0" w:oddHBand="0" w:evenHBand="0" w:firstRowFirstColumn="0" w:firstRowLastColumn="0" w:lastRowFirstColumn="0" w:lastRowLastColumn="0"/>
-            </w:pPr>
-            <w:r>
-              <w:t>INT(11)</w:t>
-            </w:r>
-          </w:p>
-        </w:tc>
-        <w:tc>
-          <w:tcPr>
-            <w:tcW w:w="1530" w:type="dxa"/>
-          </w:tcPr>
-          <w:p>
-            <w:pPr>
-              <w:cnfStyle w:val="000000000000" w:firstRow="0" w:lastRow="0" w:firstColumn="0" w:lastColumn="0" w:oddVBand="0" w:evenVBand="0" w:oddHBand="0" w:evenHBand="0" w:firstRowFirstColumn="0" w:firstRowLastColumn="0" w:lastRowFirstColumn="0" w:lastRowLastColumn="0"/>
-            </w:pPr>
+              <w:t>ant</w:t>
+            </w:r>
+            <w:proofErr w:type="gramEnd"/>
+            <w:r>
+              <w:t xml:space="preserve"> du titre</w:t>
+            </w:r>
+          </w:p>
+        </w:tc>
+        <w:tc>
+          <w:tcPr>
+            <w:tcW w:w="1615" w:type="dxa"/>
+          </w:tcPr>
+          <w:p>
+            <w:pPr>
+              <w:cnfStyle w:val="000000000000" w:firstRow="0" w:lastRow="0" w:firstColumn="0" w:lastColumn="0" w:oddVBand="0" w:evenVBand="0" w:oddHBand="0" w:evenHBand="0" w:firstRowFirstColumn="0" w:firstRowLastColumn="0" w:lastRowFirstColumn="0" w:lastRowLastColumn="0"/>
+            </w:pPr>
+            <w:proofErr w:type="gramStart"/>
+            <w:r>
+              <w:t>INT(</w:t>
+            </w:r>
+            <w:proofErr w:type="gramEnd"/>
+            <w:r>
+              <w:t>11)</w:t>
+            </w:r>
+          </w:p>
+        </w:tc>
+        <w:tc>
+          <w:tcPr>
+            <w:tcW w:w="1506" w:type="dxa"/>
+          </w:tcPr>
+          <w:p>
+            <w:pPr>
+              <w:cnfStyle w:val="000000000000" w:firstRow="0" w:lastRow="0" w:firstColumn="0" w:lastColumn="0" w:oddVBand="0" w:evenVBand="0" w:oddHBand="0" w:evenHBand="0" w:firstRowFirstColumn="0" w:firstRowLastColumn="0" w:lastRowFirstColumn="0" w:lastRowLastColumn="0"/>
+            </w:pPr>
+            <w:proofErr w:type="gramStart"/>
             <w:r>
               <w:t>identifiant</w:t>
             </w:r>
+            <w:proofErr w:type="gramEnd"/>
             <w:r>
               <w:t>, ai</w:t>
             </w:r>
@@ -1222,7 +1497,7 @@
         <w:tc>
           <w:tcPr>
             <w:cnfStyle w:val="001000000000" w:firstRow="0" w:lastRow="0" w:firstColumn="1" w:lastColumn="0" w:oddVBand="0" w:evenVBand="0" w:oddHBand="0" w:evenHBand="0" w:firstRowFirstColumn="0" w:firstRowLastColumn="0" w:lastRowFirstColumn="0" w:lastRowLastColumn="0"/>
-            <w:tcW w:w="1266" w:type="dxa"/>
+            <w:tcW w:w="1264" w:type="dxa"/>
           </w:tcPr>
           <w:p/>
         </w:tc>
@@ -1235,49 +1510,66 @@
               <w:cnfStyle w:val="000000100000" w:firstRow="0" w:lastRow="0" w:firstColumn="0" w:lastColumn="0" w:oddVBand="0" w:evenVBand="0" w:oddHBand="1" w:evenHBand="0" w:firstRowFirstColumn="0" w:firstRowLastColumn="0" w:lastRowFirstColumn="0" w:lastRowLastColumn="0"/>
             </w:pPr>
             <w:proofErr w:type="spellStart"/>
-            <w:r>
-              <w:t>titre_libelle</w:t>
+            <w:proofErr w:type="gramStart"/>
+            <w:r>
+              <w:t>titre</w:t>
+            </w:r>
+            <w:proofErr w:type="gramEnd"/>
+            <w:r>
+              <w:t>_libelle</w:t>
             </w:r>
             <w:proofErr w:type="spellEnd"/>
           </w:p>
         </w:tc>
         <w:tc>
           <w:tcPr>
-            <w:tcW w:w="3175" w:type="dxa"/>
-          </w:tcPr>
-          <w:p>
-            <w:pPr>
-              <w:cnfStyle w:val="000000100000" w:firstRow="0" w:lastRow="0" w:firstColumn="0" w:lastColumn="0" w:oddVBand="0" w:evenVBand="0" w:oddHBand="1" w:evenHBand="0" w:firstRowFirstColumn="0" w:firstRowLastColumn="0" w:lastRowFirstColumn="0" w:lastRowLastColumn="0"/>
-            </w:pPr>
-            <w:r>
-              <w:t>libellé du titre du film</w:t>
-            </w:r>
-          </w:p>
-        </w:tc>
-        <w:tc>
-          <w:tcPr>
-            <w:tcW w:w="1418" w:type="dxa"/>
-          </w:tcPr>
-          <w:p>
-            <w:pPr>
-              <w:cnfStyle w:val="000000100000" w:firstRow="0" w:lastRow="0" w:firstColumn="0" w:lastColumn="0" w:oddVBand="0" w:evenVBand="0" w:oddHBand="1" w:evenHBand="0" w:firstRowFirstColumn="0" w:firstRowLastColumn="0" w:lastRowFirstColumn="0" w:lastRowLastColumn="0"/>
-            </w:pPr>
-            <w:r>
-              <w:t>VARCHAR(255)</w:t>
-            </w:r>
-          </w:p>
-        </w:tc>
-        <w:tc>
-          <w:tcPr>
-            <w:tcW w:w="1530" w:type="dxa"/>
-          </w:tcPr>
-          <w:p>
-            <w:pPr>
-              <w:cnfStyle w:val="000000100000" w:firstRow="0" w:lastRow="0" w:firstColumn="0" w:lastColumn="0" w:oddVBand="0" w:evenVBand="0" w:oddHBand="1" w:evenHBand="0" w:firstRowFirstColumn="0" w:firstRowLastColumn="0" w:lastRowFirstColumn="0" w:lastRowLastColumn="0"/>
-            </w:pPr>
+            <w:tcW w:w="3004" w:type="dxa"/>
+          </w:tcPr>
+          <w:p>
+            <w:pPr>
+              <w:cnfStyle w:val="000000100000" w:firstRow="0" w:lastRow="0" w:firstColumn="0" w:lastColumn="0" w:oddVBand="0" w:evenVBand="0" w:oddHBand="1" w:evenHBand="0" w:firstRowFirstColumn="0" w:firstRowLastColumn="0" w:lastRowFirstColumn="0" w:lastRowLastColumn="0"/>
+            </w:pPr>
+            <w:proofErr w:type="gramStart"/>
+            <w:r>
+              <w:t>libellé</w:t>
+            </w:r>
+            <w:proofErr w:type="gramEnd"/>
+            <w:r>
+              <w:t xml:space="preserve"> du titre du film</w:t>
+            </w:r>
+          </w:p>
+        </w:tc>
+        <w:tc>
+          <w:tcPr>
+            <w:tcW w:w="1615" w:type="dxa"/>
+          </w:tcPr>
+          <w:p>
+            <w:pPr>
+              <w:cnfStyle w:val="000000100000" w:firstRow="0" w:lastRow="0" w:firstColumn="0" w:lastColumn="0" w:oddVBand="0" w:evenVBand="0" w:oddHBand="1" w:evenHBand="0" w:firstRowFirstColumn="0" w:firstRowLastColumn="0" w:lastRowFirstColumn="0" w:lastRowLastColumn="0"/>
+            </w:pPr>
+            <w:proofErr w:type="gramStart"/>
+            <w:r>
+              <w:t>VARCHAR(</w:t>
+            </w:r>
+            <w:proofErr w:type="gramEnd"/>
+            <w:r>
+              <w:t>255)</w:t>
+            </w:r>
+          </w:p>
+        </w:tc>
+        <w:tc>
+          <w:tcPr>
+            <w:tcW w:w="1506" w:type="dxa"/>
+          </w:tcPr>
+          <w:p>
+            <w:pPr>
+              <w:cnfStyle w:val="000000100000" w:firstRow="0" w:lastRow="0" w:firstColumn="0" w:lastColumn="0" w:oddVBand="0" w:evenVBand="0" w:oddHBand="1" w:evenHBand="0" w:firstRowFirstColumn="0" w:firstRowLastColumn="0" w:lastRowFirstColumn="0" w:lastRowLastColumn="0"/>
+            </w:pPr>
+            <w:proofErr w:type="gramStart"/>
             <w:r>
               <w:t>obligatoire</w:t>
             </w:r>
+            <w:proofErr w:type="gramEnd"/>
           </w:p>
         </w:tc>
       </w:tr>
@@ -1285,7 +1577,7 @@
         <w:tc>
           <w:tcPr>
             <w:cnfStyle w:val="001000000000" w:firstRow="0" w:lastRow="0" w:firstColumn="1" w:lastColumn="0" w:oddVBand="0" w:evenVBand="0" w:oddHBand="0" w:evenHBand="0" w:firstRowFirstColumn="0" w:firstRowLastColumn="0" w:lastRowFirstColumn="0" w:lastRowLastColumn="0"/>
-            <w:tcW w:w="1266" w:type="dxa"/>
+            <w:tcW w:w="1264" w:type="dxa"/>
           </w:tcPr>
           <w:p/>
         </w:tc>
@@ -1298,28 +1590,38 @@
               <w:cnfStyle w:val="000000000000" w:firstRow="0" w:lastRow="0" w:firstColumn="0" w:lastColumn="0" w:oddVBand="0" w:evenVBand="0" w:oddHBand="0" w:evenHBand="0" w:firstRowFirstColumn="0" w:firstRowLastColumn="0" w:lastRowFirstColumn="0" w:lastRowLastColumn="0"/>
             </w:pPr>
             <w:proofErr w:type="spellStart"/>
-            <w:r>
-              <w:t>titre_duree</w:t>
+            <w:proofErr w:type="gramStart"/>
+            <w:r>
+              <w:t>titre</w:t>
+            </w:r>
+            <w:proofErr w:type="gramEnd"/>
+            <w:r>
+              <w:t>_duree</w:t>
             </w:r>
             <w:proofErr w:type="spellEnd"/>
           </w:p>
         </w:tc>
         <w:tc>
           <w:tcPr>
-            <w:tcW w:w="3175" w:type="dxa"/>
-          </w:tcPr>
-          <w:p>
-            <w:pPr>
-              <w:cnfStyle w:val="000000000000" w:firstRow="0" w:lastRow="0" w:firstColumn="0" w:lastColumn="0" w:oddVBand="0" w:evenVBand="0" w:oddHBand="0" w:evenHBand="0" w:firstRowFirstColumn="0" w:firstRowLastColumn="0" w:lastRowFirstColumn="0" w:lastRowLastColumn="0"/>
-            </w:pPr>
-            <w:r>
-              <w:t>durée du film</w:t>
-            </w:r>
-          </w:p>
-        </w:tc>
-        <w:tc>
-          <w:tcPr>
-            <w:tcW w:w="1418" w:type="dxa"/>
+            <w:tcW w:w="3004" w:type="dxa"/>
+          </w:tcPr>
+          <w:p>
+            <w:pPr>
+              <w:cnfStyle w:val="000000000000" w:firstRow="0" w:lastRow="0" w:firstColumn="0" w:lastColumn="0" w:oddVBand="0" w:evenVBand="0" w:oddHBand="0" w:evenHBand="0" w:firstRowFirstColumn="0" w:firstRowLastColumn="0" w:lastRowFirstColumn="0" w:lastRowLastColumn="0"/>
+            </w:pPr>
+            <w:proofErr w:type="gramStart"/>
+            <w:r>
+              <w:t>durée</w:t>
+            </w:r>
+            <w:proofErr w:type="gramEnd"/>
+            <w:r>
+              <w:t xml:space="preserve"> du film</w:t>
+            </w:r>
+          </w:p>
+        </w:tc>
+        <w:tc>
+          <w:tcPr>
+            <w:tcW w:w="1615" w:type="dxa"/>
           </w:tcPr>
           <w:p>
             <w:pPr>
@@ -1332,15 +1634,17 @@
         </w:tc>
         <w:tc>
           <w:tcPr>
-            <w:tcW w:w="1530" w:type="dxa"/>
-          </w:tcPr>
-          <w:p>
-            <w:pPr>
-              <w:cnfStyle w:val="000000000000" w:firstRow="0" w:lastRow="0" w:firstColumn="0" w:lastColumn="0" w:oddVBand="0" w:evenVBand="0" w:oddHBand="0" w:evenHBand="0" w:firstRowFirstColumn="0" w:firstRowLastColumn="0" w:lastRowFirstColumn="0" w:lastRowLastColumn="0"/>
-            </w:pPr>
+            <w:tcW w:w="1506" w:type="dxa"/>
+          </w:tcPr>
+          <w:p>
+            <w:pPr>
+              <w:cnfStyle w:val="000000000000" w:firstRow="0" w:lastRow="0" w:firstColumn="0" w:lastColumn="0" w:oddVBand="0" w:evenVBand="0" w:oddHBand="0" w:evenHBand="0" w:firstRowFirstColumn="0" w:firstRowLastColumn="0" w:lastRowFirstColumn="0" w:lastRowLastColumn="0"/>
+            </w:pPr>
+            <w:proofErr w:type="gramStart"/>
             <w:r>
               <w:t>obligatoire</w:t>
             </w:r>
+            <w:proofErr w:type="gramEnd"/>
           </w:p>
         </w:tc>
       </w:tr>
@@ -1351,7 +1655,7 @@
         <w:tc>
           <w:tcPr>
             <w:cnfStyle w:val="001000000000" w:firstRow="0" w:lastRow="0" w:firstColumn="1" w:lastColumn="0" w:oddVBand="0" w:evenVBand="0" w:oddHBand="0" w:evenHBand="0" w:firstRowFirstColumn="0" w:firstRowLastColumn="0" w:lastRowFirstColumn="0" w:lastRowLastColumn="0"/>
-            <w:tcW w:w="1266" w:type="dxa"/>
+            <w:tcW w:w="1264" w:type="dxa"/>
           </w:tcPr>
           <w:p>
             <w:r>
@@ -1371,20 +1675,26 @@
               <w:cnfStyle w:val="000000100000" w:firstRow="0" w:lastRow="0" w:firstColumn="0" w:lastColumn="0" w:oddVBand="0" w:evenVBand="0" w:oddHBand="1" w:evenHBand="0" w:firstRowFirstColumn="0" w:firstRowLastColumn="0" w:lastRowFirstColumn="0" w:lastRowLastColumn="0"/>
             </w:pPr>
             <w:proofErr w:type="spellStart"/>
-            <w:r>
-              <w:t>cassette_numero</w:t>
+            <w:proofErr w:type="gramStart"/>
+            <w:r>
+              <w:t>cassette</w:t>
+            </w:r>
+            <w:proofErr w:type="gramEnd"/>
+            <w:r>
+              <w:t>_numero</w:t>
             </w:r>
             <w:proofErr w:type="spellEnd"/>
           </w:p>
         </w:tc>
         <w:tc>
           <w:tcPr>
-            <w:tcW w:w="3175" w:type="dxa"/>
-          </w:tcPr>
-          <w:p>
-            <w:pPr>
-              <w:cnfStyle w:val="000000100000" w:firstRow="0" w:lastRow="0" w:firstColumn="0" w:lastColumn="0" w:oddVBand="0" w:evenVBand="0" w:oddHBand="1" w:evenHBand="0" w:firstRowFirstColumn="0" w:firstRowLastColumn="0" w:lastRowFirstColumn="0" w:lastRowLastColumn="0"/>
-            </w:pPr>
+            <w:tcW w:w="3004" w:type="dxa"/>
+          </w:tcPr>
+          <w:p>
+            <w:pPr>
+              <w:cnfStyle w:val="000000100000" w:firstRow="0" w:lastRow="0" w:firstColumn="0" w:lastColumn="0" w:oddVBand="0" w:evenVBand="0" w:oddHBand="1" w:evenHBand="0" w:firstRowFirstColumn="0" w:firstRowLastColumn="0" w:lastRowFirstColumn="0" w:lastRowLastColumn="0"/>
+            </w:pPr>
+            <w:proofErr w:type="gramStart"/>
             <w:r>
               <w:t>num</w:t>
             </w:r>
@@ -1392,23 +1702,32 @@
               <w:t>é</w:t>
             </w:r>
             <w:r>
-              <w:t>ro de la cassette</w:t>
-            </w:r>
-          </w:p>
-        </w:tc>
-        <w:tc>
-          <w:tcPr>
-            <w:tcW w:w="1418" w:type="dxa"/>
-          </w:tcPr>
-          <w:p>
-            <w:pPr>
-              <w:cnfStyle w:val="000000100000" w:firstRow="0" w:lastRow="0" w:firstColumn="0" w:lastColumn="0" w:oddVBand="0" w:evenVBand="0" w:oddHBand="1" w:evenHBand="0" w:firstRowFirstColumn="0" w:firstRowLastColumn="0" w:lastRowFirstColumn="0" w:lastRowLastColumn="0"/>
-            </w:pPr>
+              <w:t>ro</w:t>
+            </w:r>
+            <w:proofErr w:type="gramEnd"/>
+            <w:r>
+              <w:t xml:space="preserve"> de la cassette</w:t>
+            </w:r>
+          </w:p>
+        </w:tc>
+        <w:tc>
+          <w:tcPr>
+            <w:tcW w:w="1615" w:type="dxa"/>
+          </w:tcPr>
+          <w:p>
+            <w:pPr>
+              <w:cnfStyle w:val="000000100000" w:firstRow="0" w:lastRow="0" w:firstColumn="0" w:lastColumn="0" w:oddVBand="0" w:evenVBand="0" w:oddHBand="1" w:evenHBand="0" w:firstRowFirstColumn="0" w:firstRowLastColumn="0" w:lastRowFirstColumn="0" w:lastRowLastColumn="0"/>
+            </w:pPr>
+            <w:proofErr w:type="gramStart"/>
             <w:r>
               <w:t>CHAR</w:t>
             </w:r>
             <w:r>
-              <w:t>(1</w:t>
+              <w:t>(</w:t>
+            </w:r>
+            <w:proofErr w:type="gramEnd"/>
+            <w:r>
+              <w:t>1</w:t>
             </w:r>
             <w:r>
               <w:t>3</w:t>
@@ -1420,15 +1739,17 @@
         </w:tc>
         <w:tc>
           <w:tcPr>
-            <w:tcW w:w="1530" w:type="dxa"/>
-          </w:tcPr>
-          <w:p>
-            <w:pPr>
-              <w:cnfStyle w:val="000000100000" w:firstRow="0" w:lastRow="0" w:firstColumn="0" w:lastColumn="0" w:oddVBand="0" w:evenVBand="0" w:oddHBand="1" w:evenHBand="0" w:firstRowFirstColumn="0" w:firstRowLastColumn="0" w:lastRowFirstColumn="0" w:lastRowLastColumn="0"/>
-            </w:pPr>
+            <w:tcW w:w="1506" w:type="dxa"/>
+          </w:tcPr>
+          <w:p>
+            <w:pPr>
+              <w:cnfStyle w:val="000000100000" w:firstRow="0" w:lastRow="0" w:firstColumn="0" w:lastColumn="0" w:oddVBand="0" w:evenVBand="0" w:oddHBand="1" w:evenHBand="0" w:firstRowFirstColumn="0" w:firstRowLastColumn="0" w:lastRowFirstColumn="0" w:lastRowLastColumn="0"/>
+            </w:pPr>
+            <w:proofErr w:type="gramStart"/>
             <w:r>
               <w:t>identifiant</w:t>
             </w:r>
+            <w:proofErr w:type="gramEnd"/>
           </w:p>
         </w:tc>
       </w:tr>
@@ -1436,7 +1757,7 @@
         <w:tc>
           <w:tcPr>
             <w:cnfStyle w:val="001000000000" w:firstRow="0" w:lastRow="0" w:firstColumn="1" w:lastColumn="0" w:oddVBand="0" w:evenVBand="0" w:oddHBand="0" w:evenHBand="0" w:firstRowFirstColumn="0" w:firstRowLastColumn="0" w:lastRowFirstColumn="0" w:lastRowLastColumn="0"/>
-            <w:tcW w:w="1266" w:type="dxa"/>
+            <w:tcW w:w="1264" w:type="dxa"/>
           </w:tcPr>
           <w:p/>
         </w:tc>
@@ -1449,64 +1770,61 @@
               <w:cnfStyle w:val="000000000000" w:firstRow="0" w:lastRow="0" w:firstColumn="0" w:lastColumn="0" w:oddVBand="0" w:evenVBand="0" w:oddHBand="0" w:evenHBand="0" w:firstRowFirstColumn="0" w:firstRowLastColumn="0" w:lastRowFirstColumn="0" w:lastRowLastColumn="0"/>
             </w:pPr>
             <w:proofErr w:type="spellStart"/>
-            <w:r>
-              <w:t>cassette_date_</w:t>
-            </w:r>
-            <w:r>
-              <w:t>heure</w:t>
+            <w:proofErr w:type="gramStart"/>
+            <w:r>
+              <w:t>cassette</w:t>
+            </w:r>
+            <w:proofErr w:type="gramEnd"/>
+            <w:r>
+              <w:t>_date_mise_en_service</w:t>
             </w:r>
             <w:proofErr w:type="spellEnd"/>
-            <w:r>
-              <w:t xml:space="preserve"> _</w:t>
-            </w:r>
-            <w:r>
-              <w:t>emprunt</w:t>
-            </w:r>
-          </w:p>
-        </w:tc>
-        <w:tc>
-          <w:tcPr>
-            <w:tcW w:w="3175" w:type="dxa"/>
-          </w:tcPr>
-          <w:p>
-            <w:pPr>
-              <w:cnfStyle w:val="000000000000" w:firstRow="0" w:lastRow="0" w:firstColumn="0" w:lastColumn="0" w:oddVBand="0" w:evenVBand="0" w:oddHBand="0" w:evenHBand="0" w:firstRowFirstColumn="0" w:firstRowLastColumn="0" w:lastRowFirstColumn="0" w:lastRowLastColumn="0"/>
-            </w:pPr>
-            <w:r>
-              <w:t xml:space="preserve">date </w:t>
-            </w:r>
-            <w:r>
-              <w:t xml:space="preserve">et heure </w:t>
-            </w:r>
-            <w:r>
-              <w:t>d’emprunt de la cassette</w:t>
-            </w:r>
-          </w:p>
-        </w:tc>
-        <w:tc>
-          <w:tcPr>
-            <w:tcW w:w="1418" w:type="dxa"/>
-          </w:tcPr>
-          <w:p>
-            <w:pPr>
-              <w:cnfStyle w:val="000000000000" w:firstRow="0" w:lastRow="0" w:firstColumn="0" w:lastColumn="0" w:oddVBand="0" w:evenVBand="0" w:oddHBand="0" w:evenHBand="0" w:firstRowFirstColumn="0" w:firstRowLastColumn="0" w:lastRowFirstColumn="0" w:lastRowLastColumn="0"/>
-            </w:pPr>
-            <w:r>
-              <w:t>DATETIME</w:t>
-            </w:r>
-          </w:p>
-        </w:tc>
-        <w:tc>
-          <w:tcPr>
-            <w:tcW w:w="1530" w:type="dxa"/>
-          </w:tcPr>
-          <w:p>
-            <w:pPr>
-              <w:cnfStyle w:val="000000000000" w:firstRow="0" w:lastRow="0" w:firstColumn="0" w:lastColumn="0" w:oddVBand="0" w:evenVBand="0" w:oddHBand="0" w:evenHBand="0" w:firstRowFirstColumn="0" w:firstRowLastColumn="0" w:lastRowFirstColumn="0" w:lastRowLastColumn="0"/>
-            </w:pPr>
+          </w:p>
+        </w:tc>
+        <w:tc>
+          <w:tcPr>
+            <w:tcW w:w="3004" w:type="dxa"/>
+          </w:tcPr>
+          <w:p>
+            <w:pPr>
+              <w:cnfStyle w:val="000000000000" w:firstRow="0" w:lastRow="0" w:firstColumn="0" w:lastColumn="0" w:oddVBand="0" w:evenVBand="0" w:oddHBand="0" w:evenHBand="0" w:firstRowFirstColumn="0" w:firstRowLastColumn="0" w:lastRowFirstColumn="0" w:lastRowLastColumn="0"/>
+            </w:pPr>
+            <w:proofErr w:type="gramStart"/>
+            <w:r>
+              <w:t>date</w:t>
+            </w:r>
+            <w:proofErr w:type="gramEnd"/>
+            <w:r>
+              <w:t xml:space="preserve"> de la mise en service de la cassette</w:t>
+            </w:r>
+          </w:p>
+        </w:tc>
+        <w:tc>
+          <w:tcPr>
+            <w:tcW w:w="1615" w:type="dxa"/>
+          </w:tcPr>
+          <w:p>
+            <w:pPr>
+              <w:cnfStyle w:val="000000000000" w:firstRow="0" w:lastRow="0" w:firstColumn="0" w:lastColumn="0" w:oddVBand="0" w:evenVBand="0" w:oddHBand="0" w:evenHBand="0" w:firstRowFirstColumn="0" w:firstRowLastColumn="0" w:lastRowFirstColumn="0" w:lastRowLastColumn="0"/>
+            </w:pPr>
+            <w:r>
+              <w:t>DATE</w:t>
+            </w:r>
+          </w:p>
+        </w:tc>
+        <w:tc>
+          <w:tcPr>
+            <w:tcW w:w="1506" w:type="dxa"/>
+          </w:tcPr>
+          <w:p>
+            <w:pPr>
+              <w:cnfStyle w:val="000000000000" w:firstRow="0" w:lastRow="0" w:firstColumn="0" w:lastColumn="0" w:oddVBand="0" w:evenVBand="0" w:oddHBand="0" w:evenHBand="0" w:firstRowFirstColumn="0" w:firstRowLastColumn="0" w:lastRowFirstColumn="0" w:lastRowLastColumn="0"/>
+            </w:pPr>
+            <w:proofErr w:type="gramStart"/>
             <w:r>
               <w:t>obligatoire</w:t>
             </w:r>
+            <w:proofErr w:type="gramEnd"/>
           </w:p>
         </w:tc>
       </w:tr>
@@ -1517,9 +1835,16 @@
         <w:tc>
           <w:tcPr>
             <w:cnfStyle w:val="001000000000" w:firstRow="0" w:lastRow="0" w:firstColumn="1" w:lastColumn="0" w:oddVBand="0" w:evenVBand="0" w:oddHBand="0" w:evenHBand="0" w:firstRowFirstColumn="0" w:firstRowLastColumn="0" w:lastRowFirstColumn="0" w:lastRowLastColumn="0"/>
-            <w:tcW w:w="1266" w:type="dxa"/>
-          </w:tcPr>
-          <w:p/>
+            <w:tcW w:w="1264" w:type="dxa"/>
+          </w:tcPr>
+          <w:p>
+            <w:r>
+              <w:t>E</w:t>
+            </w:r>
+            <w:r>
+              <w:t>tat</w:t>
+            </w:r>
+          </w:p>
         </w:tc>
         <w:tc>
           <w:tcPr>
@@ -1530,48 +1855,68 @@
               <w:cnfStyle w:val="000000100000" w:firstRow="0" w:lastRow="0" w:firstColumn="0" w:lastColumn="0" w:oddVBand="0" w:evenVBand="0" w:oddHBand="1" w:evenHBand="0" w:firstRowFirstColumn="0" w:firstRowLastColumn="0" w:lastRowFirstColumn="0" w:lastRowLastColumn="0"/>
             </w:pPr>
             <w:proofErr w:type="spellStart"/>
-            <w:r>
-              <w:t>cassette_date_heure_retour</w:t>
+            <w:proofErr w:type="gramStart"/>
+            <w:r>
+              <w:t>etat</w:t>
+            </w:r>
+            <w:proofErr w:type="gramEnd"/>
+            <w:r>
+              <w:t>_id</w:t>
             </w:r>
             <w:proofErr w:type="spellEnd"/>
           </w:p>
         </w:tc>
         <w:tc>
           <w:tcPr>
-            <w:tcW w:w="3175" w:type="dxa"/>
-          </w:tcPr>
-          <w:p>
-            <w:pPr>
-              <w:cnfStyle w:val="000000100000" w:firstRow="0" w:lastRow="0" w:firstColumn="0" w:lastColumn="0" w:oddVBand="0" w:evenVBand="0" w:oddHBand="1" w:evenHBand="0" w:firstRowFirstColumn="0" w:firstRowLastColumn="0" w:lastRowFirstColumn="0" w:lastRowLastColumn="0"/>
-            </w:pPr>
-            <w:r>
-              <w:t>date et heure de retour de la cassette</w:t>
-            </w:r>
-          </w:p>
-        </w:tc>
-        <w:tc>
-          <w:tcPr>
-            <w:tcW w:w="1418" w:type="dxa"/>
-          </w:tcPr>
-          <w:p>
-            <w:pPr>
-              <w:cnfStyle w:val="000000100000" w:firstRow="0" w:lastRow="0" w:firstColumn="0" w:lastColumn="0" w:oddVBand="0" w:evenVBand="0" w:oddHBand="1" w:evenHBand="0" w:firstRowFirstColumn="0" w:firstRowLastColumn="0" w:lastRowFirstColumn="0" w:lastRowLastColumn="0"/>
-            </w:pPr>
-            <w:r>
-              <w:t>DATETIME</w:t>
-            </w:r>
-          </w:p>
-        </w:tc>
-        <w:tc>
-          <w:tcPr>
-            <w:tcW w:w="1530" w:type="dxa"/>
-          </w:tcPr>
-          <w:p>
-            <w:pPr>
-              <w:cnfStyle w:val="000000100000" w:firstRow="0" w:lastRow="0" w:firstColumn="0" w:lastColumn="0" w:oddVBand="0" w:evenVBand="0" w:oddHBand="1" w:evenHBand="0" w:firstRowFirstColumn="0" w:firstRowLastColumn="0" w:lastRowFirstColumn="0" w:lastRowLastColumn="0"/>
-            </w:pPr>
-            <w:r>
-              <w:t>facultatif</w:t>
+            <w:tcW w:w="3004" w:type="dxa"/>
+          </w:tcPr>
+          <w:p>
+            <w:pPr>
+              <w:cnfStyle w:val="000000100000" w:firstRow="0" w:lastRow="0" w:firstColumn="0" w:lastColumn="0" w:oddVBand="0" w:evenVBand="0" w:oddHBand="1" w:evenHBand="0" w:firstRowFirstColumn="0" w:firstRowLastColumn="0" w:lastRowFirstColumn="0" w:lastRowLastColumn="0"/>
+            </w:pPr>
+            <w:proofErr w:type="gramStart"/>
+            <w:r>
+              <w:t>identifiant</w:t>
+            </w:r>
+            <w:proofErr w:type="gramEnd"/>
+            <w:r>
+              <w:t xml:space="preserve"> de l’état de la cassette</w:t>
+            </w:r>
+          </w:p>
+        </w:tc>
+        <w:tc>
+          <w:tcPr>
+            <w:tcW w:w="1615" w:type="dxa"/>
+          </w:tcPr>
+          <w:p>
+            <w:pPr>
+              <w:cnfStyle w:val="000000100000" w:firstRow="0" w:lastRow="0" w:firstColumn="0" w:lastColumn="0" w:oddVBand="0" w:evenVBand="0" w:oddHBand="1" w:evenHBand="0" w:firstRowFirstColumn="0" w:firstRowLastColumn="0" w:lastRowFirstColumn="0" w:lastRowLastColumn="0"/>
+            </w:pPr>
+            <w:proofErr w:type="gramStart"/>
+            <w:r>
+              <w:t>INT(</w:t>
+            </w:r>
+            <w:proofErr w:type="gramEnd"/>
+            <w:r>
+              <w:t>11)</w:t>
+            </w:r>
+          </w:p>
+        </w:tc>
+        <w:tc>
+          <w:tcPr>
+            <w:tcW w:w="1506" w:type="dxa"/>
+          </w:tcPr>
+          <w:p>
+            <w:pPr>
+              <w:cnfStyle w:val="000000100000" w:firstRow="0" w:lastRow="0" w:firstColumn="0" w:lastColumn="0" w:oddVBand="0" w:evenVBand="0" w:oddHBand="1" w:evenHBand="0" w:firstRowFirstColumn="0" w:firstRowLastColumn="0" w:lastRowFirstColumn="0" w:lastRowLastColumn="0"/>
+            </w:pPr>
+            <w:proofErr w:type="gramStart"/>
+            <w:r>
+              <w:t>identifiant</w:t>
+            </w:r>
+            <w:proofErr w:type="gramEnd"/>
+            <w:r>
+              <w:t>, ai</w:t>
             </w:r>
           </w:p>
         </w:tc>
@@ -1580,7 +1925,7 @@
         <w:tc>
           <w:tcPr>
             <w:cnfStyle w:val="001000000000" w:firstRow="0" w:lastRow="0" w:firstColumn="1" w:lastColumn="0" w:oddVBand="0" w:evenVBand="0" w:oddHBand="0" w:evenHBand="0" w:firstRowFirstColumn="0" w:firstRowLastColumn="0" w:lastRowFirstColumn="0" w:lastRowLastColumn="0"/>
-            <w:tcW w:w="1266" w:type="dxa"/>
+            <w:tcW w:w="1264" w:type="dxa"/>
           </w:tcPr>
           <w:p/>
         </w:tc>
@@ -1593,49 +1938,66 @@
               <w:cnfStyle w:val="000000000000" w:firstRow="0" w:lastRow="0" w:firstColumn="0" w:lastColumn="0" w:oddVBand="0" w:evenVBand="0" w:oddHBand="0" w:evenHBand="0" w:firstRowFirstColumn="0" w:firstRowLastColumn="0" w:lastRowFirstColumn="0" w:lastRowLastColumn="0"/>
             </w:pPr>
             <w:proofErr w:type="spellStart"/>
-            <w:r>
-              <w:t>cassette_date_mise_en_service</w:t>
+            <w:proofErr w:type="gramStart"/>
+            <w:r>
+              <w:t>etat</w:t>
+            </w:r>
+            <w:proofErr w:type="gramEnd"/>
+            <w:r>
+              <w:t>_libelle</w:t>
             </w:r>
             <w:proofErr w:type="spellEnd"/>
           </w:p>
         </w:tc>
         <w:tc>
           <w:tcPr>
-            <w:tcW w:w="3175" w:type="dxa"/>
-          </w:tcPr>
-          <w:p>
-            <w:pPr>
-              <w:cnfStyle w:val="000000000000" w:firstRow="0" w:lastRow="0" w:firstColumn="0" w:lastColumn="0" w:oddVBand="0" w:evenVBand="0" w:oddHBand="0" w:evenHBand="0" w:firstRowFirstColumn="0" w:firstRowLastColumn="0" w:lastRowFirstColumn="0" w:lastRowLastColumn="0"/>
-            </w:pPr>
-            <w:r>
-              <w:t>date de la mise en service de la cassette</w:t>
-            </w:r>
-          </w:p>
-        </w:tc>
-        <w:tc>
-          <w:tcPr>
-            <w:tcW w:w="1418" w:type="dxa"/>
-          </w:tcPr>
-          <w:p>
-            <w:pPr>
-              <w:cnfStyle w:val="000000000000" w:firstRow="0" w:lastRow="0" w:firstColumn="0" w:lastColumn="0" w:oddVBand="0" w:evenVBand="0" w:oddHBand="0" w:evenHBand="0" w:firstRowFirstColumn="0" w:firstRowLastColumn="0" w:lastRowFirstColumn="0" w:lastRowLastColumn="0"/>
-            </w:pPr>
-            <w:r>
-              <w:t>DATE</w:t>
-            </w:r>
-          </w:p>
-        </w:tc>
-        <w:tc>
-          <w:tcPr>
-            <w:tcW w:w="1530" w:type="dxa"/>
-          </w:tcPr>
-          <w:p>
-            <w:pPr>
-              <w:cnfStyle w:val="000000000000" w:firstRow="0" w:lastRow="0" w:firstColumn="0" w:lastColumn="0" w:oddVBand="0" w:evenVBand="0" w:oddHBand="0" w:evenHBand="0" w:firstRowFirstColumn="0" w:firstRowLastColumn="0" w:lastRowFirstColumn="0" w:lastRowLastColumn="0"/>
-            </w:pPr>
+            <w:tcW w:w="3004" w:type="dxa"/>
+          </w:tcPr>
+          <w:p>
+            <w:pPr>
+              <w:cnfStyle w:val="000000000000" w:firstRow="0" w:lastRow="0" w:firstColumn="0" w:lastColumn="0" w:oddVBand="0" w:evenVBand="0" w:oddHBand="0" w:evenHBand="0" w:firstRowFirstColumn="0" w:firstRowLastColumn="0" w:lastRowFirstColumn="0" w:lastRowLastColumn="0"/>
+            </w:pPr>
+            <w:proofErr w:type="gramStart"/>
+            <w:r>
+              <w:t>libellé</w:t>
+            </w:r>
+            <w:proofErr w:type="gramEnd"/>
+            <w:r>
+              <w:t xml:space="preserve"> de l’état de la cassette</w:t>
+            </w:r>
+          </w:p>
+        </w:tc>
+        <w:tc>
+          <w:tcPr>
+            <w:tcW w:w="1615" w:type="dxa"/>
+          </w:tcPr>
+          <w:p>
+            <w:pPr>
+              <w:cnfStyle w:val="000000000000" w:firstRow="0" w:lastRow="0" w:firstColumn="0" w:lastColumn="0" w:oddVBand="0" w:evenVBand="0" w:oddHBand="0" w:evenHBand="0" w:firstRowFirstColumn="0" w:firstRowLastColumn="0" w:lastRowFirstColumn="0" w:lastRowLastColumn="0"/>
+            </w:pPr>
+            <w:proofErr w:type="gramStart"/>
+            <w:r>
+              <w:t>VARCHAR(</w:t>
+            </w:r>
+            <w:proofErr w:type="gramEnd"/>
+            <w:r>
+              <w:t>100)</w:t>
+            </w:r>
+          </w:p>
+        </w:tc>
+        <w:tc>
+          <w:tcPr>
+            <w:tcW w:w="1506" w:type="dxa"/>
+          </w:tcPr>
+          <w:p>
+            <w:pPr>
+              <w:cnfStyle w:val="000000000000" w:firstRow="0" w:lastRow="0" w:firstColumn="0" w:lastColumn="0" w:oddVBand="0" w:evenVBand="0" w:oddHBand="0" w:evenHBand="0" w:firstRowFirstColumn="0" w:firstRowLastColumn="0" w:lastRowFirstColumn="0" w:lastRowLastColumn="0"/>
+            </w:pPr>
+            <w:proofErr w:type="gramStart"/>
             <w:r>
               <w:t>obligatoire</w:t>
             </w:r>
+            <w:proofErr w:type="gramEnd"/>
           </w:p>
         </w:tc>
       </w:tr>
@@ -1646,14 +2008,14 @@
         <w:tc>
           <w:tcPr>
             <w:cnfStyle w:val="001000000000" w:firstRow="0" w:lastRow="0" w:firstColumn="1" w:lastColumn="0" w:oddVBand="0" w:evenVBand="0" w:oddHBand="0" w:evenHBand="0" w:firstRowFirstColumn="0" w:firstRowLastColumn="0" w:lastRowFirstColumn="0" w:lastRowLastColumn="0"/>
-            <w:tcW w:w="1266" w:type="dxa"/>
-          </w:tcPr>
-          <w:p>
-            <w:r>
-              <w:t>E</w:t>
-            </w:r>
-            <w:r>
-              <w:t>tat</w:t>
+            <w:tcW w:w="1264" w:type="dxa"/>
+          </w:tcPr>
+          <w:p>
+            <w:r>
+              <w:t>M</w:t>
+            </w:r>
+            <w:r>
+              <w:t>agasin</w:t>
             </w:r>
           </w:p>
         </w:tc>
@@ -1666,48 +2028,68 @@
               <w:cnfStyle w:val="000000100000" w:firstRow="0" w:lastRow="0" w:firstColumn="0" w:lastColumn="0" w:oddVBand="0" w:evenVBand="0" w:oddHBand="1" w:evenHBand="0" w:firstRowFirstColumn="0" w:firstRowLastColumn="0" w:lastRowFirstColumn="0" w:lastRowLastColumn="0"/>
             </w:pPr>
             <w:proofErr w:type="spellStart"/>
-            <w:r>
-              <w:t>etat_id</w:t>
+            <w:proofErr w:type="gramStart"/>
+            <w:r>
+              <w:t>magasin</w:t>
+            </w:r>
+            <w:proofErr w:type="gramEnd"/>
+            <w:r>
+              <w:t>_id</w:t>
             </w:r>
             <w:proofErr w:type="spellEnd"/>
           </w:p>
         </w:tc>
         <w:tc>
           <w:tcPr>
-            <w:tcW w:w="3175" w:type="dxa"/>
-          </w:tcPr>
-          <w:p>
-            <w:pPr>
-              <w:cnfStyle w:val="000000100000" w:firstRow="0" w:lastRow="0" w:firstColumn="0" w:lastColumn="0" w:oddVBand="0" w:evenVBand="0" w:oddHBand="1" w:evenHBand="0" w:firstRowFirstColumn="0" w:firstRowLastColumn="0" w:lastRowFirstColumn="0" w:lastRowLastColumn="0"/>
-            </w:pPr>
-            <w:r>
-              <w:t>identifiant de l’état de la cassette</w:t>
-            </w:r>
-          </w:p>
-        </w:tc>
-        <w:tc>
-          <w:tcPr>
-            <w:tcW w:w="1418" w:type="dxa"/>
-          </w:tcPr>
-          <w:p>
-            <w:pPr>
-              <w:cnfStyle w:val="000000100000" w:firstRow="0" w:lastRow="0" w:firstColumn="0" w:lastColumn="0" w:oddVBand="0" w:evenVBand="0" w:oddHBand="1" w:evenHBand="0" w:firstRowFirstColumn="0" w:firstRowLastColumn="0" w:lastRowFirstColumn="0" w:lastRowLastColumn="0"/>
-            </w:pPr>
-            <w:r>
-              <w:t>INT(11)</w:t>
-            </w:r>
-          </w:p>
-        </w:tc>
-        <w:tc>
-          <w:tcPr>
-            <w:tcW w:w="1530" w:type="dxa"/>
-          </w:tcPr>
-          <w:p>
-            <w:pPr>
-              <w:cnfStyle w:val="000000100000" w:firstRow="0" w:lastRow="0" w:firstColumn="0" w:lastColumn="0" w:oddVBand="0" w:evenVBand="0" w:oddHBand="1" w:evenHBand="0" w:firstRowFirstColumn="0" w:firstRowLastColumn="0" w:lastRowFirstColumn="0" w:lastRowLastColumn="0"/>
-            </w:pPr>
-            <w:r>
-              <w:t>identifiant, ai</w:t>
+            <w:tcW w:w="3004" w:type="dxa"/>
+          </w:tcPr>
+          <w:p>
+            <w:pPr>
+              <w:cnfStyle w:val="000000100000" w:firstRow="0" w:lastRow="0" w:firstColumn="0" w:lastColumn="0" w:oddVBand="0" w:evenVBand="0" w:oddHBand="1" w:evenHBand="0" w:firstRowFirstColumn="0" w:firstRowLastColumn="0" w:lastRowFirstColumn="0" w:lastRowLastColumn="0"/>
+            </w:pPr>
+            <w:proofErr w:type="gramStart"/>
+            <w:r>
+              <w:t>identifiant</w:t>
+            </w:r>
+            <w:proofErr w:type="gramEnd"/>
+            <w:r>
+              <w:t xml:space="preserve"> du magasin</w:t>
+            </w:r>
+          </w:p>
+        </w:tc>
+        <w:tc>
+          <w:tcPr>
+            <w:tcW w:w="1615" w:type="dxa"/>
+          </w:tcPr>
+          <w:p>
+            <w:pPr>
+              <w:cnfStyle w:val="000000100000" w:firstRow="0" w:lastRow="0" w:firstColumn="0" w:lastColumn="0" w:oddVBand="0" w:evenVBand="0" w:oddHBand="1" w:evenHBand="0" w:firstRowFirstColumn="0" w:firstRowLastColumn="0" w:lastRowFirstColumn="0" w:lastRowLastColumn="0"/>
+            </w:pPr>
+            <w:proofErr w:type="gramStart"/>
+            <w:r>
+              <w:t>INT(</w:t>
+            </w:r>
+            <w:proofErr w:type="gramEnd"/>
+            <w:r>
+              <w:t>11)</w:t>
+            </w:r>
+          </w:p>
+        </w:tc>
+        <w:tc>
+          <w:tcPr>
+            <w:tcW w:w="1506" w:type="dxa"/>
+          </w:tcPr>
+          <w:p>
+            <w:pPr>
+              <w:cnfStyle w:val="000000100000" w:firstRow="0" w:lastRow="0" w:firstColumn="0" w:lastColumn="0" w:oddVBand="0" w:evenVBand="0" w:oddHBand="1" w:evenHBand="0" w:firstRowFirstColumn="0" w:firstRowLastColumn="0" w:lastRowFirstColumn="0" w:lastRowLastColumn="0"/>
+            </w:pPr>
+            <w:proofErr w:type="gramStart"/>
+            <w:r>
+              <w:t>identifiant</w:t>
+            </w:r>
+            <w:proofErr w:type="gramEnd"/>
+            <w:r>
+              <w:t>, ai</w:t>
             </w:r>
           </w:p>
         </w:tc>
@@ -1716,7 +2098,7 @@
         <w:tc>
           <w:tcPr>
             <w:cnfStyle w:val="001000000000" w:firstRow="0" w:lastRow="0" w:firstColumn="1" w:lastColumn="0" w:oddVBand="0" w:evenVBand="0" w:oddHBand="0" w:evenHBand="0" w:firstRowFirstColumn="0" w:firstRowLastColumn="0" w:lastRowFirstColumn="0" w:lastRowLastColumn="0"/>
-            <w:tcW w:w="1266" w:type="dxa"/>
+            <w:tcW w:w="1264" w:type="dxa"/>
           </w:tcPr>
           <w:p/>
         </w:tc>
@@ -1729,49 +2111,66 @@
               <w:cnfStyle w:val="000000000000" w:firstRow="0" w:lastRow="0" w:firstColumn="0" w:lastColumn="0" w:oddVBand="0" w:evenVBand="0" w:oddHBand="0" w:evenHBand="0" w:firstRowFirstColumn="0" w:firstRowLastColumn="0" w:lastRowFirstColumn="0" w:lastRowLastColumn="0"/>
             </w:pPr>
             <w:proofErr w:type="spellStart"/>
-            <w:r>
-              <w:t>etat_libelle</w:t>
+            <w:proofErr w:type="gramStart"/>
+            <w:r>
+              <w:t>magasin</w:t>
+            </w:r>
+            <w:proofErr w:type="gramEnd"/>
+            <w:r>
+              <w:t>_nom</w:t>
             </w:r>
             <w:proofErr w:type="spellEnd"/>
           </w:p>
         </w:tc>
         <w:tc>
           <w:tcPr>
-            <w:tcW w:w="3175" w:type="dxa"/>
-          </w:tcPr>
-          <w:p>
-            <w:pPr>
-              <w:cnfStyle w:val="000000000000" w:firstRow="0" w:lastRow="0" w:firstColumn="0" w:lastColumn="0" w:oddVBand="0" w:evenVBand="0" w:oddHBand="0" w:evenHBand="0" w:firstRowFirstColumn="0" w:firstRowLastColumn="0" w:lastRowFirstColumn="0" w:lastRowLastColumn="0"/>
-            </w:pPr>
-            <w:r>
-              <w:t>libellé de l’état de la cassette</w:t>
-            </w:r>
-          </w:p>
-        </w:tc>
-        <w:tc>
-          <w:tcPr>
-            <w:tcW w:w="1418" w:type="dxa"/>
-          </w:tcPr>
-          <w:p>
-            <w:pPr>
-              <w:cnfStyle w:val="000000000000" w:firstRow="0" w:lastRow="0" w:firstColumn="0" w:lastColumn="0" w:oddVBand="0" w:evenVBand="0" w:oddHBand="0" w:evenHBand="0" w:firstRowFirstColumn="0" w:firstRowLastColumn="0" w:lastRowFirstColumn="0" w:lastRowLastColumn="0"/>
-            </w:pPr>
-            <w:r>
-              <w:t>VARCHAR(100)</w:t>
-            </w:r>
-          </w:p>
-        </w:tc>
-        <w:tc>
-          <w:tcPr>
-            <w:tcW w:w="1530" w:type="dxa"/>
-          </w:tcPr>
-          <w:p>
-            <w:pPr>
-              <w:cnfStyle w:val="000000000000" w:firstRow="0" w:lastRow="0" w:firstColumn="0" w:lastColumn="0" w:oddVBand="0" w:evenVBand="0" w:oddHBand="0" w:evenHBand="0" w:firstRowFirstColumn="0" w:firstRowLastColumn="0" w:lastRowFirstColumn="0" w:lastRowLastColumn="0"/>
-            </w:pPr>
+            <w:tcW w:w="3004" w:type="dxa"/>
+          </w:tcPr>
+          <w:p>
+            <w:pPr>
+              <w:cnfStyle w:val="000000000000" w:firstRow="0" w:lastRow="0" w:firstColumn="0" w:lastColumn="0" w:oddVBand="0" w:evenVBand="0" w:oddHBand="0" w:evenHBand="0" w:firstRowFirstColumn="0" w:firstRowLastColumn="0" w:lastRowFirstColumn="0" w:lastRowLastColumn="0"/>
+            </w:pPr>
+            <w:proofErr w:type="gramStart"/>
+            <w:r>
+              <w:t>nom</w:t>
+            </w:r>
+            <w:proofErr w:type="gramEnd"/>
+            <w:r>
+              <w:t xml:space="preserve"> du magasin</w:t>
+            </w:r>
+          </w:p>
+        </w:tc>
+        <w:tc>
+          <w:tcPr>
+            <w:tcW w:w="1615" w:type="dxa"/>
+          </w:tcPr>
+          <w:p>
+            <w:pPr>
+              <w:cnfStyle w:val="000000000000" w:firstRow="0" w:lastRow="0" w:firstColumn="0" w:lastColumn="0" w:oddVBand="0" w:evenVBand="0" w:oddHBand="0" w:evenHBand="0" w:firstRowFirstColumn="0" w:firstRowLastColumn="0" w:lastRowFirstColumn="0" w:lastRowLastColumn="0"/>
+            </w:pPr>
+            <w:proofErr w:type="gramStart"/>
+            <w:r>
+              <w:t>VARCHAR(</w:t>
+            </w:r>
+            <w:proofErr w:type="gramEnd"/>
+            <w:r>
+              <w:t>100)</w:t>
+            </w:r>
+          </w:p>
+        </w:tc>
+        <w:tc>
+          <w:tcPr>
+            <w:tcW w:w="1506" w:type="dxa"/>
+          </w:tcPr>
+          <w:p>
+            <w:pPr>
+              <w:cnfStyle w:val="000000000000" w:firstRow="0" w:lastRow="0" w:firstColumn="0" w:lastColumn="0" w:oddVBand="0" w:evenVBand="0" w:oddHBand="0" w:evenHBand="0" w:firstRowFirstColumn="0" w:firstRowLastColumn="0" w:lastRowFirstColumn="0" w:lastRowLastColumn="0"/>
+            </w:pPr>
+            <w:proofErr w:type="gramStart"/>
             <w:r>
               <w:t>obligatoire</w:t>
             </w:r>
+            <w:proofErr w:type="gramEnd"/>
           </w:p>
         </w:tc>
       </w:tr>
@@ -1782,14 +2181,14 @@
         <w:tc>
           <w:tcPr>
             <w:cnfStyle w:val="001000000000" w:firstRow="0" w:lastRow="0" w:firstColumn="1" w:lastColumn="0" w:oddVBand="0" w:evenVBand="0" w:oddHBand="0" w:evenHBand="0" w:firstRowFirstColumn="0" w:firstRowLastColumn="0" w:lastRowFirstColumn="0" w:lastRowLastColumn="0"/>
-            <w:tcW w:w="1266" w:type="dxa"/>
-          </w:tcPr>
-          <w:p>
-            <w:r>
-              <w:t>M</w:t>
-            </w:r>
-            <w:r>
-              <w:t>agasin</w:t>
+            <w:tcW w:w="1264" w:type="dxa"/>
+          </w:tcPr>
+          <w:p>
+            <w:r>
+              <w:t>A</w:t>
+            </w:r>
+            <w:r>
+              <w:t>dresse</w:t>
             </w:r>
           </w:p>
         </w:tc>
@@ -1802,48 +2201,68 @@
               <w:cnfStyle w:val="000000100000" w:firstRow="0" w:lastRow="0" w:firstColumn="0" w:lastColumn="0" w:oddVBand="0" w:evenVBand="0" w:oddHBand="1" w:evenHBand="0" w:firstRowFirstColumn="0" w:firstRowLastColumn="0" w:lastRowFirstColumn="0" w:lastRowLastColumn="0"/>
             </w:pPr>
             <w:proofErr w:type="spellStart"/>
-            <w:r>
-              <w:t>magasin_id</w:t>
+            <w:proofErr w:type="gramStart"/>
+            <w:r>
+              <w:t>adresse</w:t>
+            </w:r>
+            <w:proofErr w:type="gramEnd"/>
+            <w:r>
+              <w:t>_id</w:t>
             </w:r>
             <w:proofErr w:type="spellEnd"/>
           </w:p>
         </w:tc>
         <w:tc>
           <w:tcPr>
-            <w:tcW w:w="3175" w:type="dxa"/>
-          </w:tcPr>
-          <w:p>
-            <w:pPr>
-              <w:cnfStyle w:val="000000100000" w:firstRow="0" w:lastRow="0" w:firstColumn="0" w:lastColumn="0" w:oddVBand="0" w:evenVBand="0" w:oddHBand="1" w:evenHBand="0" w:firstRowFirstColumn="0" w:firstRowLastColumn="0" w:lastRowFirstColumn="0" w:lastRowLastColumn="0"/>
-            </w:pPr>
-            <w:r>
-              <w:t>identifiant du magasin</w:t>
-            </w:r>
-          </w:p>
-        </w:tc>
-        <w:tc>
-          <w:tcPr>
-            <w:tcW w:w="1418" w:type="dxa"/>
-          </w:tcPr>
-          <w:p>
-            <w:pPr>
-              <w:cnfStyle w:val="000000100000" w:firstRow="0" w:lastRow="0" w:firstColumn="0" w:lastColumn="0" w:oddVBand="0" w:evenVBand="0" w:oddHBand="1" w:evenHBand="0" w:firstRowFirstColumn="0" w:firstRowLastColumn="0" w:lastRowFirstColumn="0" w:lastRowLastColumn="0"/>
-            </w:pPr>
-            <w:r>
-              <w:t>INT(11)</w:t>
-            </w:r>
-          </w:p>
-        </w:tc>
-        <w:tc>
-          <w:tcPr>
-            <w:tcW w:w="1530" w:type="dxa"/>
-          </w:tcPr>
-          <w:p>
-            <w:pPr>
-              <w:cnfStyle w:val="000000100000" w:firstRow="0" w:lastRow="0" w:firstColumn="0" w:lastColumn="0" w:oddVBand="0" w:evenVBand="0" w:oddHBand="1" w:evenHBand="0" w:firstRowFirstColumn="0" w:firstRowLastColumn="0" w:lastRowFirstColumn="0" w:lastRowLastColumn="0"/>
-            </w:pPr>
-            <w:r>
-              <w:t>identifiant, ai</w:t>
+            <w:tcW w:w="3004" w:type="dxa"/>
+          </w:tcPr>
+          <w:p>
+            <w:pPr>
+              <w:cnfStyle w:val="000000100000" w:firstRow="0" w:lastRow="0" w:firstColumn="0" w:lastColumn="0" w:oddVBand="0" w:evenVBand="0" w:oddHBand="1" w:evenHBand="0" w:firstRowFirstColumn="0" w:firstRowLastColumn="0" w:lastRowFirstColumn="0" w:lastRowLastColumn="0"/>
+            </w:pPr>
+            <w:proofErr w:type="gramStart"/>
+            <w:r>
+              <w:t>identifiant</w:t>
+            </w:r>
+            <w:proofErr w:type="gramEnd"/>
+            <w:r>
+              <w:t xml:space="preserve"> de l’adresse</w:t>
+            </w:r>
+          </w:p>
+        </w:tc>
+        <w:tc>
+          <w:tcPr>
+            <w:tcW w:w="1615" w:type="dxa"/>
+          </w:tcPr>
+          <w:p>
+            <w:pPr>
+              <w:cnfStyle w:val="000000100000" w:firstRow="0" w:lastRow="0" w:firstColumn="0" w:lastColumn="0" w:oddVBand="0" w:evenVBand="0" w:oddHBand="1" w:evenHBand="0" w:firstRowFirstColumn="0" w:firstRowLastColumn="0" w:lastRowFirstColumn="0" w:lastRowLastColumn="0"/>
+            </w:pPr>
+            <w:proofErr w:type="gramStart"/>
+            <w:r>
+              <w:t>INT(</w:t>
+            </w:r>
+            <w:proofErr w:type="gramEnd"/>
+            <w:r>
+              <w:t>11)</w:t>
+            </w:r>
+          </w:p>
+        </w:tc>
+        <w:tc>
+          <w:tcPr>
+            <w:tcW w:w="1506" w:type="dxa"/>
+          </w:tcPr>
+          <w:p>
+            <w:pPr>
+              <w:cnfStyle w:val="000000100000" w:firstRow="0" w:lastRow="0" w:firstColumn="0" w:lastColumn="0" w:oddVBand="0" w:evenVBand="0" w:oddHBand="1" w:evenHBand="0" w:firstRowFirstColumn="0" w:firstRowLastColumn="0" w:lastRowFirstColumn="0" w:lastRowLastColumn="0"/>
+            </w:pPr>
+            <w:proofErr w:type="gramStart"/>
+            <w:r>
+              <w:t>identifiant</w:t>
+            </w:r>
+            <w:proofErr w:type="gramEnd"/>
+            <w:r>
+              <w:t>, ai</w:t>
             </w:r>
           </w:p>
         </w:tc>
@@ -1852,7 +2271,7 @@
         <w:tc>
           <w:tcPr>
             <w:cnfStyle w:val="001000000000" w:firstRow="0" w:lastRow="0" w:firstColumn="1" w:lastColumn="0" w:oddVBand="0" w:evenVBand="0" w:oddHBand="0" w:evenHBand="0" w:firstRowFirstColumn="0" w:firstRowLastColumn="0" w:lastRowFirstColumn="0" w:lastRowLastColumn="0"/>
-            <w:tcW w:w="1266" w:type="dxa"/>
+            <w:tcW w:w="1264" w:type="dxa"/>
           </w:tcPr>
           <w:p/>
         </w:tc>
@@ -1865,49 +2284,72 @@
               <w:cnfStyle w:val="000000000000" w:firstRow="0" w:lastRow="0" w:firstColumn="0" w:lastColumn="0" w:oddVBand="0" w:evenVBand="0" w:oddHBand="0" w:evenHBand="0" w:firstRowFirstColumn="0" w:firstRowLastColumn="0" w:lastRowFirstColumn="0" w:lastRowLastColumn="0"/>
             </w:pPr>
             <w:proofErr w:type="spellStart"/>
-            <w:r>
-              <w:t>magasin_nom</w:t>
+            <w:proofErr w:type="gramStart"/>
+            <w:r>
+              <w:t>adresse</w:t>
+            </w:r>
+            <w:proofErr w:type="gramEnd"/>
+            <w:r>
+              <w:t>_numero_rue</w:t>
             </w:r>
             <w:proofErr w:type="spellEnd"/>
           </w:p>
         </w:tc>
         <w:tc>
           <w:tcPr>
-            <w:tcW w:w="3175" w:type="dxa"/>
-          </w:tcPr>
-          <w:p>
-            <w:pPr>
-              <w:cnfStyle w:val="000000000000" w:firstRow="0" w:lastRow="0" w:firstColumn="0" w:lastColumn="0" w:oddVBand="0" w:evenVBand="0" w:oddHBand="0" w:evenHBand="0" w:firstRowFirstColumn="0" w:firstRowLastColumn="0" w:lastRowFirstColumn="0" w:lastRowLastColumn="0"/>
-            </w:pPr>
-            <w:r>
-              <w:t>nom du magasin</w:t>
-            </w:r>
-          </w:p>
-        </w:tc>
-        <w:tc>
-          <w:tcPr>
-            <w:tcW w:w="1418" w:type="dxa"/>
-          </w:tcPr>
-          <w:p>
-            <w:pPr>
-              <w:cnfStyle w:val="000000000000" w:firstRow="0" w:lastRow="0" w:firstColumn="0" w:lastColumn="0" w:oddVBand="0" w:evenVBand="0" w:oddHBand="0" w:evenHBand="0" w:firstRowFirstColumn="0" w:firstRowLastColumn="0" w:lastRowFirstColumn="0" w:lastRowLastColumn="0"/>
-            </w:pPr>
-            <w:r>
-              <w:t>VARCHAR(100)</w:t>
-            </w:r>
-          </w:p>
-        </w:tc>
-        <w:tc>
-          <w:tcPr>
-            <w:tcW w:w="1530" w:type="dxa"/>
-          </w:tcPr>
-          <w:p>
-            <w:pPr>
-              <w:cnfStyle w:val="000000000000" w:firstRow="0" w:lastRow="0" w:firstColumn="0" w:lastColumn="0" w:oddVBand="0" w:evenVBand="0" w:oddHBand="0" w:evenHBand="0" w:firstRowFirstColumn="0" w:firstRowLastColumn="0" w:lastRowFirstColumn="0" w:lastRowLastColumn="0"/>
-            </w:pPr>
-            <w:r>
-              <w:t>obligatoire</w:t>
-            </w:r>
+            <w:tcW w:w="3004" w:type="dxa"/>
+          </w:tcPr>
+          <w:p>
+            <w:pPr>
+              <w:cnfStyle w:val="000000000000" w:firstRow="0" w:lastRow="0" w:firstColumn="0" w:lastColumn="0" w:oddVBand="0" w:evenVBand="0" w:oddHBand="0" w:evenHBand="0" w:firstRowFirstColumn="0" w:firstRowLastColumn="0" w:lastRowFirstColumn="0" w:lastRowLastColumn="0"/>
+            </w:pPr>
+            <w:proofErr w:type="gramStart"/>
+            <w:r>
+              <w:t>num</w:t>
+            </w:r>
+            <w:r>
+              <w:t>é</w:t>
+            </w:r>
+            <w:r>
+              <w:t>ro</w:t>
+            </w:r>
+            <w:proofErr w:type="gramEnd"/>
+            <w:r>
+              <w:t xml:space="preserve"> de rue</w:t>
+            </w:r>
+          </w:p>
+        </w:tc>
+        <w:tc>
+          <w:tcPr>
+            <w:tcW w:w="1615" w:type="dxa"/>
+          </w:tcPr>
+          <w:p>
+            <w:pPr>
+              <w:cnfStyle w:val="000000000000" w:firstRow="0" w:lastRow="0" w:firstColumn="0" w:lastColumn="0" w:oddVBand="0" w:evenVBand="0" w:oddHBand="0" w:evenHBand="0" w:firstRowFirstColumn="0" w:firstRowLastColumn="0" w:lastRowFirstColumn="0" w:lastRowLastColumn="0"/>
+            </w:pPr>
+            <w:proofErr w:type="gramStart"/>
+            <w:r>
+              <w:t>VARCHAR(</w:t>
+            </w:r>
+            <w:proofErr w:type="gramEnd"/>
+            <w:r>
+              <w:t>25)</w:t>
+            </w:r>
+          </w:p>
+        </w:tc>
+        <w:tc>
+          <w:tcPr>
+            <w:tcW w:w="1506" w:type="dxa"/>
+          </w:tcPr>
+          <w:p>
+            <w:pPr>
+              <w:cnfStyle w:val="000000000000" w:firstRow="0" w:lastRow="0" w:firstColumn="0" w:lastColumn="0" w:oddVBand="0" w:evenVBand="0" w:oddHBand="0" w:evenHBand="0" w:firstRowFirstColumn="0" w:firstRowLastColumn="0" w:lastRowFirstColumn="0" w:lastRowLastColumn="0"/>
+            </w:pPr>
+            <w:proofErr w:type="gramStart"/>
+            <w:r>
+              <w:t>facultatif</w:t>
+            </w:r>
+            <w:proofErr w:type="gramEnd"/>
           </w:p>
         </w:tc>
       </w:tr>
@@ -1918,16 +2360,9 @@
         <w:tc>
           <w:tcPr>
             <w:cnfStyle w:val="001000000000" w:firstRow="0" w:lastRow="0" w:firstColumn="1" w:lastColumn="0" w:oddVBand="0" w:evenVBand="0" w:oddHBand="0" w:evenHBand="0" w:firstRowFirstColumn="0" w:firstRowLastColumn="0" w:lastRowFirstColumn="0" w:lastRowLastColumn="0"/>
-            <w:tcW w:w="1266" w:type="dxa"/>
-          </w:tcPr>
-          <w:p>
-            <w:r>
-              <w:t>A</w:t>
-            </w:r>
-            <w:r>
-              <w:t>dresse</w:t>
-            </w:r>
-          </w:p>
+            <w:tcW w:w="1264" w:type="dxa"/>
+          </w:tcPr>
+          <w:p/>
         </w:tc>
         <w:tc>
           <w:tcPr>
@@ -1938,49 +2373,63 @@
               <w:cnfStyle w:val="000000100000" w:firstRow="0" w:lastRow="0" w:firstColumn="0" w:lastColumn="0" w:oddVBand="0" w:evenVBand="0" w:oddHBand="1" w:evenHBand="0" w:firstRowFirstColumn="0" w:firstRowLastColumn="0" w:lastRowFirstColumn="0" w:lastRowLastColumn="0"/>
             </w:pPr>
             <w:proofErr w:type="spellStart"/>
-            <w:r>
-              <w:t>adresse_id</w:t>
+            <w:proofErr w:type="gramStart"/>
+            <w:r>
+              <w:t>adresse</w:t>
+            </w:r>
+            <w:proofErr w:type="gramEnd"/>
+            <w:r>
+              <w:t>_rue</w:t>
             </w:r>
             <w:proofErr w:type="spellEnd"/>
           </w:p>
         </w:tc>
         <w:tc>
           <w:tcPr>
-            <w:tcW w:w="3175" w:type="dxa"/>
-          </w:tcPr>
-          <w:p>
-            <w:pPr>
-              <w:cnfStyle w:val="000000100000" w:firstRow="0" w:lastRow="0" w:firstColumn="0" w:lastColumn="0" w:oddVBand="0" w:evenVBand="0" w:oddHBand="1" w:evenHBand="0" w:firstRowFirstColumn="0" w:firstRowLastColumn="0" w:lastRowFirstColumn="0" w:lastRowLastColumn="0"/>
-            </w:pPr>
-            <w:r>
-              <w:t>identifiant de l’adresse</w:t>
-            </w:r>
-          </w:p>
-        </w:tc>
-        <w:tc>
-          <w:tcPr>
-            <w:tcW w:w="1418" w:type="dxa"/>
-          </w:tcPr>
-          <w:p>
-            <w:pPr>
-              <w:cnfStyle w:val="000000100000" w:firstRow="0" w:lastRow="0" w:firstColumn="0" w:lastColumn="0" w:oddVBand="0" w:evenVBand="0" w:oddHBand="1" w:evenHBand="0" w:firstRowFirstColumn="0" w:firstRowLastColumn="0" w:lastRowFirstColumn="0" w:lastRowLastColumn="0"/>
-            </w:pPr>
-            <w:r>
-              <w:t>INT(11)</w:t>
-            </w:r>
-          </w:p>
-        </w:tc>
-        <w:tc>
-          <w:tcPr>
-            <w:tcW w:w="1530" w:type="dxa"/>
-          </w:tcPr>
-          <w:p>
-            <w:pPr>
-              <w:cnfStyle w:val="000000100000" w:firstRow="0" w:lastRow="0" w:firstColumn="0" w:lastColumn="0" w:oddVBand="0" w:evenVBand="0" w:oddHBand="1" w:evenHBand="0" w:firstRowFirstColumn="0" w:firstRowLastColumn="0" w:lastRowFirstColumn="0" w:lastRowLastColumn="0"/>
-            </w:pPr>
-            <w:r>
-              <w:t>identifiant, ai</w:t>
-            </w:r>
+            <w:tcW w:w="3004" w:type="dxa"/>
+          </w:tcPr>
+          <w:p>
+            <w:pPr>
+              <w:cnfStyle w:val="000000100000" w:firstRow="0" w:lastRow="0" w:firstColumn="0" w:lastColumn="0" w:oddVBand="0" w:evenVBand="0" w:oddHBand="1" w:evenHBand="0" w:firstRowFirstColumn="0" w:firstRowLastColumn="0" w:lastRowFirstColumn="0" w:lastRowLastColumn="0"/>
+            </w:pPr>
+            <w:proofErr w:type="gramStart"/>
+            <w:r>
+              <w:t>rue</w:t>
+            </w:r>
+            <w:proofErr w:type="gramEnd"/>
+          </w:p>
+        </w:tc>
+        <w:tc>
+          <w:tcPr>
+            <w:tcW w:w="1615" w:type="dxa"/>
+          </w:tcPr>
+          <w:p>
+            <w:pPr>
+              <w:cnfStyle w:val="000000100000" w:firstRow="0" w:lastRow="0" w:firstColumn="0" w:lastColumn="0" w:oddVBand="0" w:evenVBand="0" w:oddHBand="1" w:evenHBand="0" w:firstRowFirstColumn="0" w:firstRowLastColumn="0" w:lastRowFirstColumn="0" w:lastRowLastColumn="0"/>
+            </w:pPr>
+            <w:proofErr w:type="gramStart"/>
+            <w:r>
+              <w:t>VARCHAR(</w:t>
+            </w:r>
+            <w:proofErr w:type="gramEnd"/>
+            <w:r>
+              <w:t>50)</w:t>
+            </w:r>
+          </w:p>
+        </w:tc>
+        <w:tc>
+          <w:tcPr>
+            <w:tcW w:w="1506" w:type="dxa"/>
+          </w:tcPr>
+          <w:p>
+            <w:pPr>
+              <w:cnfStyle w:val="000000100000" w:firstRow="0" w:lastRow="0" w:firstColumn="0" w:lastColumn="0" w:oddVBand="0" w:evenVBand="0" w:oddHBand="1" w:evenHBand="0" w:firstRowFirstColumn="0" w:firstRowLastColumn="0" w:lastRowFirstColumn="0" w:lastRowLastColumn="0"/>
+            </w:pPr>
+            <w:proofErr w:type="gramStart"/>
+            <w:r>
+              <w:t>facultatif</w:t>
+            </w:r>
+            <w:proofErr w:type="gramEnd"/>
           </w:p>
         </w:tc>
       </w:tr>
@@ -1988,7 +2437,7 @@
         <w:tc>
           <w:tcPr>
             <w:cnfStyle w:val="001000000000" w:firstRow="0" w:lastRow="0" w:firstColumn="1" w:lastColumn="0" w:oddVBand="0" w:evenVBand="0" w:oddHBand="0" w:evenHBand="0" w:firstRowFirstColumn="0" w:firstRowLastColumn="0" w:lastRowFirstColumn="0" w:lastRowLastColumn="0"/>
-            <w:tcW w:w="1266" w:type="dxa"/>
+            <w:tcW w:w="1264" w:type="dxa"/>
           </w:tcPr>
           <w:p/>
         </w:tc>
@@ -2001,55 +2450,66 @@
               <w:cnfStyle w:val="000000000000" w:firstRow="0" w:lastRow="0" w:firstColumn="0" w:lastColumn="0" w:oddVBand="0" w:evenVBand="0" w:oddHBand="0" w:evenHBand="0" w:firstRowFirstColumn="0" w:firstRowLastColumn="0" w:lastRowFirstColumn="0" w:lastRowLastColumn="0"/>
             </w:pPr>
             <w:proofErr w:type="spellStart"/>
-            <w:r>
-              <w:t>adresse_numero_rue</w:t>
+            <w:proofErr w:type="gramStart"/>
+            <w:r>
+              <w:t>adresse</w:t>
+            </w:r>
+            <w:proofErr w:type="gramEnd"/>
+            <w:r>
+              <w:t>_complement_adresse</w:t>
             </w:r>
             <w:proofErr w:type="spellEnd"/>
           </w:p>
         </w:tc>
         <w:tc>
           <w:tcPr>
-            <w:tcW w:w="3175" w:type="dxa"/>
-          </w:tcPr>
-          <w:p>
-            <w:pPr>
-              <w:cnfStyle w:val="000000000000" w:firstRow="0" w:lastRow="0" w:firstColumn="0" w:lastColumn="0" w:oddVBand="0" w:evenVBand="0" w:oddHBand="0" w:evenHBand="0" w:firstRowFirstColumn="0" w:firstRowLastColumn="0" w:lastRowFirstColumn="0" w:lastRowLastColumn="0"/>
-            </w:pPr>
-            <w:r>
-              <w:t>num</w:t>
-            </w:r>
-            <w:r>
-              <w:t>é</w:t>
-            </w:r>
-            <w:r>
-              <w:t>ro de rue</w:t>
-            </w:r>
-          </w:p>
-        </w:tc>
-        <w:tc>
-          <w:tcPr>
-            <w:tcW w:w="1418" w:type="dxa"/>
-          </w:tcPr>
-          <w:p>
-            <w:pPr>
-              <w:cnfStyle w:val="000000000000" w:firstRow="0" w:lastRow="0" w:firstColumn="0" w:lastColumn="0" w:oddVBand="0" w:evenVBand="0" w:oddHBand="0" w:evenHBand="0" w:firstRowFirstColumn="0" w:firstRowLastColumn="0" w:lastRowFirstColumn="0" w:lastRowLastColumn="0"/>
-            </w:pPr>
-            <w:r>
-              <w:t>VARCHAR(25)</w:t>
-            </w:r>
-          </w:p>
-        </w:tc>
-        <w:tc>
-          <w:tcPr>
-            <w:tcW w:w="1530" w:type="dxa"/>
-          </w:tcPr>
-          <w:p>
-            <w:pPr>
-              <w:cnfStyle w:val="000000000000" w:firstRow="0" w:lastRow="0" w:firstColumn="0" w:lastColumn="0" w:oddVBand="0" w:evenVBand="0" w:oddHBand="0" w:evenHBand="0" w:firstRowFirstColumn="0" w:firstRowLastColumn="0" w:lastRowFirstColumn="0" w:lastRowLastColumn="0"/>
-            </w:pPr>
+            <w:tcW w:w="3004" w:type="dxa"/>
+          </w:tcPr>
+          <w:p>
+            <w:pPr>
+              <w:cnfStyle w:val="000000000000" w:firstRow="0" w:lastRow="0" w:firstColumn="0" w:lastColumn="0" w:oddVBand="0" w:evenVBand="0" w:oddHBand="0" w:evenHBand="0" w:firstRowFirstColumn="0" w:firstRowLastColumn="0" w:lastRowFirstColumn="0" w:lastRowLastColumn="0"/>
+            </w:pPr>
+            <w:proofErr w:type="gramStart"/>
+            <w:r>
+              <w:t>complément</w:t>
+            </w:r>
+            <w:proofErr w:type="gramEnd"/>
+            <w:r>
+              <w:t xml:space="preserve"> d’adresse</w:t>
+            </w:r>
+          </w:p>
+        </w:tc>
+        <w:tc>
+          <w:tcPr>
+            <w:tcW w:w="1615" w:type="dxa"/>
+          </w:tcPr>
+          <w:p>
+            <w:pPr>
+              <w:cnfStyle w:val="000000000000" w:firstRow="0" w:lastRow="0" w:firstColumn="0" w:lastColumn="0" w:oddVBand="0" w:evenVBand="0" w:oddHBand="0" w:evenHBand="0" w:firstRowFirstColumn="0" w:firstRowLastColumn="0" w:lastRowFirstColumn="0" w:lastRowLastColumn="0"/>
+            </w:pPr>
+            <w:proofErr w:type="gramStart"/>
+            <w:r>
+              <w:t>VARCHAR(</w:t>
+            </w:r>
+            <w:proofErr w:type="gramEnd"/>
+            <w:r>
+              <w:t>100)</w:t>
+            </w:r>
+          </w:p>
+        </w:tc>
+        <w:tc>
+          <w:tcPr>
+            <w:tcW w:w="1506" w:type="dxa"/>
+          </w:tcPr>
+          <w:p>
+            <w:pPr>
+              <w:cnfStyle w:val="000000000000" w:firstRow="0" w:lastRow="0" w:firstColumn="0" w:lastColumn="0" w:oddVBand="0" w:evenVBand="0" w:oddHBand="0" w:evenHBand="0" w:firstRowFirstColumn="0" w:firstRowLastColumn="0" w:lastRowFirstColumn="0" w:lastRowLastColumn="0"/>
+            </w:pPr>
+            <w:proofErr w:type="gramStart"/>
             <w:r>
               <w:t>facultatif</w:t>
             </w:r>
+            <w:proofErr w:type="gramEnd"/>
           </w:p>
         </w:tc>
       </w:tr>
@@ -2060,7 +2520,7 @@
         <w:tc>
           <w:tcPr>
             <w:cnfStyle w:val="001000000000" w:firstRow="0" w:lastRow="0" w:firstColumn="1" w:lastColumn="0" w:oddVBand="0" w:evenVBand="0" w:oddHBand="0" w:evenHBand="0" w:firstRowFirstColumn="0" w:firstRowLastColumn="0" w:lastRowFirstColumn="0" w:lastRowLastColumn="0"/>
-            <w:tcW w:w="1266" w:type="dxa"/>
+            <w:tcW w:w="1264" w:type="dxa"/>
           </w:tcPr>
           <w:p/>
         </w:tc>
@@ -2073,49 +2533,66 @@
               <w:cnfStyle w:val="000000100000" w:firstRow="0" w:lastRow="0" w:firstColumn="0" w:lastColumn="0" w:oddVBand="0" w:evenVBand="0" w:oddHBand="1" w:evenHBand="0" w:firstRowFirstColumn="0" w:firstRowLastColumn="0" w:lastRowFirstColumn="0" w:lastRowLastColumn="0"/>
             </w:pPr>
             <w:proofErr w:type="spellStart"/>
-            <w:r>
-              <w:t>adresse_rue</w:t>
+            <w:proofErr w:type="gramStart"/>
+            <w:r>
+              <w:t>adresse</w:t>
+            </w:r>
+            <w:proofErr w:type="gramEnd"/>
+            <w:r>
+              <w:t>_code_postal</w:t>
             </w:r>
             <w:proofErr w:type="spellEnd"/>
           </w:p>
         </w:tc>
         <w:tc>
           <w:tcPr>
-            <w:tcW w:w="3175" w:type="dxa"/>
-          </w:tcPr>
-          <w:p>
-            <w:pPr>
-              <w:cnfStyle w:val="000000100000" w:firstRow="0" w:lastRow="0" w:firstColumn="0" w:lastColumn="0" w:oddVBand="0" w:evenVBand="0" w:oddHBand="1" w:evenHBand="0" w:firstRowFirstColumn="0" w:firstRowLastColumn="0" w:lastRowFirstColumn="0" w:lastRowLastColumn="0"/>
-            </w:pPr>
-            <w:r>
-              <w:t>rue</w:t>
-            </w:r>
-          </w:p>
-        </w:tc>
-        <w:tc>
-          <w:tcPr>
-            <w:tcW w:w="1418" w:type="dxa"/>
-          </w:tcPr>
-          <w:p>
-            <w:pPr>
-              <w:cnfStyle w:val="000000100000" w:firstRow="0" w:lastRow="0" w:firstColumn="0" w:lastColumn="0" w:oddVBand="0" w:evenVBand="0" w:oddHBand="1" w:evenHBand="0" w:firstRowFirstColumn="0" w:firstRowLastColumn="0" w:lastRowFirstColumn="0" w:lastRowLastColumn="0"/>
-            </w:pPr>
-            <w:r>
-              <w:t>VARCHAR(50)</w:t>
-            </w:r>
-          </w:p>
-        </w:tc>
-        <w:tc>
-          <w:tcPr>
-            <w:tcW w:w="1530" w:type="dxa"/>
-          </w:tcPr>
-          <w:p>
-            <w:pPr>
-              <w:cnfStyle w:val="000000100000" w:firstRow="0" w:lastRow="0" w:firstColumn="0" w:lastColumn="0" w:oddVBand="0" w:evenVBand="0" w:oddHBand="1" w:evenHBand="0" w:firstRowFirstColumn="0" w:firstRowLastColumn="0" w:lastRowFirstColumn="0" w:lastRowLastColumn="0"/>
-            </w:pPr>
-            <w:r>
-              <w:t>facultatif</w:t>
-            </w:r>
+            <w:tcW w:w="3004" w:type="dxa"/>
+          </w:tcPr>
+          <w:p>
+            <w:pPr>
+              <w:cnfStyle w:val="000000100000" w:firstRow="0" w:lastRow="0" w:firstColumn="0" w:lastColumn="0" w:oddVBand="0" w:evenVBand="0" w:oddHBand="1" w:evenHBand="0" w:firstRowFirstColumn="0" w:firstRowLastColumn="0" w:lastRowFirstColumn="0" w:lastRowLastColumn="0"/>
+            </w:pPr>
+            <w:proofErr w:type="gramStart"/>
+            <w:r>
+              <w:t>code</w:t>
+            </w:r>
+            <w:proofErr w:type="gramEnd"/>
+            <w:r>
+              <w:t xml:space="preserve"> postal</w:t>
+            </w:r>
+          </w:p>
+        </w:tc>
+        <w:tc>
+          <w:tcPr>
+            <w:tcW w:w="1615" w:type="dxa"/>
+          </w:tcPr>
+          <w:p>
+            <w:pPr>
+              <w:cnfStyle w:val="000000100000" w:firstRow="0" w:lastRow="0" w:firstColumn="0" w:lastColumn="0" w:oddVBand="0" w:evenVBand="0" w:oddHBand="1" w:evenHBand="0" w:firstRowFirstColumn="0" w:firstRowLastColumn="0" w:lastRowFirstColumn="0" w:lastRowLastColumn="0"/>
+            </w:pPr>
+            <w:proofErr w:type="gramStart"/>
+            <w:r>
+              <w:t>CHAR(</w:t>
+            </w:r>
+            <w:proofErr w:type="gramEnd"/>
+            <w:r>
+              <w:t>5)</w:t>
+            </w:r>
+          </w:p>
+        </w:tc>
+        <w:tc>
+          <w:tcPr>
+            <w:tcW w:w="1506" w:type="dxa"/>
+          </w:tcPr>
+          <w:p>
+            <w:pPr>
+              <w:cnfStyle w:val="000000100000" w:firstRow="0" w:lastRow="0" w:firstColumn="0" w:lastColumn="0" w:oddVBand="0" w:evenVBand="0" w:oddHBand="1" w:evenHBand="0" w:firstRowFirstColumn="0" w:firstRowLastColumn="0" w:lastRowFirstColumn="0" w:lastRowLastColumn="0"/>
+            </w:pPr>
+            <w:proofErr w:type="gramStart"/>
+            <w:r>
+              <w:t>obligatoire</w:t>
+            </w:r>
+            <w:proofErr w:type="gramEnd"/>
           </w:p>
         </w:tc>
       </w:tr>
@@ -2123,7 +2600,7 @@
         <w:tc>
           <w:tcPr>
             <w:cnfStyle w:val="001000000000" w:firstRow="0" w:lastRow="0" w:firstColumn="1" w:lastColumn="0" w:oddVBand="0" w:evenVBand="0" w:oddHBand="0" w:evenHBand="0" w:firstRowFirstColumn="0" w:firstRowLastColumn="0" w:lastRowFirstColumn="0" w:lastRowLastColumn="0"/>
-            <w:tcW w:w="1266" w:type="dxa"/>
+            <w:tcW w:w="1264" w:type="dxa"/>
           </w:tcPr>
           <w:p/>
         </w:tc>
@@ -2136,49 +2613,63 @@
               <w:cnfStyle w:val="000000000000" w:firstRow="0" w:lastRow="0" w:firstColumn="0" w:lastColumn="0" w:oddVBand="0" w:evenVBand="0" w:oddHBand="0" w:evenHBand="0" w:firstRowFirstColumn="0" w:firstRowLastColumn="0" w:lastRowFirstColumn="0" w:lastRowLastColumn="0"/>
             </w:pPr>
             <w:proofErr w:type="spellStart"/>
-            <w:r>
-              <w:t>adresse_complement_adresse</w:t>
+            <w:proofErr w:type="gramStart"/>
+            <w:r>
+              <w:t>adresse</w:t>
+            </w:r>
+            <w:proofErr w:type="gramEnd"/>
+            <w:r>
+              <w:t>_ville</w:t>
             </w:r>
             <w:proofErr w:type="spellEnd"/>
           </w:p>
         </w:tc>
         <w:tc>
           <w:tcPr>
-            <w:tcW w:w="3175" w:type="dxa"/>
-          </w:tcPr>
-          <w:p>
-            <w:pPr>
-              <w:cnfStyle w:val="000000000000" w:firstRow="0" w:lastRow="0" w:firstColumn="0" w:lastColumn="0" w:oddVBand="0" w:evenVBand="0" w:oddHBand="0" w:evenHBand="0" w:firstRowFirstColumn="0" w:firstRowLastColumn="0" w:lastRowFirstColumn="0" w:lastRowLastColumn="0"/>
-            </w:pPr>
-            <w:r>
-              <w:t>complément d’adresse</w:t>
-            </w:r>
-          </w:p>
-        </w:tc>
-        <w:tc>
-          <w:tcPr>
-            <w:tcW w:w="1418" w:type="dxa"/>
-          </w:tcPr>
-          <w:p>
-            <w:pPr>
-              <w:cnfStyle w:val="000000000000" w:firstRow="0" w:lastRow="0" w:firstColumn="0" w:lastColumn="0" w:oddVBand="0" w:evenVBand="0" w:oddHBand="0" w:evenHBand="0" w:firstRowFirstColumn="0" w:firstRowLastColumn="0" w:lastRowFirstColumn="0" w:lastRowLastColumn="0"/>
-            </w:pPr>
-            <w:r>
-              <w:t>VARCHAR(100)</w:t>
-            </w:r>
-          </w:p>
-        </w:tc>
-        <w:tc>
-          <w:tcPr>
-            <w:tcW w:w="1530" w:type="dxa"/>
-          </w:tcPr>
-          <w:p>
-            <w:pPr>
-              <w:cnfStyle w:val="000000000000" w:firstRow="0" w:lastRow="0" w:firstColumn="0" w:lastColumn="0" w:oddVBand="0" w:evenVBand="0" w:oddHBand="0" w:evenHBand="0" w:firstRowFirstColumn="0" w:firstRowLastColumn="0" w:lastRowFirstColumn="0" w:lastRowLastColumn="0"/>
-            </w:pPr>
-            <w:r>
-              <w:t>facultatif</w:t>
-            </w:r>
+            <w:tcW w:w="3004" w:type="dxa"/>
+          </w:tcPr>
+          <w:p>
+            <w:pPr>
+              <w:cnfStyle w:val="000000000000" w:firstRow="0" w:lastRow="0" w:firstColumn="0" w:lastColumn="0" w:oddVBand="0" w:evenVBand="0" w:oddHBand="0" w:evenHBand="0" w:firstRowFirstColumn="0" w:firstRowLastColumn="0" w:lastRowFirstColumn="0" w:lastRowLastColumn="0"/>
+            </w:pPr>
+            <w:proofErr w:type="gramStart"/>
+            <w:r>
+              <w:t>ville</w:t>
+            </w:r>
+            <w:proofErr w:type="gramEnd"/>
+          </w:p>
+        </w:tc>
+        <w:tc>
+          <w:tcPr>
+            <w:tcW w:w="1615" w:type="dxa"/>
+          </w:tcPr>
+          <w:p>
+            <w:pPr>
+              <w:cnfStyle w:val="000000000000" w:firstRow="0" w:lastRow="0" w:firstColumn="0" w:lastColumn="0" w:oddVBand="0" w:evenVBand="0" w:oddHBand="0" w:evenHBand="0" w:firstRowFirstColumn="0" w:firstRowLastColumn="0" w:lastRowFirstColumn="0" w:lastRowLastColumn="0"/>
+            </w:pPr>
+            <w:proofErr w:type="gramStart"/>
+            <w:r>
+              <w:t>VARCHAR(</w:t>
+            </w:r>
+            <w:proofErr w:type="gramEnd"/>
+            <w:r>
+              <w:t>50)</w:t>
+            </w:r>
+          </w:p>
+        </w:tc>
+        <w:tc>
+          <w:tcPr>
+            <w:tcW w:w="1506" w:type="dxa"/>
+          </w:tcPr>
+          <w:p>
+            <w:pPr>
+              <w:cnfStyle w:val="000000000000" w:firstRow="0" w:lastRow="0" w:firstColumn="0" w:lastColumn="0" w:oddVBand="0" w:evenVBand="0" w:oddHBand="0" w:evenHBand="0" w:firstRowFirstColumn="0" w:firstRowLastColumn="0" w:lastRowFirstColumn="0" w:lastRowLastColumn="0"/>
+            </w:pPr>
+            <w:proofErr w:type="gramStart"/>
+            <w:r>
+              <w:t>obligatoire</w:t>
+            </w:r>
+            <w:proofErr w:type="gramEnd"/>
           </w:p>
         </w:tc>
       </w:tr>
@@ -2189,9 +2680,13 @@
         <w:tc>
           <w:tcPr>
             <w:cnfStyle w:val="001000000000" w:firstRow="0" w:lastRow="0" w:firstColumn="1" w:lastColumn="0" w:oddVBand="0" w:evenVBand="0" w:oddHBand="0" w:evenHBand="0" w:firstRowFirstColumn="0" w:firstRowLastColumn="0" w:lastRowFirstColumn="0" w:lastRowLastColumn="0"/>
-            <w:tcW w:w="1266" w:type="dxa"/>
-          </w:tcPr>
-          <w:p/>
+            <w:tcW w:w="1264" w:type="dxa"/>
+          </w:tcPr>
+          <w:p>
+            <w:r>
+              <w:t>Emprunt</w:t>
+            </w:r>
+          </w:p>
         </w:tc>
         <w:tc>
           <w:tcPr>
@@ -2202,48 +2697,68 @@
               <w:cnfStyle w:val="000000100000" w:firstRow="0" w:lastRow="0" w:firstColumn="0" w:lastColumn="0" w:oddVBand="0" w:evenVBand="0" w:oddHBand="1" w:evenHBand="0" w:firstRowFirstColumn="0" w:firstRowLastColumn="0" w:lastRowFirstColumn="0" w:lastRowLastColumn="0"/>
             </w:pPr>
             <w:proofErr w:type="spellStart"/>
-            <w:r>
-              <w:t>adresse_code_postal</w:t>
+            <w:proofErr w:type="gramStart"/>
+            <w:r>
+              <w:t>emprunt</w:t>
+            </w:r>
+            <w:proofErr w:type="gramEnd"/>
+            <w:r>
+              <w:t>_id</w:t>
             </w:r>
             <w:proofErr w:type="spellEnd"/>
           </w:p>
         </w:tc>
         <w:tc>
           <w:tcPr>
-            <w:tcW w:w="3175" w:type="dxa"/>
-          </w:tcPr>
-          <w:p>
-            <w:pPr>
-              <w:cnfStyle w:val="000000100000" w:firstRow="0" w:lastRow="0" w:firstColumn="0" w:lastColumn="0" w:oddVBand="0" w:evenVBand="0" w:oddHBand="1" w:evenHBand="0" w:firstRowFirstColumn="0" w:firstRowLastColumn="0" w:lastRowFirstColumn="0" w:lastRowLastColumn="0"/>
-            </w:pPr>
-            <w:r>
-              <w:t>code postal</w:t>
-            </w:r>
-          </w:p>
-        </w:tc>
-        <w:tc>
-          <w:tcPr>
-            <w:tcW w:w="1418" w:type="dxa"/>
-          </w:tcPr>
-          <w:p>
-            <w:pPr>
-              <w:cnfStyle w:val="000000100000" w:firstRow="0" w:lastRow="0" w:firstColumn="0" w:lastColumn="0" w:oddVBand="0" w:evenVBand="0" w:oddHBand="1" w:evenHBand="0" w:firstRowFirstColumn="0" w:firstRowLastColumn="0" w:lastRowFirstColumn="0" w:lastRowLastColumn="0"/>
-            </w:pPr>
-            <w:r>
-              <w:t>CHAR(5)</w:t>
-            </w:r>
-          </w:p>
-        </w:tc>
-        <w:tc>
-          <w:tcPr>
-            <w:tcW w:w="1530" w:type="dxa"/>
-          </w:tcPr>
-          <w:p>
-            <w:pPr>
-              <w:cnfStyle w:val="000000100000" w:firstRow="0" w:lastRow="0" w:firstColumn="0" w:lastColumn="0" w:oddVBand="0" w:evenVBand="0" w:oddHBand="1" w:evenHBand="0" w:firstRowFirstColumn="0" w:firstRowLastColumn="0" w:lastRowFirstColumn="0" w:lastRowLastColumn="0"/>
-            </w:pPr>
-            <w:r>
-              <w:t>obligatoire</w:t>
+            <w:tcW w:w="3004" w:type="dxa"/>
+          </w:tcPr>
+          <w:p>
+            <w:pPr>
+              <w:cnfStyle w:val="000000100000" w:firstRow="0" w:lastRow="0" w:firstColumn="0" w:lastColumn="0" w:oddVBand="0" w:evenVBand="0" w:oddHBand="1" w:evenHBand="0" w:firstRowFirstColumn="0" w:firstRowLastColumn="0" w:lastRowFirstColumn="0" w:lastRowLastColumn="0"/>
+            </w:pPr>
+            <w:proofErr w:type="gramStart"/>
+            <w:r>
+              <w:t>identifiant</w:t>
+            </w:r>
+            <w:proofErr w:type="gramEnd"/>
+            <w:r>
+              <w:t xml:space="preserve"> de l’emprunt</w:t>
+            </w:r>
+          </w:p>
+        </w:tc>
+        <w:tc>
+          <w:tcPr>
+            <w:tcW w:w="1615" w:type="dxa"/>
+          </w:tcPr>
+          <w:p>
+            <w:pPr>
+              <w:cnfStyle w:val="000000100000" w:firstRow="0" w:lastRow="0" w:firstColumn="0" w:lastColumn="0" w:oddVBand="0" w:evenVBand="0" w:oddHBand="1" w:evenHBand="0" w:firstRowFirstColumn="0" w:firstRowLastColumn="0" w:lastRowFirstColumn="0" w:lastRowLastColumn="0"/>
+            </w:pPr>
+            <w:proofErr w:type="gramStart"/>
+            <w:r>
+              <w:t>INT(</w:t>
+            </w:r>
+            <w:proofErr w:type="gramEnd"/>
+            <w:r>
+              <w:t>11)</w:t>
+            </w:r>
+          </w:p>
+        </w:tc>
+        <w:tc>
+          <w:tcPr>
+            <w:tcW w:w="1506" w:type="dxa"/>
+          </w:tcPr>
+          <w:p>
+            <w:pPr>
+              <w:cnfStyle w:val="000000100000" w:firstRow="0" w:lastRow="0" w:firstColumn="0" w:lastColumn="0" w:oddVBand="0" w:evenVBand="0" w:oddHBand="1" w:evenHBand="0" w:firstRowFirstColumn="0" w:firstRowLastColumn="0" w:lastRowFirstColumn="0" w:lastRowLastColumn="0"/>
+            </w:pPr>
+            <w:proofErr w:type="gramStart"/>
+            <w:r>
+              <w:t>identifiant</w:t>
+            </w:r>
+            <w:proofErr w:type="gramEnd"/>
+            <w:r>
+              <w:t>, ai</w:t>
             </w:r>
           </w:p>
         </w:tc>
@@ -2252,7 +2767,7 @@
         <w:tc>
           <w:tcPr>
             <w:cnfStyle w:val="001000000000" w:firstRow="0" w:lastRow="0" w:firstColumn="1" w:lastColumn="0" w:oddVBand="0" w:evenVBand="0" w:oddHBand="0" w:evenHBand="0" w:firstRowFirstColumn="0" w:firstRowLastColumn="0" w:lastRowFirstColumn="0" w:lastRowLastColumn="0"/>
-            <w:tcW w:w="1266" w:type="dxa"/>
+            <w:tcW w:w="1264" w:type="dxa"/>
           </w:tcPr>
           <w:p/>
         </w:tc>
@@ -2265,49 +2780,142 @@
               <w:cnfStyle w:val="000000000000" w:firstRow="0" w:lastRow="0" w:firstColumn="0" w:lastColumn="0" w:oddVBand="0" w:evenVBand="0" w:oddHBand="0" w:evenHBand="0" w:firstRowFirstColumn="0" w:firstRowLastColumn="0" w:lastRowFirstColumn="0" w:lastRowLastColumn="0"/>
             </w:pPr>
             <w:proofErr w:type="spellStart"/>
-            <w:r>
-              <w:t>adresse_ville</w:t>
+            <w:proofErr w:type="gramStart"/>
+            <w:r>
+              <w:t>emprunt</w:t>
+            </w:r>
+            <w:proofErr w:type="gramEnd"/>
+            <w:r>
+              <w:t>_date_heure</w:t>
             </w:r>
             <w:proofErr w:type="spellEnd"/>
-          </w:p>
-        </w:tc>
-        <w:tc>
-          <w:tcPr>
-            <w:tcW w:w="3175" w:type="dxa"/>
-          </w:tcPr>
-          <w:p>
-            <w:pPr>
-              <w:cnfStyle w:val="000000000000" w:firstRow="0" w:lastRow="0" w:firstColumn="0" w:lastColumn="0" w:oddVBand="0" w:evenVBand="0" w:oddHBand="0" w:evenHBand="0" w:firstRowFirstColumn="0" w:firstRowLastColumn="0" w:lastRowFirstColumn="0" w:lastRowLastColumn="0"/>
-            </w:pPr>
-            <w:r>
-              <w:t>ville</w:t>
-            </w:r>
-          </w:p>
-        </w:tc>
-        <w:tc>
-          <w:tcPr>
-            <w:tcW w:w="1418" w:type="dxa"/>
-          </w:tcPr>
-          <w:p>
-            <w:pPr>
-              <w:cnfStyle w:val="000000000000" w:firstRow="0" w:lastRow="0" w:firstColumn="0" w:lastColumn="0" w:oddVBand="0" w:evenVBand="0" w:oddHBand="0" w:evenHBand="0" w:firstRowFirstColumn="0" w:firstRowLastColumn="0" w:lastRowFirstColumn="0" w:lastRowLastColumn="0"/>
-            </w:pPr>
-            <w:r>
-              <w:t>VARCHAR(50)</w:t>
-            </w:r>
-          </w:p>
-        </w:tc>
-        <w:tc>
-          <w:tcPr>
-            <w:tcW w:w="1530" w:type="dxa"/>
-          </w:tcPr>
-          <w:p>
-            <w:pPr>
-              <w:cnfStyle w:val="000000000000" w:firstRow="0" w:lastRow="0" w:firstColumn="0" w:lastColumn="0" w:oddVBand="0" w:evenVBand="0" w:oddHBand="0" w:evenHBand="0" w:firstRowFirstColumn="0" w:firstRowLastColumn="0" w:lastRowFirstColumn="0" w:lastRowLastColumn="0"/>
-            </w:pPr>
+            <w:r>
+              <w:t xml:space="preserve"> _emprunt</w:t>
+            </w:r>
+          </w:p>
+        </w:tc>
+        <w:tc>
+          <w:tcPr>
+            <w:tcW w:w="3004" w:type="dxa"/>
+          </w:tcPr>
+          <w:p>
+            <w:pPr>
+              <w:cnfStyle w:val="000000000000" w:firstRow="0" w:lastRow="0" w:firstColumn="0" w:lastColumn="0" w:oddVBand="0" w:evenVBand="0" w:oddHBand="0" w:evenHBand="0" w:firstRowFirstColumn="0" w:firstRowLastColumn="0" w:lastRowFirstColumn="0" w:lastRowLastColumn="0"/>
+            </w:pPr>
+            <w:proofErr w:type="gramStart"/>
+            <w:r>
+              <w:t>date</w:t>
+            </w:r>
+            <w:proofErr w:type="gramEnd"/>
+            <w:r>
+              <w:t xml:space="preserve"> et heure d’emprunt de la cassette</w:t>
+            </w:r>
+          </w:p>
+        </w:tc>
+        <w:tc>
+          <w:tcPr>
+            <w:tcW w:w="1615" w:type="dxa"/>
+          </w:tcPr>
+          <w:p>
+            <w:pPr>
+              <w:cnfStyle w:val="000000000000" w:firstRow="0" w:lastRow="0" w:firstColumn="0" w:lastColumn="0" w:oddVBand="0" w:evenVBand="0" w:oddHBand="0" w:evenHBand="0" w:firstRowFirstColumn="0" w:firstRowLastColumn="0" w:lastRowFirstColumn="0" w:lastRowLastColumn="0"/>
+            </w:pPr>
+            <w:r>
+              <w:t>DATETIME</w:t>
+            </w:r>
+          </w:p>
+        </w:tc>
+        <w:tc>
+          <w:tcPr>
+            <w:tcW w:w="1506" w:type="dxa"/>
+          </w:tcPr>
+          <w:p>
+            <w:pPr>
+              <w:cnfStyle w:val="000000000000" w:firstRow="0" w:lastRow="0" w:firstColumn="0" w:lastColumn="0" w:oddVBand="0" w:evenVBand="0" w:oddHBand="0" w:evenHBand="0" w:firstRowFirstColumn="0" w:firstRowLastColumn="0" w:lastRowFirstColumn="0" w:lastRowLastColumn="0"/>
+            </w:pPr>
+            <w:proofErr w:type="gramStart"/>
             <w:r>
               <w:t>obligatoire</w:t>
             </w:r>
+            <w:proofErr w:type="gramEnd"/>
+          </w:p>
+        </w:tc>
+      </w:tr>
+      <w:tr>
+        <w:trPr>
+          <w:cnfStyle w:val="000000100000" w:firstRow="0" w:lastRow="0" w:firstColumn="0" w:lastColumn="0" w:oddVBand="0" w:evenVBand="0" w:oddHBand="1" w:evenHBand="0" w:firstRowFirstColumn="0" w:firstRowLastColumn="0" w:lastRowFirstColumn="0" w:lastRowLastColumn="0"/>
+        </w:trPr>
+        <w:tc>
+          <w:tcPr>
+            <w:cnfStyle w:val="001000000000" w:firstRow="0" w:lastRow="0" w:firstColumn="1" w:lastColumn="0" w:oddVBand="0" w:evenVBand="0" w:oddHBand="0" w:evenHBand="0" w:firstRowFirstColumn="0" w:firstRowLastColumn="0" w:lastRowFirstColumn="0" w:lastRowLastColumn="0"/>
+            <w:tcW w:w="1264" w:type="dxa"/>
+          </w:tcPr>
+          <w:p/>
+        </w:tc>
+        <w:tc>
+          <w:tcPr>
+            <w:tcW w:w="3067" w:type="dxa"/>
+          </w:tcPr>
+          <w:p>
+            <w:pPr>
+              <w:cnfStyle w:val="000000100000" w:firstRow="0" w:lastRow="0" w:firstColumn="0" w:lastColumn="0" w:oddVBand="0" w:evenVBand="0" w:oddHBand="1" w:evenHBand="0" w:firstRowFirstColumn="0" w:firstRowLastColumn="0" w:lastRowFirstColumn="0" w:lastRowLastColumn="0"/>
+            </w:pPr>
+            <w:proofErr w:type="spellStart"/>
+            <w:proofErr w:type="gramStart"/>
+            <w:r>
+              <w:t>emprunt</w:t>
+            </w:r>
+            <w:proofErr w:type="gramEnd"/>
+            <w:r>
+              <w:t>_date_heure_retour</w:t>
+            </w:r>
+            <w:proofErr w:type="spellEnd"/>
+          </w:p>
+        </w:tc>
+        <w:tc>
+          <w:tcPr>
+            <w:tcW w:w="3004" w:type="dxa"/>
+          </w:tcPr>
+          <w:p>
+            <w:pPr>
+              <w:cnfStyle w:val="000000100000" w:firstRow="0" w:lastRow="0" w:firstColumn="0" w:lastColumn="0" w:oddVBand="0" w:evenVBand="0" w:oddHBand="1" w:evenHBand="0" w:firstRowFirstColumn="0" w:firstRowLastColumn="0" w:lastRowFirstColumn="0" w:lastRowLastColumn="0"/>
+            </w:pPr>
+            <w:proofErr w:type="gramStart"/>
+            <w:r>
+              <w:t>date</w:t>
+            </w:r>
+            <w:proofErr w:type="gramEnd"/>
+            <w:r>
+              <w:t xml:space="preserve"> et heure de retour de la cassette</w:t>
+            </w:r>
+          </w:p>
+        </w:tc>
+        <w:tc>
+          <w:tcPr>
+            <w:tcW w:w="1615" w:type="dxa"/>
+          </w:tcPr>
+          <w:p>
+            <w:pPr>
+              <w:cnfStyle w:val="000000100000" w:firstRow="0" w:lastRow="0" w:firstColumn="0" w:lastColumn="0" w:oddVBand="0" w:evenVBand="0" w:oddHBand="1" w:evenHBand="0" w:firstRowFirstColumn="0" w:firstRowLastColumn="0" w:lastRowFirstColumn="0" w:lastRowLastColumn="0"/>
+            </w:pPr>
+            <w:r>
+              <w:t>DATETIME</w:t>
+            </w:r>
+          </w:p>
+        </w:tc>
+        <w:tc>
+          <w:tcPr>
+            <w:tcW w:w="1506" w:type="dxa"/>
+          </w:tcPr>
+          <w:p>
+            <w:pPr>
+              <w:cnfStyle w:val="000000100000" w:firstRow="0" w:lastRow="0" w:firstColumn="0" w:lastColumn="0" w:oddVBand="0" w:evenVBand="0" w:oddHBand="1" w:evenHBand="0" w:firstRowFirstColumn="0" w:firstRowLastColumn="0" w:lastRowFirstColumn="0" w:lastRowLastColumn="0"/>
+            </w:pPr>
+            <w:proofErr w:type="gramStart"/>
+            <w:r>
+              <w:t>facultatif</w:t>
+            </w:r>
+            <w:proofErr w:type="gramEnd"/>
           </w:p>
         </w:tc>
       </w:tr>

</xml_diff>